<commit_message>
Se realizo descripcion general de cada mockup
</commit_message>
<xml_diff>
--- a/Mockups.docx
+++ b/Mockups.docx
@@ -326,32 +326,65 @@
         <w:t xml:space="preserve">”, como se puede ver en la </w:t>
       </w:r>
       <w:r>
+        <w:rPr>
+          <w:b/>
+        </w:rPr>
         <w:fldChar w:fldCharType="begin"/>
       </w:r>
       <w:r>
+        <w:rPr>
+          <w:b/>
+        </w:rPr>
         <w:instrText xml:space="preserve"> REF _Ref462080913 \h </w:instrText>
       </w:r>
       <w:r>
+        <w:rPr>
+          <w:b/>
+        </w:rPr>
+      </w:r>
+      <w:r>
+        <w:rPr>
+          <w:b/>
+        </w:rPr>
+        <w:instrText xml:space="preserve"> \* MERGEFORMAT </w:instrText>
+      </w:r>
+      <w:r>
+        <w:rPr>
+          <w:b/>
+        </w:rPr>
         <w:fldChar w:fldCharType="separate"/>
       </w:r>
       <w:r>
+        <w:rPr>
+          <w:b/>
+        </w:rPr>
         <w:t xml:space="preserve">Ilustración </w:t>
       </w:r>
       <w:r>
         <w:rPr>
+          <w:b/>
           <w:noProof/>
         </w:rPr>
         <w:t>1</w:t>
       </w:r>
       <w:r>
+        <w:rPr>
+          <w:b/>
+        </w:rPr>
         <w:t xml:space="preserve"> Principal- </w:t>
       </w:r>
       <w:proofErr w:type="spellStart"/>
       <w:r>
+        <w:rPr>
+          <w:b/>
+        </w:rPr>
         <w:t>Portrait</w:t>
       </w:r>
       <w:proofErr w:type="spellEnd"/>
       <w:r>
+        <w:rPr>
+          <w:b/>
+        </w:rPr>
         <w:fldChar w:fldCharType="end"/>
       </w:r>
       <w:r>
@@ -372,19 +405,32 @@
         <w:instrText xml:space="preserve"> REF _Ref462081035 \h </w:instrText>
       </w:r>
       <w:r>
+        <w:instrText xml:space="preserve"> \* MERGEFORMAT </w:instrText>
+      </w:r>
+      <w:r>
         <w:fldChar w:fldCharType="separate"/>
       </w:r>
       <w:r>
+        <w:rPr>
+          <w:b/>
+        </w:rPr>
         <w:t xml:space="preserve">Ilustración </w:t>
       </w:r>
       <w:r>
         <w:rPr>
+          <w:b/>
           <w:noProof/>
         </w:rPr>
         <w:t>2</w:t>
       </w:r>
       <w:r>
-        <w:t xml:space="preserve"> Principal - </w:t>
+        <w:rPr>
+          <w:b/>
+        </w:rPr>
+        <w:t xml:space="preserve"> Principal</w:t>
+      </w:r>
+      <w:r>
+        <w:t xml:space="preserve"> - </w:t>
       </w:r>
       <w:proofErr w:type="spellStart"/>
       <w:r>
@@ -424,8 +470,8 @@
             <v:path o:extrusionok="f" gradientshapeok="t" o:connecttype="rect"/>
             <o:lock v:ext="edit" aspectratio="t"/>
           </v:shapetype>
-          <v:shape id="_x0000_i1025" type="#_x0000_t75" style="width:218.5pt;height:416.95pt">
-            <v:imagedata r:id="rId6" o:title="1.Principal Portrait"/>
+          <v:shape id="_x0000_i1026" type="#_x0000_t75" style="width:218.7pt;height:417.05pt">
+            <v:imagedata r:id="rId6" o:title="1"/>
           </v:shape>
         </w:pict>
       </w:r>
@@ -435,6 +481,647 @@
         <w:pStyle w:val="Descripcin"/>
       </w:pPr>
       <w:bookmarkStart w:id="0" w:name="_Ref462080913"/>
+      <w:r>
+        <w:t xml:space="preserve">Ilustración </w:t>
+      </w:r>
+      <w:r>
+        <w:fldChar w:fldCharType="begin"/>
+      </w:r>
+      <w:r>
+        <w:instrText xml:space="preserve"> SEQ Ilustración \* ARABIC </w:instrText>
+      </w:r>
+      <w:r>
+        <w:fldChar w:fldCharType="separate"/>
+      </w:r>
+      <w:r>
+        <w:rPr>
+          <w:noProof/>
+        </w:rPr>
+        <w:t>1</w:t>
+      </w:r>
+      <w:r>
+        <w:rPr>
+          <w:noProof/>
+        </w:rPr>
+        <w:fldChar w:fldCharType="end"/>
+      </w:r>
+      <w:r>
+        <w:t xml:space="preserve"> Principal- </w:t>
+      </w:r>
+      <w:proofErr w:type="spellStart"/>
+      <w:r>
+        <w:t>Portrait</w:t>
+      </w:r>
+      <w:bookmarkEnd w:id="0"/>
+      <w:proofErr w:type="spellEnd"/>
+    </w:p>
+    <w:p>
+      <w:pPr>
+        <w:keepNext/>
+      </w:pPr>
+      <w:r>
+        <w:pict>
+          <v:shape id="_x0000_i1027" type="#_x0000_t75" style="width:396pt;height:218.7pt">
+            <v:imagedata r:id="rId7" o:title="2"/>
+          </v:shape>
+        </w:pict>
+      </w:r>
+    </w:p>
+    <w:p>
+      <w:pPr>
+        <w:pStyle w:val="Descripcin"/>
+      </w:pPr>
+      <w:bookmarkStart w:id="1" w:name="_Ref462081035"/>
+      <w:r>
+        <w:t xml:space="preserve">Ilustración </w:t>
+      </w:r>
+      <w:r>
+        <w:fldChar w:fldCharType="begin"/>
+      </w:r>
+      <w:r>
+        <w:instrText xml:space="preserve"> SEQ Ilustración \* ARABIC </w:instrText>
+      </w:r>
+      <w:r>
+        <w:fldChar w:fldCharType="separate"/>
+      </w:r>
+      <w:r>
+        <w:rPr>
+          <w:noProof/>
+        </w:rPr>
+        <w:t>2</w:t>
+      </w:r>
+      <w:r>
+        <w:rPr>
+          <w:noProof/>
+        </w:rPr>
+        <w:fldChar w:fldCharType="end"/>
+      </w:r>
+      <w:r>
+        <w:t xml:space="preserve"> Principal </w:t>
+      </w:r>
+      <w:r>
+        <w:t>–</w:t>
+      </w:r>
+      <w:r>
+        <w:t xml:space="preserve"> </w:t>
+      </w:r>
+      <w:proofErr w:type="spellStart"/>
+      <w:r>
+        <w:t>LandScape</w:t>
+      </w:r>
+      <w:bookmarkEnd w:id="1"/>
+      <w:proofErr w:type="spellEnd"/>
+    </w:p>
+    <w:p>
+      <w:pPr>
+        <w:pStyle w:val="Ttulo2"/>
+      </w:pPr>
+      <w:proofErr w:type="spellStart"/>
+      <w:r>
+        <w:lastRenderedPageBreak/>
+        <w:t>Mockup</w:t>
+      </w:r>
+      <w:proofErr w:type="spellEnd"/>
+      <w:r>
+        <w:t xml:space="preserve"> Equipo</w:t>
+      </w:r>
+    </w:p>
+    <w:p>
+      <w:r>
+        <w:t xml:space="preserve">Este </w:t>
+      </w:r>
+      <w:proofErr w:type="spellStart"/>
+      <w:r>
+        <w:t>mockup</w:t>
+      </w:r>
+      <w:proofErr w:type="spellEnd"/>
+      <w:r>
+        <w:t xml:space="preserve"> tiene como objetivo principal mostrar </w:t>
+      </w:r>
+      <w:r>
+        <w:t xml:space="preserve">el listado de participantes de un entrenador de la aplicación El Vozarrón, además de mostrar la foto y el nombre del entrenador del equipo, este diseño se puede ver en la </w:t>
+      </w:r>
+      <w:r>
+        <w:rPr>
+          <w:b/>
+        </w:rPr>
+        <w:fldChar w:fldCharType="begin"/>
+      </w:r>
+      <w:r>
+        <w:rPr>
+          <w:b/>
+        </w:rPr>
+        <w:instrText xml:space="preserve"> REF _Ref462081276 \h </w:instrText>
+      </w:r>
+      <w:r>
+        <w:rPr>
+          <w:b/>
+        </w:rPr>
+      </w:r>
+      <w:r>
+        <w:rPr>
+          <w:b/>
+        </w:rPr>
+        <w:instrText xml:space="preserve"> \* MERGEFORMAT </w:instrText>
+      </w:r>
+      <w:r>
+        <w:rPr>
+          <w:b/>
+        </w:rPr>
+        <w:fldChar w:fldCharType="separate"/>
+      </w:r>
+      <w:r>
+        <w:rPr>
+          <w:b/>
+        </w:rPr>
+        <w:t xml:space="preserve">Ilustración </w:t>
+      </w:r>
+      <w:r>
+        <w:rPr>
+          <w:b/>
+          <w:noProof/>
+        </w:rPr>
+        <w:t>3</w:t>
+      </w:r>
+      <w:r>
+        <w:rPr>
+          <w:b/>
+        </w:rPr>
+        <w:t xml:space="preserve"> Equipo</w:t>
+      </w:r>
+      <w:r>
+        <w:rPr>
+          <w:b/>
+        </w:rPr>
+        <w:fldChar w:fldCharType="end"/>
+      </w:r>
+      <w:r>
+        <w:rPr>
+          <w:b/>
+        </w:rPr>
+        <w:t>.</w:t>
+      </w:r>
+    </w:p>
+    <w:p>
+      <w:pPr>
+        <w:keepNext/>
+        <w:jc w:val="center"/>
+      </w:pPr>
+      <w:r>
+        <w:pict>
+          <v:shape id="_x0000_i1028" type="#_x0000_t75" style="width:205.8pt;height:392.6pt">
+            <v:imagedata r:id="rId8" o:title="3"/>
+          </v:shape>
+        </w:pict>
+      </w:r>
+    </w:p>
+    <w:p>
+      <w:pPr>
+        <w:pStyle w:val="Descripcin"/>
+      </w:pPr>
+      <w:bookmarkStart w:id="2" w:name="_Ref462081276"/>
+      <w:r>
+        <w:t xml:space="preserve">Ilustración </w:t>
+      </w:r>
+      <w:r>
+        <w:fldChar w:fldCharType="begin"/>
+      </w:r>
+      <w:r>
+        <w:instrText xml:space="preserve"> SEQ Ilustración \* ARABIC </w:instrText>
+      </w:r>
+      <w:r>
+        <w:fldChar w:fldCharType="separate"/>
+      </w:r>
+      <w:r>
+        <w:rPr>
+          <w:noProof/>
+        </w:rPr>
+        <w:t>3</w:t>
+      </w:r>
+      <w:r>
+        <w:rPr>
+          <w:noProof/>
+        </w:rPr>
+        <w:fldChar w:fldCharType="end"/>
+      </w:r>
+      <w:r>
+        <w:t xml:space="preserve"> Equipo</w:t>
+      </w:r>
+      <w:bookmarkEnd w:id="2"/>
+    </w:p>
+    <w:p>
+      <w:pPr>
+        <w:pStyle w:val="Ttulo2"/>
+      </w:pPr>
+      <w:proofErr w:type="spellStart"/>
+      <w:r>
+        <w:t>Mockup</w:t>
+      </w:r>
+      <w:proofErr w:type="spellEnd"/>
+      <w:r>
+        <w:t xml:space="preserve"> Participantes</w:t>
+      </w:r>
+    </w:p>
+    <w:p>
+      <w:r>
+        <w:t xml:space="preserve">El objetivo de esta vista es mostrar el listado de todos los participantes que se encuentran en el juego, este diseño se puede ver en la </w:t>
+      </w:r>
+      <w:r>
+        <w:rPr>
+          <w:b/>
+        </w:rPr>
+        <w:fldChar w:fldCharType="begin"/>
+      </w:r>
+      <w:r>
+        <w:rPr>
+          <w:b/>
+        </w:rPr>
+        <w:instrText xml:space="preserve"> REF _Ref462081432 \h </w:instrText>
+      </w:r>
+      <w:r>
+        <w:rPr>
+          <w:b/>
+        </w:rPr>
+      </w:r>
+      <w:r>
+        <w:rPr>
+          <w:b/>
+        </w:rPr>
+        <w:instrText xml:space="preserve"> \* MERGEFORMAT </w:instrText>
+      </w:r>
+      <w:r>
+        <w:rPr>
+          <w:b/>
+        </w:rPr>
+        <w:fldChar w:fldCharType="separate"/>
+      </w:r>
+      <w:r>
+        <w:rPr>
+          <w:b/>
+        </w:rPr>
+        <w:t xml:space="preserve">Ilustración </w:t>
+      </w:r>
+      <w:r>
+        <w:rPr>
+          <w:b/>
+          <w:noProof/>
+        </w:rPr>
+        <w:t>4</w:t>
+      </w:r>
+      <w:r>
+        <w:rPr>
+          <w:b/>
+        </w:rPr>
+        <w:t xml:space="preserve"> Participantes</w:t>
+      </w:r>
+      <w:r>
+        <w:rPr>
+          <w:b/>
+        </w:rPr>
+        <w:fldChar w:fldCharType="end"/>
+      </w:r>
+      <w:r>
+        <w:rPr>
+          <w:b/>
+        </w:rPr>
+        <w:t>.</w:t>
+      </w:r>
+    </w:p>
+    <w:p>
+      <w:pPr>
+        <w:keepNext/>
+        <w:jc w:val="center"/>
+      </w:pPr>
+      <w:r>
+        <w:lastRenderedPageBreak/>
+        <w:pict>
+          <v:shape id="_x0000_i1029" type="#_x0000_t75" style="width:212.6pt;height:402.1pt">
+            <v:imagedata r:id="rId9" o:title="4"/>
+          </v:shape>
+        </w:pict>
+      </w:r>
+    </w:p>
+    <w:p>
+      <w:pPr>
+        <w:pStyle w:val="Descripcin"/>
+      </w:pPr>
+      <w:bookmarkStart w:id="3" w:name="_Ref462081432"/>
+      <w:r>
+        <w:t xml:space="preserve">Ilustración </w:t>
+      </w:r>
+      <w:r>
+        <w:fldChar w:fldCharType="begin"/>
+      </w:r>
+      <w:r>
+        <w:instrText xml:space="preserve"> SEQ Ilustración \* ARABIC </w:instrText>
+      </w:r>
+      <w:r>
+        <w:fldChar w:fldCharType="separate"/>
+      </w:r>
+      <w:r>
+        <w:rPr>
+          <w:noProof/>
+        </w:rPr>
+        <w:t>4</w:t>
+      </w:r>
+      <w:r>
+        <w:rPr>
+          <w:noProof/>
+        </w:rPr>
+        <w:fldChar w:fldCharType="end"/>
+      </w:r>
+      <w:r>
+        <w:t xml:space="preserve"> Participantes</w:t>
+      </w:r>
+      <w:bookmarkEnd w:id="3"/>
+    </w:p>
+    <w:p>
+      <w:pPr>
+        <w:pStyle w:val="Ttulo2"/>
+      </w:pPr>
+      <w:proofErr w:type="spellStart"/>
+      <w:r>
+        <w:t>Mockup</w:t>
+      </w:r>
+      <w:proofErr w:type="spellEnd"/>
+      <w:r>
+        <w:t xml:space="preserve"> </w:t>
+      </w:r>
+      <w:proofErr w:type="spellStart"/>
+      <w:r>
+        <w:t>Entrenedador</w:t>
+      </w:r>
+      <w:proofErr w:type="spellEnd"/>
+    </w:p>
+    <w:p>
+      <w:r>
+        <w:t xml:space="preserve">El </w:t>
+      </w:r>
+      <w:proofErr w:type="spellStart"/>
+      <w:r>
+        <w:t>mockup</w:t>
+      </w:r>
+      <w:proofErr w:type="spellEnd"/>
+      <w:r>
+        <w:t xml:space="preserve"> entrenador tiene como objetivo principal mostrar la información detallada de un entrenador del Vozarrón, en esta se puede evidenciar el id, nombre, genero, e historial del entrenador</w:t>
+      </w:r>
+      <w:r>
+        <w:t xml:space="preserve"> como se ve en la </w:t>
+      </w:r>
+      <w:r>
+        <w:rPr>
+          <w:b/>
+        </w:rPr>
+        <w:fldChar w:fldCharType="begin"/>
+      </w:r>
+      <w:r>
+        <w:rPr>
+          <w:b/>
+        </w:rPr>
+        <w:instrText xml:space="preserve"> REF _Ref462081834 \h </w:instrText>
+      </w:r>
+      <w:r>
+        <w:rPr>
+          <w:b/>
+        </w:rPr>
+      </w:r>
+      <w:r>
+        <w:rPr>
+          <w:b/>
+        </w:rPr>
+        <w:instrText xml:space="preserve"> \* MERGEFORMAT </w:instrText>
+      </w:r>
+      <w:r>
+        <w:rPr>
+          <w:b/>
+        </w:rPr>
+        <w:fldChar w:fldCharType="separate"/>
+      </w:r>
+      <w:r>
+        <w:rPr>
+          <w:b/>
+        </w:rPr>
+        <w:t xml:space="preserve">Ilustración </w:t>
+      </w:r>
+      <w:r>
+        <w:rPr>
+          <w:b/>
+          <w:noProof/>
+        </w:rPr>
+        <w:t>5</w:t>
+      </w:r>
+      <w:r>
+        <w:rPr>
+          <w:b/>
+        </w:rPr>
+        <w:t xml:space="preserve"> Entrenador</w:t>
+      </w:r>
+      <w:r>
+        <w:rPr>
+          <w:b/>
+        </w:rPr>
+        <w:fldChar w:fldCharType="end"/>
+      </w:r>
+      <w:r>
+        <w:rPr>
+          <w:b/>
+        </w:rPr>
+        <w:t>,</w:t>
+      </w:r>
+      <w:r>
+        <w:t xml:space="preserve"> además de un botón que redirecciona a los listados de participantes asociados a este entrenador.</w:t>
+      </w:r>
+    </w:p>
+    <w:p>
+      <w:pPr>
+        <w:keepNext/>
+        <w:jc w:val="center"/>
+      </w:pPr>
+      <w:r>
+        <w:lastRenderedPageBreak/>
+        <w:pict>
+          <v:shape id="_x0000_i1030" type="#_x0000_t75" style="width:197pt;height:377.65pt">
+            <v:imagedata r:id="rId10" o:title="5"/>
+          </v:shape>
+        </w:pict>
+      </w:r>
+    </w:p>
+    <w:p>
+      <w:pPr>
+        <w:pStyle w:val="Descripcin"/>
+      </w:pPr>
+      <w:bookmarkStart w:id="4" w:name="_Ref462081834"/>
+      <w:r>
+        <w:t xml:space="preserve">Ilustración </w:t>
+      </w:r>
+      <w:r>
+        <w:fldChar w:fldCharType="begin"/>
+      </w:r>
+      <w:r>
+        <w:instrText xml:space="preserve"> SEQ Ilustración \* ARABIC </w:instrText>
+      </w:r>
+      <w:r>
+        <w:fldChar w:fldCharType="separate"/>
+      </w:r>
+      <w:r>
+        <w:rPr>
+          <w:noProof/>
+        </w:rPr>
+        <w:t>5</w:t>
+      </w:r>
+      <w:r>
+        <w:rPr>
+          <w:noProof/>
+        </w:rPr>
+        <w:fldChar w:fldCharType="end"/>
+      </w:r>
+      <w:r>
+        <w:t xml:space="preserve"> Entrenador</w:t>
+      </w:r>
+      <w:bookmarkEnd w:id="4"/>
+    </w:p>
+    <w:p>
+      <w:pPr>
+        <w:pStyle w:val="Ttulo2"/>
+      </w:pPr>
+      <w:bookmarkStart w:id="5" w:name="_Ref462082195"/>
+      <w:proofErr w:type="spellStart"/>
+      <w:r>
+        <w:t>Mockup</w:t>
+      </w:r>
+      <w:proofErr w:type="spellEnd"/>
+      <w:r>
+        <w:t xml:space="preserve"> Votar</w:t>
+      </w:r>
+      <w:bookmarkEnd w:id="5"/>
+    </w:p>
+    <w:p>
+      <w:r>
+        <w:t xml:space="preserve">El </w:t>
+      </w:r>
+      <w:proofErr w:type="spellStart"/>
+      <w:r>
+        <w:t>mockup</w:t>
+      </w:r>
+      <w:proofErr w:type="spellEnd"/>
+      <w:r>
+        <w:t xml:space="preserve"> votar tiene como objetivo principal realizar un voto a un participante del Vozarrón por parte de un usuario, este diseño se puede ver en la </w:t>
+      </w:r>
+      <w:r>
+        <w:rPr>
+          <w:b/>
+        </w:rPr>
+        <w:fldChar w:fldCharType="begin"/>
+      </w:r>
+      <w:r>
+        <w:rPr>
+          <w:b/>
+        </w:rPr>
+        <w:instrText xml:space="preserve"> REF _Ref462082195 \r \h </w:instrText>
+      </w:r>
+      <w:r>
+        <w:rPr>
+          <w:b/>
+        </w:rPr>
+      </w:r>
+      <w:r>
+        <w:rPr>
+          <w:b/>
+        </w:rPr>
+        <w:instrText xml:space="preserve"> \* MERGEFORMAT </w:instrText>
+      </w:r>
+      <w:r>
+        <w:rPr>
+          <w:b/>
+        </w:rPr>
+        <w:fldChar w:fldCharType="separate"/>
+      </w:r>
+      <w:r>
+        <w:rPr>
+          <w:b/>
+        </w:rPr>
+        <w:fldChar w:fldCharType="end"/>
+      </w:r>
+      <w:r>
+        <w:rPr>
+          <w:b/>
+        </w:rPr>
+        <w:fldChar w:fldCharType="begin"/>
+      </w:r>
+      <w:r>
+        <w:rPr>
+          <w:b/>
+        </w:rPr>
+        <w:instrText xml:space="preserve"> REF _Ref462082653 \h </w:instrText>
+      </w:r>
+      <w:r>
+        <w:rPr>
+          <w:b/>
+        </w:rPr>
+      </w:r>
+      <w:r>
+        <w:rPr>
+          <w:b/>
+        </w:rPr>
+        <w:instrText xml:space="preserve"> \* MERGEFORMAT </w:instrText>
+      </w:r>
+      <w:r>
+        <w:rPr>
+          <w:b/>
+        </w:rPr>
+        <w:fldChar w:fldCharType="separate"/>
+      </w:r>
+      <w:r>
+        <w:rPr>
+          <w:b/>
+        </w:rPr>
+        <w:t>Ilustración</w:t>
+      </w:r>
+      <w:r>
+        <w:t xml:space="preserve"> </w:t>
+      </w:r>
+      <w:r>
+        <w:rPr>
+          <w:b/>
+          <w:noProof/>
+        </w:rPr>
+        <w:t>6</w:t>
+      </w:r>
+      <w:r>
+        <w:rPr>
+          <w:b/>
+        </w:rPr>
+        <w:t xml:space="preserve"> Vota</w:t>
+      </w:r>
+      <w:r>
+        <w:t>r</w:t>
+      </w:r>
+      <w:r>
+        <w:fldChar w:fldCharType="end"/>
+      </w:r>
+      <w:r>
+        <w:t>.</w:t>
+      </w:r>
+    </w:p>
+    <w:p>
+      <w:pPr>
+        <w:keepNext/>
+        <w:jc w:val="center"/>
+      </w:pPr>
+      <w:r>
+        <w:lastRenderedPageBreak/>
+        <w:pict>
+          <v:shape id="_x0000_i1031" type="#_x0000_t75" style="width:194.95pt;height:377pt">
+            <v:imagedata r:id="rId11" o:title="6.Votar"/>
+          </v:shape>
+        </w:pict>
+      </w:r>
+    </w:p>
+    <w:p>
+      <w:pPr>
+        <w:pStyle w:val="Descripcin"/>
+      </w:pPr>
+      <w:bookmarkStart w:id="6" w:name="_Ref462082653"/>
       <w:r>
         <w:t xml:space="preserve">Ilustración </w:t>
       </w:r>
@@ -443,27 +1130,94 @@
           <w:rPr>
             <w:noProof/>
           </w:rPr>
-          <w:t>1</w:t>
+          <w:t>6</w:t>
         </w:r>
       </w:fldSimple>
       <w:r>
-        <w:t xml:space="preserve"> Principal- </w:t>
-      </w:r>
-      <w:proofErr w:type="spellStart"/>
-      <w:r>
-        <w:t>Portrait</w:t>
-      </w:r>
-      <w:bookmarkEnd w:id="0"/>
-      <w:proofErr w:type="spellEnd"/>
+        <w:t xml:space="preserve"> Votar</w:t>
+      </w:r>
+      <w:bookmarkEnd w:id="6"/>
+    </w:p>
+    <w:p>
+      <w:pPr>
+        <w:pStyle w:val="Ttulo3"/>
+      </w:pPr>
+      <w:r>
+        <w:t>Alerta votación exitosa</w:t>
+      </w:r>
+    </w:p>
+    <w:p>
+      <w:r>
+        <w:t xml:space="preserve">En la </w:t>
+      </w:r>
+      <w:r>
+        <w:rPr>
+          <w:b/>
+        </w:rPr>
+        <w:fldChar w:fldCharType="begin"/>
+      </w:r>
+      <w:r>
+        <w:rPr>
+          <w:b/>
+        </w:rPr>
+        <w:instrText xml:space="preserve"> REF _Ref462082678 \h </w:instrText>
+      </w:r>
+      <w:r>
+        <w:rPr>
+          <w:b/>
+        </w:rPr>
+      </w:r>
+      <w:r>
+        <w:rPr>
+          <w:b/>
+        </w:rPr>
+        <w:instrText xml:space="preserve"> \* MERGEFORMAT </w:instrText>
+      </w:r>
+      <w:r>
+        <w:rPr>
+          <w:b/>
+        </w:rPr>
+        <w:fldChar w:fldCharType="separate"/>
+      </w:r>
+      <w:r>
+        <w:rPr>
+          <w:b/>
+        </w:rPr>
+        <w:t xml:space="preserve">Ilustración </w:t>
+      </w:r>
+      <w:r>
+        <w:rPr>
+          <w:b/>
+          <w:noProof/>
+        </w:rPr>
+        <w:t>7</w:t>
+      </w:r>
+      <w:r>
+        <w:rPr>
+          <w:b/>
+        </w:rPr>
+        <w:t xml:space="preserve"> Votación exitosa</w:t>
+      </w:r>
+      <w:r>
+        <w:rPr>
+          <w:b/>
+        </w:rPr>
+        <w:fldChar w:fldCharType="end"/>
+      </w:r>
+      <w:r>
+        <w:t xml:space="preserve"> se puede observar el diseño del mensaje que se mostrará después de que un usuario realiza un voto satisfactoriamente, el objetivo principal de esta alerta es indicar al usuario el éxito de su voto, además de mostrar las opciones para compartir este en redes sociales (Twitter, Facebook).</w:t>
+      </w:r>
     </w:p>
     <w:p>
       <w:pPr>
         <w:keepNext/>
-      </w:pPr>
-      <w:r>
+        <w:jc w:val="center"/>
+      </w:pPr>
+      <w:r>
+        <w:lastRenderedPageBreak/>
         <w:pict>
-          <v:shape id="_x0000_i1026" type="#_x0000_t75" style="width:396pt;height:218.5pt">
-            <v:imagedata r:id="rId7" o:title="2.Principal Landscape"/>
+          <v:shape id="_x0000_i1025" type="#_x0000_t75" style="width:199pt;height:379.7pt">
+            <v:imagedata r:id="rId12" o:title="7.Votación exitosa"/>
           </v:shape>
         </w:pict>
       </w:r>
@@ -472,7 +1226,7 @@
       <w:pPr>
         <w:pStyle w:val="Descripcin"/>
       </w:pPr>
-      <w:bookmarkStart w:id="1" w:name="_Ref462081035"/>
+      <w:bookmarkStart w:id="7" w:name="_Ref462082678"/>
       <w:r>
         <w:t xml:space="preserve">Ilustración </w:t>
       </w:r>
@@ -481,91 +1235,42 @@
           <w:rPr>
             <w:noProof/>
           </w:rPr>
-          <w:t>2</w:t>
+          <w:t>7</w:t>
         </w:r>
       </w:fldSimple>
       <w:r>
-        <w:t xml:space="preserve"> Principal </w:t>
-      </w:r>
-      <w:r>
-        <w:t>–</w:t>
-      </w:r>
-      <w:r>
-        <w:t xml:space="preserve"> </w:t>
-      </w:r>
-      <w:proofErr w:type="spellStart"/>
-      <w:r>
-        <w:t>LandScape</w:t>
-      </w:r>
-      <w:bookmarkEnd w:id="1"/>
-      <w:proofErr w:type="spellEnd"/>
-    </w:p>
-    <w:p>
-      <w:pPr>
-        <w:pStyle w:val="Ttulo2"/>
-      </w:pPr>
-      <w:proofErr w:type="spellStart"/>
+        <w:t xml:space="preserve"> Votación exitosa</w:t>
+      </w:r>
+      <w:bookmarkEnd w:id="7"/>
+    </w:p>
+    <w:p>
+      <w:pPr>
+        <w:pStyle w:val="Ttulo3"/>
+      </w:pPr>
+      <w:r>
+        <w:t>Alerta votaciones deshabilitadas</w:t>
+      </w:r>
+    </w:p>
+    <w:p>
+      <w:r>
+        <w:t xml:space="preserve">En la </w:t>
+      </w:r>
+      <w:r>
+        <w:t>¿???</w:t>
+      </w:r>
+      <w:r>
+        <w:t xml:space="preserve"> se puede ver el diseño de la alerta que se producirá al momento que un usuario ingrese desde la vista principal a votar, el objetivo principal de esta alerta es informar al usuario que en ese momento no es posible realizar una votación, estas están deshabilitadas.</w:t>
+      </w:r>
+    </w:p>
+    <w:p>
+      <w:pPr>
+        <w:jc w:val="center"/>
+      </w:pPr>
       <w:r>
         <w:lastRenderedPageBreak/>
-        <w:t>Mockup</w:t>
-      </w:r>
-      <w:proofErr w:type="spellEnd"/>
-      <w:r>
-        <w:t xml:space="preserve"> Equipo</w:t>
-      </w:r>
-    </w:p>
-    <w:p>
-      <w:r>
-        <w:t xml:space="preserve">Este </w:t>
-      </w:r>
-      <w:proofErr w:type="spellStart"/>
-      <w:r>
-        <w:t>mockup</w:t>
-      </w:r>
-      <w:proofErr w:type="spellEnd"/>
-      <w:r>
-        <w:t xml:space="preserve"> tiene como objetivo principal mostrar </w:t>
-      </w:r>
-      <w:r>
-        <w:t xml:space="preserve">el listado de participantes de un entrenador de la aplicación El Vozarrón, además de mostrar la foto y el nombre del entrenador del equipo, este diseño se puede ver en la </w:t>
-      </w:r>
-      <w:r>
-        <w:fldChar w:fldCharType="begin"/>
-      </w:r>
-      <w:r>
-        <w:instrText xml:space="preserve"> REF _Ref462081276 \h </w:instrText>
-      </w:r>
-      <w:r>
-        <w:fldChar w:fldCharType="separate"/>
-      </w:r>
-      <w:r>
-        <w:t xml:space="preserve">Ilustración </w:t>
-      </w:r>
-      <w:r>
-        <w:rPr>
-          <w:noProof/>
-        </w:rPr>
-        <w:t>3</w:t>
-      </w:r>
-      <w:r>
-        <w:t xml:space="preserve"> Equipo</w:t>
-      </w:r>
-      <w:r>
-        <w:fldChar w:fldCharType="end"/>
-      </w:r>
-      <w:r>
-        <w:t>.</w:t>
-      </w:r>
-    </w:p>
-    <w:p>
-      <w:pPr>
-        <w:keepNext/>
-        <w:jc w:val="center"/>
-      </w:pPr>
-      <w:r>
         <w:pict>
-          <v:shape id="_x0000_i1027" type="#_x0000_t75" style="width:268.75pt;height:515.7pt">
-            <v:imagedata r:id="rId8" o:title="3.Entrenador_participantes"/>
+          <v:shape id="_x0000_i1032" type="#_x0000_t75" style="width:203.75pt;height:374.25pt">
+            <v:imagedata r:id="rId13" o:title="8.Votaciones desabilitadas"/>
           </v:shape>
         </w:pict>
       </w:r>
@@ -574,7 +1279,6 @@
       <w:pPr>
         <w:pStyle w:val="Descripcin"/>
       </w:pPr>
-      <w:bookmarkStart w:id="2" w:name="_Ref462081276"/>
       <w:r>
         <w:t xml:space="preserve">Ilustración </w:t>
       </w:r>
@@ -583,13 +1287,12 @@
           <w:rPr>
             <w:noProof/>
           </w:rPr>
-          <w:t>3</w:t>
+          <w:t>8</w:t>
         </w:r>
       </w:fldSimple>
       <w:r>
-        <w:t xml:space="preserve"> Equipo</w:t>
-      </w:r>
-      <w:bookmarkEnd w:id="2"/>
+        <w:t xml:space="preserve"> Votaciones deshabilitadas</w:t>
+      </w:r>
     </w:p>
     <w:p>
       <w:pPr>
@@ -601,51 +1304,83 @@
       </w:r>
       <w:proofErr w:type="spellEnd"/>
       <w:r>
-        <w:t xml:space="preserve"> Participantes</w:t>
-      </w:r>
-    </w:p>
-    <w:p>
-      <w:r>
-        <w:t xml:space="preserve">El objetivo de esta vista es mostrar el listado de todos los participantes que se encuentran en el juego, este diseño se puede ver en la </w:t>
-      </w:r>
-      <w:r>
+        <w:t xml:space="preserve"> Registrar participante</w:t>
+      </w:r>
+    </w:p>
+    <w:p>
+      <w:r>
+        <w:t xml:space="preserve">El objetivo principal de esta vista es brindar la opción a los usuarios de registrarse en el concurso, este diseño se puede ver en la </w:t>
+      </w:r>
+      <w:r>
+        <w:rPr>
+          <w:b/>
+        </w:rPr>
         <w:fldChar w:fldCharType="begin"/>
       </w:r>
       <w:r>
-        <w:instrText xml:space="preserve"> REF _Ref462081432 \h </w:instrText>
-      </w:r>
-      <w:r>
+        <w:rPr>
+          <w:b/>
+        </w:rPr>
+        <w:instrText xml:space="preserve"> REF _Ref462083267 \h </w:instrText>
+      </w:r>
+      <w:r>
+        <w:rPr>
+          <w:b/>
+        </w:rPr>
+      </w:r>
+      <w:r>
+        <w:rPr>
+          <w:b/>
+        </w:rPr>
+        <w:instrText xml:space="preserve"> \* MERGEFORMAT </w:instrText>
+      </w:r>
+      <w:r>
+        <w:rPr>
+          <w:b/>
+        </w:rPr>
         <w:fldChar w:fldCharType="separate"/>
       </w:r>
       <w:r>
+        <w:rPr>
+          <w:b/>
+        </w:rPr>
         <w:t xml:space="preserve">Ilustración </w:t>
       </w:r>
       <w:r>
         <w:rPr>
+          <w:b/>
           <w:noProof/>
         </w:rPr>
-        <w:t>4</w:t>
-      </w:r>
-      <w:r>
-        <w:t xml:space="preserve"> Participantes</w:t>
-      </w:r>
-      <w:r>
+        <w:t>9</w:t>
+      </w:r>
+      <w:r>
+        <w:rPr>
+          <w:b/>
+        </w:rPr>
+        <w:t xml:space="preserve"> Registrar participante</w:t>
+      </w:r>
+      <w:r>
+        <w:rPr>
+          <w:b/>
+        </w:rPr>
         <w:fldChar w:fldCharType="end"/>
       </w:r>
       <w:r>
+        <w:rPr>
+          <w:b/>
+        </w:rPr>
         <w:t>.</w:t>
       </w:r>
     </w:p>
     <w:p>
       <w:pPr>
-        <w:keepNext/>
         <w:jc w:val="center"/>
       </w:pPr>
       <w:r>
         <w:lastRenderedPageBreak/>
         <w:pict>
-          <v:shape id="_x0000_i1028" type="#_x0000_t75" style="width:212.65pt;height:401.85pt">
-            <v:imagedata r:id="rId9" o:title="4.Lista de participantes"/>
+          <v:shape id="_x0000_i1033" type="#_x0000_t75" style="width:197pt;height:379.7pt">
+            <v:imagedata r:id="rId14" o:title="9.Registrar participante"/>
           </v:shape>
         </w:pict>
       </w:r>
@@ -654,7 +1389,7 @@
       <w:pPr>
         <w:pStyle w:val="Descripcin"/>
       </w:pPr>
-      <w:bookmarkStart w:id="3" w:name="_Ref462081432"/>
+      <w:bookmarkStart w:id="8" w:name="_Ref462083267"/>
       <w:r>
         <w:t xml:space="preserve">Ilustración </w:t>
       </w:r>
@@ -663,13 +1398,13 @@
           <w:rPr>
             <w:noProof/>
           </w:rPr>
-          <w:t>4</w:t>
+          <w:t>9</w:t>
         </w:r>
       </w:fldSimple>
       <w:r>
-        <w:t xml:space="preserve"> Participantes</w:t>
-      </w:r>
-      <w:bookmarkEnd w:id="3"/>
+        <w:t xml:space="preserve"> Registrar participante</w:t>
+      </w:r>
+      <w:bookmarkEnd w:id="8"/>
     </w:p>
     <w:p>
       <w:pPr>
@@ -681,34 +1416,23 @@
       </w:r>
       <w:proofErr w:type="spellEnd"/>
       <w:r>
-        <w:t xml:space="preserve"> </w:t>
-      </w:r>
-      <w:proofErr w:type="spellStart"/>
-      <w:r>
-        <w:t>Entrenedador</w:t>
-      </w:r>
-      <w:proofErr w:type="spellEnd"/>
-    </w:p>
-    <w:p>
-      <w:r>
-        <w:t xml:space="preserve">El </w:t>
-      </w:r>
-      <w:proofErr w:type="spellStart"/>
-      <w:r>
-        <w:t>mockup</w:t>
-      </w:r>
-      <w:proofErr w:type="spellEnd"/>
-      <w:r>
-        <w:t xml:space="preserve"> entrenador tiene como objetivo principal mostrar la información detallada de un entrenador del Vozarrón, en esta se puede evidenciar el id, nombre, genero, e historial del entrenador</w:t>
-      </w:r>
-      <w:r>
-        <w:t xml:space="preserve"> como se ve en la </w:t>
+        <w:t xml:space="preserve"> Participante</w:t>
+      </w:r>
+    </w:p>
+    <w:p>
+      <w:pPr>
+        <w:rPr>
+          <w:u w:val="single"/>
+        </w:rPr>
+      </w:pPr>
+      <w:r>
+        <w:t xml:space="preserve">EL objetivo principal de la vista participante es mostrar detalladamente los datos de un participante del Vozarrón como se muestra en la </w:t>
       </w:r>
       <w:r>
         <w:fldChar w:fldCharType="begin"/>
       </w:r>
       <w:r>
-        <w:instrText xml:space="preserve"> REF _Ref462081834 \h </w:instrText>
+        <w:instrText xml:space="preserve"> REF _Ref462083503 \h </w:instrText>
       </w:r>
       <w:r>
         <w:fldChar w:fldCharType="separate"/>
@@ -720,33 +1444,27 @@
         <w:rPr>
           <w:noProof/>
         </w:rPr>
-        <w:t>5</w:t>
-      </w:r>
-      <w:r>
-        <w:t xml:space="preserve"> Entrenador</w:t>
+        <w:t>10</w:t>
+      </w:r>
+      <w:r>
+        <w:t xml:space="preserve"> Participante</w:t>
       </w:r>
       <w:r>
         <w:fldChar w:fldCharType="end"/>
       </w:r>
       <w:r>
-        <w:t>, además de un botón que redirecciona a los listados de participantes asoc</w:t>
-      </w:r>
-      <w:bookmarkStart w:id="4" w:name="_GoBack"/>
-      <w:bookmarkEnd w:id="4"/>
-      <w:r>
-        <w:t>iados a este entrenador.</w:t>
-      </w:r>
-    </w:p>
-    <w:p>
-      <w:pPr>
-        <w:keepNext/>
+        <w:t>, este cuenta con sus datos personales y una URL que redireciona al portal de internet YOUTUBE, con el fin de visualizar su video.</w:t>
+      </w:r>
+    </w:p>
+    <w:p>
+      <w:pPr>
         <w:jc w:val="center"/>
       </w:pPr>
       <w:r>
         <w:lastRenderedPageBreak/>
         <w:pict>
-          <v:shape id="_x0000_i1029" type="#_x0000_t75" style="width:196.75pt;height:377.6pt">
-            <v:imagedata r:id="rId10" o:title="5.Entrenador"/>
+          <v:shape id="_x0000_i1034" type="#_x0000_t75" style="width:197pt;height:378.35pt">
+            <v:imagedata r:id="rId15" o:title="10.Participante"/>
           </v:shape>
         </w:pict>
       </w:r>
@@ -755,7 +1473,7 @@
       <w:pPr>
         <w:pStyle w:val="Descripcin"/>
       </w:pPr>
-      <w:bookmarkStart w:id="5" w:name="_Ref462081834"/>
+      <w:bookmarkStart w:id="9" w:name="_Ref462083503"/>
       <w:r>
         <w:t xml:space="preserve">Ilustración </w:t>
       </w:r>
@@ -764,13 +1482,49 @@
           <w:rPr>
             <w:noProof/>
           </w:rPr>
-          <w:t>5</w:t>
+          <w:t>10</w:t>
         </w:r>
       </w:fldSimple>
       <w:r>
-        <w:t xml:space="preserve"> Entrenador</w:t>
-      </w:r>
-      <w:bookmarkEnd w:id="5"/>
+        <w:t xml:space="preserve"> Participante</w:t>
+      </w:r>
+      <w:bookmarkEnd w:id="9"/>
+    </w:p>
+    <w:p>
+      <w:pPr>
+        <w:pStyle w:val="Ttulo1"/>
+      </w:pPr>
+      <w:r>
+        <w:t>Descripción particular</w:t>
+      </w:r>
+    </w:p>
+    <w:p>
+      <w:r>
+        <w:t xml:space="preserve">En esta sección se realizar una descripción particular de cada </w:t>
+      </w:r>
+      <w:proofErr w:type="spellStart"/>
+      <w:r>
+        <w:t>mockup</w:t>
+      </w:r>
+      <w:proofErr w:type="spellEnd"/>
+      <w:r>
+        <w:t xml:space="preserve"> diseñado de la aplicación El Vozarrón, con el fin de especificar cada proceso que debe llevar a cabo el usuario de a aplicación.</w:t>
+      </w:r>
+    </w:p>
+    <w:p>
+      <w:pPr>
+        <w:pStyle w:val="Ttulo2"/>
+      </w:pPr>
+      <w:r>
+        <w:t>Principal</w:t>
+      </w:r>
+    </w:p>
+    <w:p>
+      <w:r>
+        <w:t xml:space="preserve">El </w:t>
+      </w:r>
+      <w:bookmarkStart w:id="10" w:name="_GoBack"/>
+      <w:bookmarkEnd w:id="10"/>
     </w:p>
     <w:sectPr>
       <w:pgSz w:w="11906" w:h="16838"/>
@@ -2152,7 +2906,7 @@
 </file>
 
 <file path=customXml/itemProps1.xml><?xml version="1.0" encoding="utf-8"?>
-<ds:datastoreItem xmlns:ds="http://schemas.openxmlformats.org/officeDocument/2006/customXml" ds:itemID="{6C022173-3848-4B0D-A954-26B661C3BC98}">
+<ds:datastoreItem xmlns:ds="http://schemas.openxmlformats.org/officeDocument/2006/customXml" ds:itemID="{999E72BC-8663-4D35-818E-32B58D37C203}">
   <ds:schemaRefs>
     <ds:schemaRef ds:uri="http://schemas.openxmlformats.org/officeDocument/2006/bibliography"/>
   </ds:schemaRefs>

</xml_diff>

<commit_message>
Se realizo la descripcion particular al documento, agrego portada, tabla de contenido y piede pagina
</commit_message>
<xml_diff>
--- a/Mockups.docx
+++ b/Mockups.docx
@@ -4,12 +4,2134 @@
   <w:body>
     <w:p>
       <w:pPr>
+        <w:jc w:val="center"/>
+        <w:rPr>
+          <w:rStyle w:val="nfasis"/>
+          <w:b/>
+          <w:i w:val="0"/>
+          <w:sz w:val="36"/>
+        </w:rPr>
+      </w:pPr>
+      <w:r>
+        <w:rPr>
+          <w:rStyle w:val="nfasis"/>
+          <w:b/>
+          <w:i w:val="0"/>
+          <w:sz w:val="36"/>
+        </w:rPr>
+        <w:t>EL VOZARRÓN</w:t>
+      </w:r>
+    </w:p>
+    <w:p>
+      <w:pPr>
+        <w:rPr>
+          <w:rStyle w:val="nfasis"/>
+          <w:i w:val="0"/>
+        </w:rPr>
+      </w:pPr>
+    </w:p>
+    <w:p>
+      <w:pPr>
+        <w:rPr>
+          <w:rStyle w:val="nfasis"/>
+          <w:i w:val="0"/>
+        </w:rPr>
+      </w:pPr>
+    </w:p>
+    <w:p>
+      <w:pPr>
+        <w:rPr>
+          <w:rStyle w:val="nfasis"/>
+          <w:i w:val="0"/>
+        </w:rPr>
+      </w:pPr>
+    </w:p>
+    <w:p>
+      <w:pPr>
+        <w:rPr>
+          <w:rStyle w:val="nfasis"/>
+          <w:i w:val="0"/>
+        </w:rPr>
+      </w:pPr>
+    </w:p>
+    <w:p>
+      <w:pPr>
+        <w:rPr>
+          <w:rStyle w:val="nfasis"/>
+          <w:i w:val="0"/>
+        </w:rPr>
+      </w:pPr>
+    </w:p>
+    <w:p>
+      <w:pPr>
+        <w:rPr>
+          <w:rStyle w:val="nfasis"/>
+          <w:i w:val="0"/>
+        </w:rPr>
+      </w:pPr>
+    </w:p>
+    <w:p>
+      <w:pPr>
+        <w:rPr>
+          <w:rStyle w:val="nfasis"/>
+          <w:i w:val="0"/>
+        </w:rPr>
+      </w:pPr>
+    </w:p>
+    <w:p>
+      <w:pPr>
+        <w:rPr>
+          <w:rStyle w:val="nfasis"/>
+          <w:i w:val="0"/>
+        </w:rPr>
+      </w:pPr>
+    </w:p>
+    <w:p>
+      <w:pPr>
+        <w:rPr>
+          <w:rStyle w:val="nfasis"/>
+          <w:i w:val="0"/>
+        </w:rPr>
+      </w:pPr>
+    </w:p>
+    <w:p>
+      <w:pPr>
+        <w:rPr>
+          <w:rStyle w:val="nfasis"/>
+          <w:i w:val="0"/>
+        </w:rPr>
+      </w:pPr>
+    </w:p>
+    <w:p>
+      <w:pPr>
+        <w:rPr>
+          <w:rStyle w:val="nfasis"/>
+          <w:i w:val="0"/>
+        </w:rPr>
+      </w:pPr>
+    </w:p>
+    <w:p>
+      <w:pPr>
+        <w:rPr>
+          <w:rStyle w:val="nfasis"/>
+          <w:i w:val="0"/>
+        </w:rPr>
+      </w:pPr>
+    </w:p>
+    <w:p>
+      <w:pPr>
+        <w:jc w:val="center"/>
+        <w:rPr>
+          <w:rStyle w:val="nfasis"/>
+          <w:b/>
+          <w:i w:val="0"/>
+        </w:rPr>
+      </w:pPr>
+      <w:r>
+        <w:rPr>
+          <w:rStyle w:val="nfasis"/>
+          <w:b/>
+          <w:i w:val="0"/>
+        </w:rPr>
+        <w:t>Valentina Correa Romero</w:t>
+      </w:r>
+    </w:p>
+    <w:p>
+      <w:pPr>
+        <w:jc w:val="center"/>
+        <w:rPr>
+          <w:rStyle w:val="nfasis"/>
+          <w:b/>
+          <w:i w:val="0"/>
+        </w:rPr>
+      </w:pPr>
+      <w:r>
+        <w:rPr>
+          <w:rStyle w:val="nfasis"/>
+          <w:b/>
+          <w:i w:val="0"/>
+        </w:rPr>
+        <w:t>Andrés Felipe Gómez Barbosa</w:t>
+      </w:r>
+    </w:p>
+    <w:p>
+      <w:pPr>
+        <w:rPr>
+          <w:rStyle w:val="nfasis"/>
+          <w:i w:val="0"/>
+        </w:rPr>
+      </w:pPr>
+    </w:p>
+    <w:p>
+      <w:pPr>
+        <w:rPr>
+          <w:rStyle w:val="nfasis"/>
+          <w:i w:val="0"/>
+        </w:rPr>
+      </w:pPr>
+    </w:p>
+    <w:p>
+      <w:pPr>
+        <w:rPr>
+          <w:rStyle w:val="nfasis"/>
+          <w:i w:val="0"/>
+        </w:rPr>
+      </w:pPr>
+    </w:p>
+    <w:p>
+      <w:pPr>
+        <w:rPr>
+          <w:rStyle w:val="nfasis"/>
+          <w:i w:val="0"/>
+        </w:rPr>
+      </w:pPr>
+    </w:p>
+    <w:p>
+      <w:pPr>
+        <w:rPr>
+          <w:rStyle w:val="nfasis"/>
+          <w:i w:val="0"/>
+        </w:rPr>
+      </w:pPr>
+    </w:p>
+    <w:p>
+      <w:pPr>
+        <w:rPr>
+          <w:rStyle w:val="nfasis"/>
+          <w:i w:val="0"/>
+        </w:rPr>
+      </w:pPr>
+    </w:p>
+    <w:p>
+      <w:pPr>
+        <w:rPr>
+          <w:rStyle w:val="nfasis"/>
+          <w:i w:val="0"/>
+        </w:rPr>
+      </w:pPr>
+    </w:p>
+    <w:p>
+      <w:pPr>
+        <w:rPr>
+          <w:rStyle w:val="nfasis"/>
+          <w:i w:val="0"/>
+        </w:rPr>
+      </w:pPr>
+    </w:p>
+    <w:p>
+      <w:pPr>
+        <w:rPr>
+          <w:rStyle w:val="nfasis"/>
+          <w:i w:val="0"/>
+        </w:rPr>
+      </w:pPr>
+    </w:p>
+    <w:p>
+      <w:pPr>
+        <w:rPr>
+          <w:rStyle w:val="nfasis"/>
+          <w:i w:val="0"/>
+        </w:rPr>
+      </w:pPr>
+    </w:p>
+    <w:p>
+      <w:pPr>
+        <w:rPr>
+          <w:rStyle w:val="nfasis"/>
+          <w:b/>
+          <w:i w:val="0"/>
+        </w:rPr>
+      </w:pPr>
+    </w:p>
+    <w:p>
+      <w:pPr>
+        <w:jc w:val="center"/>
+        <w:rPr>
+          <w:rStyle w:val="nfasis"/>
+          <w:b/>
+          <w:i w:val="0"/>
+        </w:rPr>
+      </w:pPr>
+      <w:r>
+        <w:rPr>
+          <w:rStyle w:val="nfasis"/>
+          <w:b/>
+          <w:i w:val="0"/>
+        </w:rPr>
+        <w:t>Universidad del Quindío</w:t>
+      </w:r>
+    </w:p>
+    <w:p>
+      <w:pPr>
+        <w:jc w:val="center"/>
+        <w:rPr>
+          <w:rStyle w:val="nfasis"/>
+          <w:b/>
+          <w:i w:val="0"/>
+        </w:rPr>
+      </w:pPr>
+      <w:r>
+        <w:rPr>
+          <w:rStyle w:val="nfasis"/>
+          <w:b/>
+          <w:i w:val="0"/>
+        </w:rPr>
+        <w:t>Armenia Quindío</w:t>
+      </w:r>
+    </w:p>
+    <w:p>
+      <w:pPr>
+        <w:jc w:val="center"/>
+        <w:rPr>
+          <w:rStyle w:val="nfasis"/>
+          <w:b/>
+          <w:i w:val="0"/>
+        </w:rPr>
+      </w:pPr>
+      <w:r>
+        <w:rPr>
+          <w:rStyle w:val="nfasis"/>
+          <w:b/>
+          <w:i w:val="0"/>
+        </w:rPr>
+        <w:t>2016</w:t>
+      </w:r>
+    </w:p>
+    <w:p>
+      <w:pPr>
+        <w:pStyle w:val="TtulodeTDC"/>
+        <w:jc w:val="center"/>
+        <w:rPr>
+          <w:b/>
+          <w:color w:val="auto"/>
+          <w:lang w:val="es-ES"/>
+        </w:rPr>
+      </w:pPr>
+      <w:r>
+        <w:rPr>
+          <w:b/>
+          <w:color w:val="auto"/>
+          <w:lang w:val="es-ES"/>
+        </w:rPr>
+        <w:lastRenderedPageBreak/>
+        <w:t>Tabla de contenido</w:t>
+      </w:r>
+    </w:p>
+    <w:p>
+      <w:pPr>
+        <w:rPr>
+          <w:lang w:val="es-ES" w:eastAsia="es-MX"/>
+        </w:rPr>
+      </w:pPr>
+    </w:p>
+    <w:p>
+      <w:pPr>
+        <w:pStyle w:val="TDC1"/>
+        <w:tabs>
+          <w:tab w:val="left" w:pos="440"/>
+          <w:tab w:val="right" w:leader="dot" w:pos="8494"/>
+        </w:tabs>
+        <w:rPr>
+          <w:noProof/>
+        </w:rPr>
+      </w:pPr>
+      <w:r>
+        <w:fldChar w:fldCharType="begin"/>
+      </w:r>
+      <w:r>
+        <w:instrText xml:space="preserve"> TOC \o "1-3" \h \z \u </w:instrText>
+      </w:r>
+      <w:r>
+        <w:fldChar w:fldCharType="separate"/>
+      </w:r>
+      <w:hyperlink w:anchor="_Toc462095397" w:history="1">
+        <w:r>
+          <w:rPr>
+            <w:rStyle w:val="Hipervnculo"/>
+            <w:iCs/>
+            <w:noProof/>
+          </w:rPr>
+          <w:t>1.</w:t>
+        </w:r>
+        <w:r>
+          <w:rPr>
+            <w:noProof/>
+          </w:rPr>
+          <w:tab/>
+        </w:r>
+        <w:r>
+          <w:rPr>
+            <w:rStyle w:val="Hipervnculo"/>
+            <w:iCs/>
+            <w:noProof/>
+          </w:rPr>
+          <w:t>Introducción</w:t>
+        </w:r>
+        <w:r>
+          <w:rPr>
+            <w:noProof/>
+            <w:webHidden/>
+          </w:rPr>
+          <w:tab/>
+        </w:r>
+        <w:r>
+          <w:rPr>
+            <w:noProof/>
+            <w:webHidden/>
+          </w:rPr>
+          <w:fldChar w:fldCharType="begin"/>
+        </w:r>
+        <w:r>
+          <w:rPr>
+            <w:noProof/>
+            <w:webHidden/>
+          </w:rPr>
+          <w:instrText xml:space="preserve"> PAGEREF _Toc462095397 \h </w:instrText>
+        </w:r>
+        <w:r>
+          <w:rPr>
+            <w:noProof/>
+            <w:webHidden/>
+          </w:rPr>
+        </w:r>
+        <w:r>
+          <w:rPr>
+            <w:noProof/>
+            <w:webHidden/>
+          </w:rPr>
+          <w:fldChar w:fldCharType="separate"/>
+        </w:r>
+        <w:r>
+          <w:rPr>
+            <w:noProof/>
+            <w:webHidden/>
+          </w:rPr>
+          <w:t>1</w:t>
+        </w:r>
+        <w:r>
+          <w:rPr>
+            <w:noProof/>
+            <w:webHidden/>
+          </w:rPr>
+          <w:fldChar w:fldCharType="end"/>
+        </w:r>
+      </w:hyperlink>
+    </w:p>
+    <w:p>
+      <w:pPr>
+        <w:pStyle w:val="TDC2"/>
+        <w:tabs>
+          <w:tab w:val="left" w:pos="880"/>
+          <w:tab w:val="right" w:leader="dot" w:pos="8494"/>
+        </w:tabs>
+        <w:rPr>
+          <w:noProof/>
+        </w:rPr>
+      </w:pPr>
+      <w:hyperlink w:anchor="_Toc462095398" w:history="1">
+        <w:r>
+          <w:rPr>
+            <w:rStyle w:val="Hipervnculo"/>
+            <w:noProof/>
+          </w:rPr>
+          <w:t>1.1</w:t>
+        </w:r>
+        <w:r>
+          <w:rPr>
+            <w:noProof/>
+          </w:rPr>
+          <w:tab/>
+        </w:r>
+        <w:r>
+          <w:rPr>
+            <w:rStyle w:val="Hipervnculo"/>
+            <w:noProof/>
+          </w:rPr>
+          <w:t>Propósito</w:t>
+        </w:r>
+        <w:r>
+          <w:rPr>
+            <w:noProof/>
+            <w:webHidden/>
+          </w:rPr>
+          <w:tab/>
+        </w:r>
+        <w:r>
+          <w:rPr>
+            <w:noProof/>
+            <w:webHidden/>
+          </w:rPr>
+          <w:fldChar w:fldCharType="begin"/>
+        </w:r>
+        <w:r>
+          <w:rPr>
+            <w:noProof/>
+            <w:webHidden/>
+          </w:rPr>
+          <w:instrText xml:space="preserve"> PAGEREF _Toc462095398 \h </w:instrText>
+        </w:r>
+        <w:r>
+          <w:rPr>
+            <w:noProof/>
+            <w:webHidden/>
+          </w:rPr>
+        </w:r>
+        <w:r>
+          <w:rPr>
+            <w:noProof/>
+            <w:webHidden/>
+          </w:rPr>
+          <w:fldChar w:fldCharType="separate"/>
+        </w:r>
+        <w:r>
+          <w:rPr>
+            <w:noProof/>
+            <w:webHidden/>
+          </w:rPr>
+          <w:t>1</w:t>
+        </w:r>
+        <w:r>
+          <w:rPr>
+            <w:noProof/>
+            <w:webHidden/>
+          </w:rPr>
+          <w:fldChar w:fldCharType="end"/>
+        </w:r>
+      </w:hyperlink>
+    </w:p>
+    <w:p>
+      <w:pPr>
+        <w:pStyle w:val="TDC2"/>
+        <w:tabs>
+          <w:tab w:val="left" w:pos="880"/>
+          <w:tab w:val="right" w:leader="dot" w:pos="8494"/>
+        </w:tabs>
+        <w:rPr>
+          <w:noProof/>
+        </w:rPr>
+      </w:pPr>
+      <w:hyperlink w:anchor="_Toc462095399" w:history="1">
+        <w:r>
+          <w:rPr>
+            <w:rStyle w:val="Hipervnculo"/>
+            <w:noProof/>
+          </w:rPr>
+          <w:t>1.2</w:t>
+        </w:r>
+        <w:r>
+          <w:rPr>
+            <w:noProof/>
+          </w:rPr>
+          <w:tab/>
+        </w:r>
+        <w:r>
+          <w:rPr>
+            <w:rStyle w:val="Hipervnculo"/>
+            <w:noProof/>
+          </w:rPr>
+          <w:t>Alcance</w:t>
+        </w:r>
+        <w:r>
+          <w:rPr>
+            <w:noProof/>
+            <w:webHidden/>
+          </w:rPr>
+          <w:tab/>
+        </w:r>
+        <w:r>
+          <w:rPr>
+            <w:noProof/>
+            <w:webHidden/>
+          </w:rPr>
+          <w:fldChar w:fldCharType="begin"/>
+        </w:r>
+        <w:r>
+          <w:rPr>
+            <w:noProof/>
+            <w:webHidden/>
+          </w:rPr>
+          <w:instrText xml:space="preserve"> PAGEREF _Toc462095399 \h </w:instrText>
+        </w:r>
+        <w:r>
+          <w:rPr>
+            <w:noProof/>
+            <w:webHidden/>
+          </w:rPr>
+        </w:r>
+        <w:r>
+          <w:rPr>
+            <w:noProof/>
+            <w:webHidden/>
+          </w:rPr>
+          <w:fldChar w:fldCharType="separate"/>
+        </w:r>
+        <w:r>
+          <w:rPr>
+            <w:noProof/>
+            <w:webHidden/>
+          </w:rPr>
+          <w:t>1</w:t>
+        </w:r>
+        <w:r>
+          <w:rPr>
+            <w:noProof/>
+            <w:webHidden/>
+          </w:rPr>
+          <w:fldChar w:fldCharType="end"/>
+        </w:r>
+      </w:hyperlink>
+    </w:p>
+    <w:p>
+      <w:pPr>
+        <w:pStyle w:val="TDC1"/>
+        <w:tabs>
+          <w:tab w:val="left" w:pos="440"/>
+          <w:tab w:val="right" w:leader="dot" w:pos="8494"/>
+        </w:tabs>
+        <w:rPr>
+          <w:noProof/>
+        </w:rPr>
+      </w:pPr>
+      <w:hyperlink w:anchor="_Toc462095400" w:history="1">
+        <w:r>
+          <w:rPr>
+            <w:rStyle w:val="Hipervnculo"/>
+            <w:noProof/>
+          </w:rPr>
+          <w:t>2.</w:t>
+        </w:r>
+        <w:r>
+          <w:rPr>
+            <w:noProof/>
+          </w:rPr>
+          <w:tab/>
+        </w:r>
+        <w:r>
+          <w:rPr>
+            <w:rStyle w:val="Hipervnculo"/>
+            <w:noProof/>
+          </w:rPr>
+          <w:t>Descripción General</w:t>
+        </w:r>
+        <w:r>
+          <w:rPr>
+            <w:noProof/>
+            <w:webHidden/>
+          </w:rPr>
+          <w:tab/>
+        </w:r>
+        <w:bookmarkStart w:id="0" w:name="_GoBack"/>
+        <w:r>
+          <w:rPr>
+            <w:noProof/>
+            <w:webHidden/>
+          </w:rPr>
+          <w:fldChar w:fldCharType="begin"/>
+        </w:r>
+        <w:r>
+          <w:rPr>
+            <w:noProof/>
+            <w:webHidden/>
+          </w:rPr>
+          <w:instrText xml:space="preserve"> PAGEREF _Toc462095400 \h </w:instrText>
+        </w:r>
+        <w:r>
+          <w:rPr>
+            <w:noProof/>
+            <w:webHidden/>
+          </w:rPr>
+        </w:r>
+        <w:r>
+          <w:rPr>
+            <w:noProof/>
+            <w:webHidden/>
+          </w:rPr>
+          <w:fldChar w:fldCharType="separate"/>
+        </w:r>
+        <w:r>
+          <w:rPr>
+            <w:noProof/>
+            <w:webHidden/>
+          </w:rPr>
+          <w:t>1</w:t>
+        </w:r>
+        <w:r>
+          <w:rPr>
+            <w:noProof/>
+            <w:webHidden/>
+          </w:rPr>
+          <w:fldChar w:fldCharType="end"/>
+        </w:r>
+        <w:bookmarkEnd w:id="0"/>
+      </w:hyperlink>
+    </w:p>
+    <w:p>
+      <w:pPr>
+        <w:pStyle w:val="TDC2"/>
+        <w:tabs>
+          <w:tab w:val="left" w:pos="880"/>
+          <w:tab w:val="right" w:leader="dot" w:pos="8494"/>
+        </w:tabs>
+        <w:rPr>
+          <w:noProof/>
+        </w:rPr>
+      </w:pPr>
+      <w:hyperlink w:anchor="_Toc462095401" w:history="1">
+        <w:r>
+          <w:rPr>
+            <w:rStyle w:val="Hipervnculo"/>
+            <w:noProof/>
+          </w:rPr>
+          <w:t>2.1</w:t>
+        </w:r>
+        <w:r>
+          <w:rPr>
+            <w:noProof/>
+          </w:rPr>
+          <w:tab/>
+        </w:r>
+        <w:r>
+          <w:rPr>
+            <w:rStyle w:val="Hipervnculo"/>
+            <w:noProof/>
+          </w:rPr>
+          <w:t>Mockup Principal</w:t>
+        </w:r>
+        <w:r>
+          <w:rPr>
+            <w:noProof/>
+            <w:webHidden/>
+          </w:rPr>
+          <w:tab/>
+        </w:r>
+        <w:r>
+          <w:rPr>
+            <w:noProof/>
+            <w:webHidden/>
+          </w:rPr>
+          <w:fldChar w:fldCharType="begin"/>
+        </w:r>
+        <w:r>
+          <w:rPr>
+            <w:noProof/>
+            <w:webHidden/>
+          </w:rPr>
+          <w:instrText xml:space="preserve"> PAGEREF _Toc462095401 \h </w:instrText>
+        </w:r>
+        <w:r>
+          <w:rPr>
+            <w:noProof/>
+            <w:webHidden/>
+          </w:rPr>
+        </w:r>
+        <w:r>
+          <w:rPr>
+            <w:noProof/>
+            <w:webHidden/>
+          </w:rPr>
+          <w:fldChar w:fldCharType="separate"/>
+        </w:r>
+        <w:r>
+          <w:rPr>
+            <w:noProof/>
+            <w:webHidden/>
+          </w:rPr>
+          <w:t>1</w:t>
+        </w:r>
+        <w:r>
+          <w:rPr>
+            <w:noProof/>
+            <w:webHidden/>
+          </w:rPr>
+          <w:fldChar w:fldCharType="end"/>
+        </w:r>
+      </w:hyperlink>
+    </w:p>
+    <w:p>
+      <w:pPr>
+        <w:pStyle w:val="TDC2"/>
+        <w:tabs>
+          <w:tab w:val="left" w:pos="880"/>
+          <w:tab w:val="right" w:leader="dot" w:pos="8494"/>
+        </w:tabs>
+        <w:rPr>
+          <w:noProof/>
+        </w:rPr>
+      </w:pPr>
+      <w:hyperlink w:anchor="_Toc462095402" w:history="1">
+        <w:r>
+          <w:rPr>
+            <w:rStyle w:val="Hipervnculo"/>
+            <w:noProof/>
+          </w:rPr>
+          <w:t>2.2</w:t>
+        </w:r>
+        <w:r>
+          <w:rPr>
+            <w:noProof/>
+          </w:rPr>
+          <w:tab/>
+        </w:r>
+        <w:r>
+          <w:rPr>
+            <w:rStyle w:val="Hipervnculo"/>
+            <w:noProof/>
+          </w:rPr>
+          <w:t>Mockup Equipo</w:t>
+        </w:r>
+        <w:r>
+          <w:rPr>
+            <w:noProof/>
+            <w:webHidden/>
+          </w:rPr>
+          <w:tab/>
+        </w:r>
+        <w:r>
+          <w:rPr>
+            <w:noProof/>
+            <w:webHidden/>
+          </w:rPr>
+          <w:fldChar w:fldCharType="begin"/>
+        </w:r>
+        <w:r>
+          <w:rPr>
+            <w:noProof/>
+            <w:webHidden/>
+          </w:rPr>
+          <w:instrText xml:space="preserve"> PAGEREF _Toc462095402 \h </w:instrText>
+        </w:r>
+        <w:r>
+          <w:rPr>
+            <w:noProof/>
+            <w:webHidden/>
+          </w:rPr>
+        </w:r>
+        <w:r>
+          <w:rPr>
+            <w:noProof/>
+            <w:webHidden/>
+          </w:rPr>
+          <w:fldChar w:fldCharType="separate"/>
+        </w:r>
+        <w:r>
+          <w:rPr>
+            <w:noProof/>
+            <w:webHidden/>
+          </w:rPr>
+          <w:t>3</w:t>
+        </w:r>
+        <w:r>
+          <w:rPr>
+            <w:noProof/>
+            <w:webHidden/>
+          </w:rPr>
+          <w:fldChar w:fldCharType="end"/>
+        </w:r>
+      </w:hyperlink>
+    </w:p>
+    <w:p>
+      <w:pPr>
+        <w:pStyle w:val="TDC2"/>
+        <w:tabs>
+          <w:tab w:val="left" w:pos="880"/>
+          <w:tab w:val="right" w:leader="dot" w:pos="8494"/>
+        </w:tabs>
+        <w:rPr>
+          <w:noProof/>
+        </w:rPr>
+      </w:pPr>
+      <w:hyperlink w:anchor="_Toc462095403" w:history="1">
+        <w:r>
+          <w:rPr>
+            <w:rStyle w:val="Hipervnculo"/>
+            <w:noProof/>
+          </w:rPr>
+          <w:t>2.3</w:t>
+        </w:r>
+        <w:r>
+          <w:rPr>
+            <w:noProof/>
+          </w:rPr>
+          <w:tab/>
+        </w:r>
+        <w:r>
+          <w:rPr>
+            <w:rStyle w:val="Hipervnculo"/>
+            <w:noProof/>
+          </w:rPr>
+          <w:t>Mockup Participantes</w:t>
+        </w:r>
+        <w:r>
+          <w:rPr>
+            <w:noProof/>
+            <w:webHidden/>
+          </w:rPr>
+          <w:tab/>
+        </w:r>
+        <w:r>
+          <w:rPr>
+            <w:noProof/>
+            <w:webHidden/>
+          </w:rPr>
+          <w:fldChar w:fldCharType="begin"/>
+        </w:r>
+        <w:r>
+          <w:rPr>
+            <w:noProof/>
+            <w:webHidden/>
+          </w:rPr>
+          <w:instrText xml:space="preserve"> PAGEREF _Toc462095403 \h </w:instrText>
+        </w:r>
+        <w:r>
+          <w:rPr>
+            <w:noProof/>
+            <w:webHidden/>
+          </w:rPr>
+        </w:r>
+        <w:r>
+          <w:rPr>
+            <w:noProof/>
+            <w:webHidden/>
+          </w:rPr>
+          <w:fldChar w:fldCharType="separate"/>
+        </w:r>
+        <w:r>
+          <w:rPr>
+            <w:noProof/>
+            <w:webHidden/>
+          </w:rPr>
+          <w:t>4</w:t>
+        </w:r>
+        <w:r>
+          <w:rPr>
+            <w:noProof/>
+            <w:webHidden/>
+          </w:rPr>
+          <w:fldChar w:fldCharType="end"/>
+        </w:r>
+      </w:hyperlink>
+    </w:p>
+    <w:p>
+      <w:pPr>
+        <w:pStyle w:val="TDC2"/>
+        <w:tabs>
+          <w:tab w:val="left" w:pos="880"/>
+          <w:tab w:val="right" w:leader="dot" w:pos="8494"/>
+        </w:tabs>
+        <w:rPr>
+          <w:noProof/>
+        </w:rPr>
+      </w:pPr>
+      <w:hyperlink w:anchor="_Toc462095404" w:history="1">
+        <w:r>
+          <w:rPr>
+            <w:rStyle w:val="Hipervnculo"/>
+            <w:noProof/>
+          </w:rPr>
+          <w:t>2.4</w:t>
+        </w:r>
+        <w:r>
+          <w:rPr>
+            <w:noProof/>
+          </w:rPr>
+          <w:tab/>
+        </w:r>
+        <w:r>
+          <w:rPr>
+            <w:rStyle w:val="Hipervnculo"/>
+            <w:noProof/>
+          </w:rPr>
+          <w:t>Mockup Entrenadador</w:t>
+        </w:r>
+        <w:r>
+          <w:rPr>
+            <w:noProof/>
+            <w:webHidden/>
+          </w:rPr>
+          <w:tab/>
+        </w:r>
+        <w:r>
+          <w:rPr>
+            <w:noProof/>
+            <w:webHidden/>
+          </w:rPr>
+          <w:fldChar w:fldCharType="begin"/>
+        </w:r>
+        <w:r>
+          <w:rPr>
+            <w:noProof/>
+            <w:webHidden/>
+          </w:rPr>
+          <w:instrText xml:space="preserve"> PAGEREF _Toc462095404 \h </w:instrText>
+        </w:r>
+        <w:r>
+          <w:rPr>
+            <w:noProof/>
+            <w:webHidden/>
+          </w:rPr>
+        </w:r>
+        <w:r>
+          <w:rPr>
+            <w:noProof/>
+            <w:webHidden/>
+          </w:rPr>
+          <w:fldChar w:fldCharType="separate"/>
+        </w:r>
+        <w:r>
+          <w:rPr>
+            <w:noProof/>
+            <w:webHidden/>
+          </w:rPr>
+          <w:t>5</w:t>
+        </w:r>
+        <w:r>
+          <w:rPr>
+            <w:noProof/>
+            <w:webHidden/>
+          </w:rPr>
+          <w:fldChar w:fldCharType="end"/>
+        </w:r>
+      </w:hyperlink>
+    </w:p>
+    <w:p>
+      <w:pPr>
+        <w:pStyle w:val="TDC2"/>
+        <w:tabs>
+          <w:tab w:val="left" w:pos="880"/>
+          <w:tab w:val="right" w:leader="dot" w:pos="8494"/>
+        </w:tabs>
+        <w:rPr>
+          <w:noProof/>
+        </w:rPr>
+      </w:pPr>
+      <w:hyperlink w:anchor="_Toc462095405" w:history="1">
+        <w:r>
+          <w:rPr>
+            <w:rStyle w:val="Hipervnculo"/>
+            <w:noProof/>
+          </w:rPr>
+          <w:t>2.5</w:t>
+        </w:r>
+        <w:r>
+          <w:rPr>
+            <w:noProof/>
+          </w:rPr>
+          <w:tab/>
+        </w:r>
+        <w:r>
+          <w:rPr>
+            <w:rStyle w:val="Hipervnculo"/>
+            <w:noProof/>
+          </w:rPr>
+          <w:t>Mockup Votar</w:t>
+        </w:r>
+        <w:r>
+          <w:rPr>
+            <w:noProof/>
+            <w:webHidden/>
+          </w:rPr>
+          <w:tab/>
+        </w:r>
+        <w:r>
+          <w:rPr>
+            <w:noProof/>
+            <w:webHidden/>
+          </w:rPr>
+          <w:fldChar w:fldCharType="begin"/>
+        </w:r>
+        <w:r>
+          <w:rPr>
+            <w:noProof/>
+            <w:webHidden/>
+          </w:rPr>
+          <w:instrText xml:space="preserve"> PAGEREF _Toc462095405 \h </w:instrText>
+        </w:r>
+        <w:r>
+          <w:rPr>
+            <w:noProof/>
+            <w:webHidden/>
+          </w:rPr>
+        </w:r>
+        <w:r>
+          <w:rPr>
+            <w:noProof/>
+            <w:webHidden/>
+          </w:rPr>
+          <w:fldChar w:fldCharType="separate"/>
+        </w:r>
+        <w:r>
+          <w:rPr>
+            <w:noProof/>
+            <w:webHidden/>
+          </w:rPr>
+          <w:t>6</w:t>
+        </w:r>
+        <w:r>
+          <w:rPr>
+            <w:noProof/>
+            <w:webHidden/>
+          </w:rPr>
+          <w:fldChar w:fldCharType="end"/>
+        </w:r>
+      </w:hyperlink>
+    </w:p>
+    <w:p>
+      <w:pPr>
+        <w:pStyle w:val="TDC3"/>
+        <w:tabs>
+          <w:tab w:val="left" w:pos="1320"/>
+          <w:tab w:val="right" w:leader="dot" w:pos="8494"/>
+        </w:tabs>
+        <w:rPr>
+          <w:noProof/>
+        </w:rPr>
+      </w:pPr>
+      <w:hyperlink w:anchor="_Toc462095406" w:history="1">
+        <w:r>
+          <w:rPr>
+            <w:rStyle w:val="Hipervnculo"/>
+            <w:noProof/>
+          </w:rPr>
+          <w:t>2.5.1</w:t>
+        </w:r>
+        <w:r>
+          <w:rPr>
+            <w:noProof/>
+          </w:rPr>
+          <w:tab/>
+        </w:r>
+        <w:r>
+          <w:rPr>
+            <w:rStyle w:val="Hipervnculo"/>
+            <w:noProof/>
+          </w:rPr>
+          <w:t>Alerta votación exitosa</w:t>
+        </w:r>
+        <w:r>
+          <w:rPr>
+            <w:noProof/>
+            <w:webHidden/>
+          </w:rPr>
+          <w:tab/>
+        </w:r>
+        <w:r>
+          <w:rPr>
+            <w:noProof/>
+            <w:webHidden/>
+          </w:rPr>
+          <w:fldChar w:fldCharType="begin"/>
+        </w:r>
+        <w:r>
+          <w:rPr>
+            <w:noProof/>
+            <w:webHidden/>
+          </w:rPr>
+          <w:instrText xml:space="preserve"> PAGEREF _Toc462095406 \h </w:instrText>
+        </w:r>
+        <w:r>
+          <w:rPr>
+            <w:noProof/>
+            <w:webHidden/>
+          </w:rPr>
+        </w:r>
+        <w:r>
+          <w:rPr>
+            <w:noProof/>
+            <w:webHidden/>
+          </w:rPr>
+          <w:fldChar w:fldCharType="separate"/>
+        </w:r>
+        <w:r>
+          <w:rPr>
+            <w:noProof/>
+            <w:webHidden/>
+          </w:rPr>
+          <w:t>7</w:t>
+        </w:r>
+        <w:r>
+          <w:rPr>
+            <w:noProof/>
+            <w:webHidden/>
+          </w:rPr>
+          <w:fldChar w:fldCharType="end"/>
+        </w:r>
+      </w:hyperlink>
+    </w:p>
+    <w:p>
+      <w:pPr>
+        <w:pStyle w:val="TDC3"/>
+        <w:tabs>
+          <w:tab w:val="left" w:pos="1320"/>
+          <w:tab w:val="right" w:leader="dot" w:pos="8494"/>
+        </w:tabs>
+        <w:rPr>
+          <w:noProof/>
+        </w:rPr>
+      </w:pPr>
+      <w:hyperlink w:anchor="_Toc462095407" w:history="1">
+        <w:r>
+          <w:rPr>
+            <w:rStyle w:val="Hipervnculo"/>
+            <w:noProof/>
+          </w:rPr>
+          <w:t>2.5.2</w:t>
+        </w:r>
+        <w:r>
+          <w:rPr>
+            <w:noProof/>
+          </w:rPr>
+          <w:tab/>
+        </w:r>
+        <w:r>
+          <w:rPr>
+            <w:rStyle w:val="Hipervnculo"/>
+            <w:noProof/>
+          </w:rPr>
+          <w:t>Alerta votaciones deshabilitadas</w:t>
+        </w:r>
+        <w:r>
+          <w:rPr>
+            <w:noProof/>
+            <w:webHidden/>
+          </w:rPr>
+          <w:tab/>
+        </w:r>
+        <w:r>
+          <w:rPr>
+            <w:noProof/>
+            <w:webHidden/>
+          </w:rPr>
+          <w:fldChar w:fldCharType="begin"/>
+        </w:r>
+        <w:r>
+          <w:rPr>
+            <w:noProof/>
+            <w:webHidden/>
+          </w:rPr>
+          <w:instrText xml:space="preserve"> PAGEREF _Toc462095407 \h </w:instrText>
+        </w:r>
+        <w:r>
+          <w:rPr>
+            <w:noProof/>
+            <w:webHidden/>
+          </w:rPr>
+        </w:r>
+        <w:r>
+          <w:rPr>
+            <w:noProof/>
+            <w:webHidden/>
+          </w:rPr>
+          <w:fldChar w:fldCharType="separate"/>
+        </w:r>
+        <w:r>
+          <w:rPr>
+            <w:noProof/>
+            <w:webHidden/>
+          </w:rPr>
+          <w:t>8</w:t>
+        </w:r>
+        <w:r>
+          <w:rPr>
+            <w:noProof/>
+            <w:webHidden/>
+          </w:rPr>
+          <w:fldChar w:fldCharType="end"/>
+        </w:r>
+      </w:hyperlink>
+    </w:p>
+    <w:p>
+      <w:pPr>
+        <w:pStyle w:val="TDC2"/>
+        <w:tabs>
+          <w:tab w:val="left" w:pos="880"/>
+          <w:tab w:val="right" w:leader="dot" w:pos="8494"/>
+        </w:tabs>
+        <w:rPr>
+          <w:noProof/>
+        </w:rPr>
+      </w:pPr>
+      <w:hyperlink w:anchor="_Toc462095408" w:history="1">
+        <w:r>
+          <w:rPr>
+            <w:rStyle w:val="Hipervnculo"/>
+            <w:noProof/>
+          </w:rPr>
+          <w:t>2.6</w:t>
+        </w:r>
+        <w:r>
+          <w:rPr>
+            <w:noProof/>
+          </w:rPr>
+          <w:tab/>
+        </w:r>
+        <w:r>
+          <w:rPr>
+            <w:rStyle w:val="Hipervnculo"/>
+            <w:noProof/>
+          </w:rPr>
+          <w:t>Mockup Registrar participante</w:t>
+        </w:r>
+        <w:r>
+          <w:rPr>
+            <w:noProof/>
+            <w:webHidden/>
+          </w:rPr>
+          <w:tab/>
+        </w:r>
+        <w:r>
+          <w:rPr>
+            <w:noProof/>
+            <w:webHidden/>
+          </w:rPr>
+          <w:fldChar w:fldCharType="begin"/>
+        </w:r>
+        <w:r>
+          <w:rPr>
+            <w:noProof/>
+            <w:webHidden/>
+          </w:rPr>
+          <w:instrText xml:space="preserve"> PAGEREF _Toc462095408 \h </w:instrText>
+        </w:r>
+        <w:r>
+          <w:rPr>
+            <w:noProof/>
+            <w:webHidden/>
+          </w:rPr>
+        </w:r>
+        <w:r>
+          <w:rPr>
+            <w:noProof/>
+            <w:webHidden/>
+          </w:rPr>
+          <w:fldChar w:fldCharType="separate"/>
+        </w:r>
+        <w:r>
+          <w:rPr>
+            <w:noProof/>
+            <w:webHidden/>
+          </w:rPr>
+          <w:t>9</w:t>
+        </w:r>
+        <w:r>
+          <w:rPr>
+            <w:noProof/>
+            <w:webHidden/>
+          </w:rPr>
+          <w:fldChar w:fldCharType="end"/>
+        </w:r>
+      </w:hyperlink>
+    </w:p>
+    <w:p>
+      <w:pPr>
+        <w:pStyle w:val="TDC2"/>
+        <w:tabs>
+          <w:tab w:val="left" w:pos="880"/>
+          <w:tab w:val="right" w:leader="dot" w:pos="8494"/>
+        </w:tabs>
+        <w:rPr>
+          <w:noProof/>
+        </w:rPr>
+      </w:pPr>
+      <w:hyperlink w:anchor="_Toc462095409" w:history="1">
+        <w:r>
+          <w:rPr>
+            <w:rStyle w:val="Hipervnculo"/>
+            <w:noProof/>
+          </w:rPr>
+          <w:t>2.7</w:t>
+        </w:r>
+        <w:r>
+          <w:rPr>
+            <w:noProof/>
+          </w:rPr>
+          <w:tab/>
+        </w:r>
+        <w:r>
+          <w:rPr>
+            <w:rStyle w:val="Hipervnculo"/>
+            <w:noProof/>
+          </w:rPr>
+          <w:t>Mockup Participante</w:t>
+        </w:r>
+        <w:r>
+          <w:rPr>
+            <w:noProof/>
+            <w:webHidden/>
+          </w:rPr>
+          <w:tab/>
+        </w:r>
+        <w:r>
+          <w:rPr>
+            <w:noProof/>
+            <w:webHidden/>
+          </w:rPr>
+          <w:fldChar w:fldCharType="begin"/>
+        </w:r>
+        <w:r>
+          <w:rPr>
+            <w:noProof/>
+            <w:webHidden/>
+          </w:rPr>
+          <w:instrText xml:space="preserve"> PAGEREF _Toc462095409 \h </w:instrText>
+        </w:r>
+        <w:r>
+          <w:rPr>
+            <w:noProof/>
+            <w:webHidden/>
+          </w:rPr>
+        </w:r>
+        <w:r>
+          <w:rPr>
+            <w:noProof/>
+            <w:webHidden/>
+          </w:rPr>
+          <w:fldChar w:fldCharType="separate"/>
+        </w:r>
+        <w:r>
+          <w:rPr>
+            <w:noProof/>
+            <w:webHidden/>
+          </w:rPr>
+          <w:t>10</w:t>
+        </w:r>
+        <w:r>
+          <w:rPr>
+            <w:noProof/>
+            <w:webHidden/>
+          </w:rPr>
+          <w:fldChar w:fldCharType="end"/>
+        </w:r>
+      </w:hyperlink>
+    </w:p>
+    <w:p>
+      <w:pPr>
+        <w:pStyle w:val="TDC1"/>
+        <w:tabs>
+          <w:tab w:val="left" w:pos="440"/>
+          <w:tab w:val="right" w:leader="dot" w:pos="8494"/>
+        </w:tabs>
+        <w:rPr>
+          <w:noProof/>
+        </w:rPr>
+      </w:pPr>
+      <w:hyperlink w:anchor="_Toc462095410" w:history="1">
+        <w:r>
+          <w:rPr>
+            <w:rStyle w:val="Hipervnculo"/>
+            <w:noProof/>
+          </w:rPr>
+          <w:t>3.</w:t>
+        </w:r>
+        <w:r>
+          <w:rPr>
+            <w:noProof/>
+          </w:rPr>
+          <w:tab/>
+        </w:r>
+        <w:r>
+          <w:rPr>
+            <w:rStyle w:val="Hipervnculo"/>
+            <w:noProof/>
+          </w:rPr>
+          <w:t>Descripción particular</w:t>
+        </w:r>
+        <w:r>
+          <w:rPr>
+            <w:noProof/>
+            <w:webHidden/>
+          </w:rPr>
+          <w:tab/>
+        </w:r>
+        <w:r>
+          <w:rPr>
+            <w:noProof/>
+            <w:webHidden/>
+          </w:rPr>
+          <w:fldChar w:fldCharType="begin"/>
+        </w:r>
+        <w:r>
+          <w:rPr>
+            <w:noProof/>
+            <w:webHidden/>
+          </w:rPr>
+          <w:instrText xml:space="preserve"> PAGEREF _Toc462095410 \h </w:instrText>
+        </w:r>
+        <w:r>
+          <w:rPr>
+            <w:noProof/>
+            <w:webHidden/>
+          </w:rPr>
+        </w:r>
+        <w:r>
+          <w:rPr>
+            <w:noProof/>
+            <w:webHidden/>
+          </w:rPr>
+          <w:fldChar w:fldCharType="separate"/>
+        </w:r>
+        <w:r>
+          <w:rPr>
+            <w:noProof/>
+            <w:webHidden/>
+          </w:rPr>
+          <w:t>11</w:t>
+        </w:r>
+        <w:r>
+          <w:rPr>
+            <w:noProof/>
+            <w:webHidden/>
+          </w:rPr>
+          <w:fldChar w:fldCharType="end"/>
+        </w:r>
+      </w:hyperlink>
+    </w:p>
+    <w:p>
+      <w:pPr>
+        <w:pStyle w:val="TDC2"/>
+        <w:tabs>
+          <w:tab w:val="left" w:pos="880"/>
+          <w:tab w:val="right" w:leader="dot" w:pos="8494"/>
+        </w:tabs>
+        <w:rPr>
+          <w:noProof/>
+        </w:rPr>
+      </w:pPr>
+      <w:hyperlink w:anchor="_Toc462095411" w:history="1">
+        <w:r>
+          <w:rPr>
+            <w:rStyle w:val="Hipervnculo"/>
+            <w:noProof/>
+          </w:rPr>
+          <w:t>3.1</w:t>
+        </w:r>
+        <w:r>
+          <w:rPr>
+            <w:noProof/>
+          </w:rPr>
+          <w:tab/>
+        </w:r>
+        <w:r>
+          <w:rPr>
+            <w:rStyle w:val="Hipervnculo"/>
+            <w:noProof/>
+          </w:rPr>
+          <w:t>Registrar participante</w:t>
+        </w:r>
+        <w:r>
+          <w:rPr>
+            <w:noProof/>
+            <w:webHidden/>
+          </w:rPr>
+          <w:tab/>
+        </w:r>
+        <w:r>
+          <w:rPr>
+            <w:noProof/>
+            <w:webHidden/>
+          </w:rPr>
+          <w:fldChar w:fldCharType="begin"/>
+        </w:r>
+        <w:r>
+          <w:rPr>
+            <w:noProof/>
+            <w:webHidden/>
+          </w:rPr>
+          <w:instrText xml:space="preserve"> PAGEREF _Toc462095411 \h </w:instrText>
+        </w:r>
+        <w:r>
+          <w:rPr>
+            <w:noProof/>
+            <w:webHidden/>
+          </w:rPr>
+        </w:r>
+        <w:r>
+          <w:rPr>
+            <w:noProof/>
+            <w:webHidden/>
+          </w:rPr>
+          <w:fldChar w:fldCharType="separate"/>
+        </w:r>
+        <w:r>
+          <w:rPr>
+            <w:noProof/>
+            <w:webHidden/>
+          </w:rPr>
+          <w:t>11</w:t>
+        </w:r>
+        <w:r>
+          <w:rPr>
+            <w:noProof/>
+            <w:webHidden/>
+          </w:rPr>
+          <w:fldChar w:fldCharType="end"/>
+        </w:r>
+      </w:hyperlink>
+    </w:p>
+    <w:p>
+      <w:pPr>
+        <w:pStyle w:val="TDC2"/>
+        <w:tabs>
+          <w:tab w:val="left" w:pos="880"/>
+          <w:tab w:val="right" w:leader="dot" w:pos="8494"/>
+        </w:tabs>
+        <w:rPr>
+          <w:noProof/>
+        </w:rPr>
+      </w:pPr>
+      <w:hyperlink w:anchor="_Toc462095412" w:history="1">
+        <w:r>
+          <w:rPr>
+            <w:rStyle w:val="Hipervnculo"/>
+            <w:noProof/>
+          </w:rPr>
+          <w:t>3.2</w:t>
+        </w:r>
+        <w:r>
+          <w:rPr>
+            <w:noProof/>
+          </w:rPr>
+          <w:tab/>
+        </w:r>
+        <w:r>
+          <w:rPr>
+            <w:rStyle w:val="Hipervnculo"/>
+            <w:noProof/>
+          </w:rPr>
+          <w:t>Votar</w:t>
+        </w:r>
+        <w:r>
+          <w:rPr>
+            <w:noProof/>
+            <w:webHidden/>
+          </w:rPr>
+          <w:tab/>
+        </w:r>
+        <w:r>
+          <w:rPr>
+            <w:noProof/>
+            <w:webHidden/>
+          </w:rPr>
+          <w:fldChar w:fldCharType="begin"/>
+        </w:r>
+        <w:r>
+          <w:rPr>
+            <w:noProof/>
+            <w:webHidden/>
+          </w:rPr>
+          <w:instrText xml:space="preserve"> PAGEREF _Toc462095412 \h </w:instrText>
+        </w:r>
+        <w:r>
+          <w:rPr>
+            <w:noProof/>
+            <w:webHidden/>
+          </w:rPr>
+        </w:r>
+        <w:r>
+          <w:rPr>
+            <w:noProof/>
+            <w:webHidden/>
+          </w:rPr>
+          <w:fldChar w:fldCharType="separate"/>
+        </w:r>
+        <w:r>
+          <w:rPr>
+            <w:noProof/>
+            <w:webHidden/>
+          </w:rPr>
+          <w:t>12</w:t>
+        </w:r>
+        <w:r>
+          <w:rPr>
+            <w:noProof/>
+            <w:webHidden/>
+          </w:rPr>
+          <w:fldChar w:fldCharType="end"/>
+        </w:r>
+      </w:hyperlink>
+    </w:p>
+    <w:p>
+      <w:pPr>
+        <w:pStyle w:val="TDC2"/>
+        <w:tabs>
+          <w:tab w:val="left" w:pos="880"/>
+          <w:tab w:val="right" w:leader="dot" w:pos="8494"/>
+        </w:tabs>
+        <w:rPr>
+          <w:noProof/>
+        </w:rPr>
+      </w:pPr>
+      <w:hyperlink w:anchor="_Toc462095413" w:history="1">
+        <w:r>
+          <w:rPr>
+            <w:rStyle w:val="Hipervnculo"/>
+            <w:noProof/>
+          </w:rPr>
+          <w:t>3.3</w:t>
+        </w:r>
+        <w:r>
+          <w:rPr>
+            <w:noProof/>
+          </w:rPr>
+          <w:tab/>
+        </w:r>
+        <w:r>
+          <w:rPr>
+            <w:rStyle w:val="Hipervnculo"/>
+            <w:noProof/>
+          </w:rPr>
+          <w:t>Mostrar información detallada de los entrenadores</w:t>
+        </w:r>
+        <w:r>
+          <w:rPr>
+            <w:noProof/>
+            <w:webHidden/>
+          </w:rPr>
+          <w:tab/>
+        </w:r>
+        <w:r>
+          <w:rPr>
+            <w:noProof/>
+            <w:webHidden/>
+          </w:rPr>
+          <w:fldChar w:fldCharType="begin"/>
+        </w:r>
+        <w:r>
+          <w:rPr>
+            <w:noProof/>
+            <w:webHidden/>
+          </w:rPr>
+          <w:instrText xml:space="preserve"> PAGEREF _Toc462095413 \h </w:instrText>
+        </w:r>
+        <w:r>
+          <w:rPr>
+            <w:noProof/>
+            <w:webHidden/>
+          </w:rPr>
+        </w:r>
+        <w:r>
+          <w:rPr>
+            <w:noProof/>
+            <w:webHidden/>
+          </w:rPr>
+          <w:fldChar w:fldCharType="separate"/>
+        </w:r>
+        <w:r>
+          <w:rPr>
+            <w:noProof/>
+            <w:webHidden/>
+          </w:rPr>
+          <w:t>12</w:t>
+        </w:r>
+        <w:r>
+          <w:rPr>
+            <w:noProof/>
+            <w:webHidden/>
+          </w:rPr>
+          <w:fldChar w:fldCharType="end"/>
+        </w:r>
+      </w:hyperlink>
+    </w:p>
+    <w:p>
+      <w:pPr>
+        <w:pStyle w:val="TDC2"/>
+        <w:tabs>
+          <w:tab w:val="left" w:pos="880"/>
+          <w:tab w:val="right" w:leader="dot" w:pos="8494"/>
+        </w:tabs>
+        <w:rPr>
+          <w:noProof/>
+        </w:rPr>
+      </w:pPr>
+      <w:hyperlink w:anchor="_Toc462095414" w:history="1">
+        <w:r>
+          <w:rPr>
+            <w:rStyle w:val="Hipervnculo"/>
+            <w:noProof/>
+          </w:rPr>
+          <w:t>3.4</w:t>
+        </w:r>
+        <w:r>
+          <w:rPr>
+            <w:noProof/>
+          </w:rPr>
+          <w:tab/>
+        </w:r>
+        <w:r>
+          <w:rPr>
+            <w:rStyle w:val="Hipervnculo"/>
+            <w:noProof/>
+          </w:rPr>
+          <w:t>Mostrar participantes por entrenador</w:t>
+        </w:r>
+        <w:r>
+          <w:rPr>
+            <w:noProof/>
+            <w:webHidden/>
+          </w:rPr>
+          <w:tab/>
+        </w:r>
+        <w:r>
+          <w:rPr>
+            <w:noProof/>
+            <w:webHidden/>
+          </w:rPr>
+          <w:fldChar w:fldCharType="begin"/>
+        </w:r>
+        <w:r>
+          <w:rPr>
+            <w:noProof/>
+            <w:webHidden/>
+          </w:rPr>
+          <w:instrText xml:space="preserve"> PAGEREF _Toc462095414 \h </w:instrText>
+        </w:r>
+        <w:r>
+          <w:rPr>
+            <w:noProof/>
+            <w:webHidden/>
+          </w:rPr>
+        </w:r>
+        <w:r>
+          <w:rPr>
+            <w:noProof/>
+            <w:webHidden/>
+          </w:rPr>
+          <w:fldChar w:fldCharType="separate"/>
+        </w:r>
+        <w:r>
+          <w:rPr>
+            <w:noProof/>
+            <w:webHidden/>
+          </w:rPr>
+          <w:t>12</w:t>
+        </w:r>
+        <w:r>
+          <w:rPr>
+            <w:noProof/>
+            <w:webHidden/>
+          </w:rPr>
+          <w:fldChar w:fldCharType="end"/>
+        </w:r>
+      </w:hyperlink>
+    </w:p>
+    <w:p>
+      <w:pPr>
+        <w:pStyle w:val="TDC2"/>
+        <w:tabs>
+          <w:tab w:val="left" w:pos="880"/>
+          <w:tab w:val="right" w:leader="dot" w:pos="8494"/>
+        </w:tabs>
+        <w:rPr>
+          <w:noProof/>
+        </w:rPr>
+      </w:pPr>
+      <w:hyperlink w:anchor="_Toc462095415" w:history="1">
+        <w:r>
+          <w:rPr>
+            <w:rStyle w:val="Hipervnculo"/>
+            <w:noProof/>
+          </w:rPr>
+          <w:t>3.5</w:t>
+        </w:r>
+        <w:r>
+          <w:rPr>
+            <w:noProof/>
+          </w:rPr>
+          <w:tab/>
+        </w:r>
+        <w:r>
+          <w:rPr>
+            <w:rStyle w:val="Hipervnculo"/>
+            <w:noProof/>
+          </w:rPr>
+          <w:t>Mostrar información detallada de un participante</w:t>
+        </w:r>
+        <w:r>
+          <w:rPr>
+            <w:noProof/>
+            <w:webHidden/>
+          </w:rPr>
+          <w:tab/>
+        </w:r>
+        <w:r>
+          <w:rPr>
+            <w:noProof/>
+            <w:webHidden/>
+          </w:rPr>
+          <w:fldChar w:fldCharType="begin"/>
+        </w:r>
+        <w:r>
+          <w:rPr>
+            <w:noProof/>
+            <w:webHidden/>
+          </w:rPr>
+          <w:instrText xml:space="preserve"> PAGEREF _Toc462095415 \h </w:instrText>
+        </w:r>
+        <w:r>
+          <w:rPr>
+            <w:noProof/>
+            <w:webHidden/>
+          </w:rPr>
+        </w:r>
+        <w:r>
+          <w:rPr>
+            <w:noProof/>
+            <w:webHidden/>
+          </w:rPr>
+          <w:fldChar w:fldCharType="separate"/>
+        </w:r>
+        <w:r>
+          <w:rPr>
+            <w:noProof/>
+            <w:webHidden/>
+          </w:rPr>
+          <w:t>12</w:t>
+        </w:r>
+        <w:r>
+          <w:rPr>
+            <w:noProof/>
+            <w:webHidden/>
+          </w:rPr>
+          <w:fldChar w:fldCharType="end"/>
+        </w:r>
+      </w:hyperlink>
+    </w:p>
+    <w:p>
+      <w:pPr>
+        <w:pStyle w:val="TDC2"/>
+        <w:tabs>
+          <w:tab w:val="left" w:pos="880"/>
+          <w:tab w:val="right" w:leader="dot" w:pos="8494"/>
+        </w:tabs>
+        <w:rPr>
+          <w:noProof/>
+        </w:rPr>
+      </w:pPr>
+      <w:hyperlink w:anchor="_Toc462095416" w:history="1">
+        <w:r>
+          <w:rPr>
+            <w:rStyle w:val="Hipervnculo"/>
+            <w:noProof/>
+          </w:rPr>
+          <w:t>3.6</w:t>
+        </w:r>
+        <w:r>
+          <w:rPr>
+            <w:noProof/>
+          </w:rPr>
+          <w:tab/>
+        </w:r>
+        <w:r>
+          <w:rPr>
+            <w:rStyle w:val="Hipervnculo"/>
+            <w:noProof/>
+          </w:rPr>
+          <w:t>Mostrar listado de participantes</w:t>
+        </w:r>
+        <w:r>
+          <w:rPr>
+            <w:noProof/>
+            <w:webHidden/>
+          </w:rPr>
+          <w:tab/>
+        </w:r>
+        <w:r>
+          <w:rPr>
+            <w:noProof/>
+            <w:webHidden/>
+          </w:rPr>
+          <w:fldChar w:fldCharType="begin"/>
+        </w:r>
+        <w:r>
+          <w:rPr>
+            <w:noProof/>
+            <w:webHidden/>
+          </w:rPr>
+          <w:instrText xml:space="preserve"> PAGEREF _Toc462095416 \h </w:instrText>
+        </w:r>
+        <w:r>
+          <w:rPr>
+            <w:noProof/>
+            <w:webHidden/>
+          </w:rPr>
+        </w:r>
+        <w:r>
+          <w:rPr>
+            <w:noProof/>
+            <w:webHidden/>
+          </w:rPr>
+          <w:fldChar w:fldCharType="separate"/>
+        </w:r>
+        <w:r>
+          <w:rPr>
+            <w:noProof/>
+            <w:webHidden/>
+          </w:rPr>
+          <w:t>12</w:t>
+        </w:r>
+        <w:r>
+          <w:rPr>
+            <w:noProof/>
+            <w:webHidden/>
+          </w:rPr>
+          <w:fldChar w:fldCharType="end"/>
+        </w:r>
+      </w:hyperlink>
+    </w:p>
+    <w:p>
+      <w:pPr>
+        <w:pStyle w:val="TDC2"/>
+        <w:tabs>
+          <w:tab w:val="left" w:pos="880"/>
+          <w:tab w:val="right" w:leader="dot" w:pos="8494"/>
+        </w:tabs>
+        <w:rPr>
+          <w:noProof/>
+        </w:rPr>
+      </w:pPr>
+      <w:hyperlink w:anchor="_Toc462095417" w:history="1">
+        <w:r>
+          <w:rPr>
+            <w:rStyle w:val="Hipervnculo"/>
+            <w:noProof/>
+          </w:rPr>
+          <w:t>3.7</w:t>
+        </w:r>
+        <w:r>
+          <w:rPr>
+            <w:noProof/>
+          </w:rPr>
+          <w:tab/>
+        </w:r>
+        <w:r>
+          <w:rPr>
+            <w:rStyle w:val="Hipervnculo"/>
+            <w:noProof/>
+          </w:rPr>
+          <w:t>Compartir con redes sociales</w:t>
+        </w:r>
+        <w:r>
+          <w:rPr>
+            <w:noProof/>
+            <w:webHidden/>
+          </w:rPr>
+          <w:tab/>
+        </w:r>
+        <w:r>
+          <w:rPr>
+            <w:noProof/>
+            <w:webHidden/>
+          </w:rPr>
+          <w:fldChar w:fldCharType="begin"/>
+        </w:r>
+        <w:r>
+          <w:rPr>
+            <w:noProof/>
+            <w:webHidden/>
+          </w:rPr>
+          <w:instrText xml:space="preserve"> PAGEREF _Toc462095417 \h </w:instrText>
+        </w:r>
+        <w:r>
+          <w:rPr>
+            <w:noProof/>
+            <w:webHidden/>
+          </w:rPr>
+        </w:r>
+        <w:r>
+          <w:rPr>
+            <w:noProof/>
+            <w:webHidden/>
+          </w:rPr>
+          <w:fldChar w:fldCharType="separate"/>
+        </w:r>
+        <w:r>
+          <w:rPr>
+            <w:noProof/>
+            <w:webHidden/>
+          </w:rPr>
+          <w:t>13</w:t>
+        </w:r>
+        <w:r>
+          <w:rPr>
+            <w:noProof/>
+            <w:webHidden/>
+          </w:rPr>
+          <w:fldChar w:fldCharType="end"/>
+        </w:r>
+      </w:hyperlink>
+    </w:p>
+    <w:p>
+      <w:r>
+        <w:rPr>
+          <w:b/>
+          <w:bCs/>
+          <w:lang w:val="es-ES"/>
+        </w:rPr>
+        <w:fldChar w:fldCharType="end"/>
+      </w:r>
+    </w:p>
+    <w:p>
+      <w:pPr>
+        <w:jc w:val="center"/>
+        <w:rPr>
+          <w:rStyle w:val="nfasis"/>
+          <w:b/>
+          <w:i w:val="0"/>
+          <w:sz w:val="36"/>
+        </w:rPr>
+      </w:pPr>
+    </w:p>
+    <w:p>
+      <w:pPr>
+        <w:jc w:val="center"/>
+        <w:rPr>
+          <w:rStyle w:val="nfasis"/>
+          <w:b/>
+          <w:i w:val="0"/>
+          <w:sz w:val="36"/>
+        </w:rPr>
+      </w:pPr>
+    </w:p>
+    <w:p>
+      <w:pPr>
+        <w:jc w:val="center"/>
+        <w:rPr>
+          <w:rStyle w:val="nfasis"/>
+          <w:b/>
+          <w:i w:val="0"/>
+          <w:sz w:val="36"/>
+        </w:rPr>
+      </w:pPr>
+    </w:p>
+    <w:p>
+      <w:pPr>
+        <w:jc w:val="center"/>
+        <w:rPr>
+          <w:rStyle w:val="nfasis"/>
+          <w:b/>
+          <w:i w:val="0"/>
+          <w:sz w:val="36"/>
+        </w:rPr>
+      </w:pPr>
+      <w:r>
+        <w:rPr>
+          <w:rStyle w:val="nfasis"/>
+          <w:b/>
+          <w:i w:val="0"/>
+          <w:sz w:val="36"/>
+        </w:rPr>
+        <w:lastRenderedPageBreak/>
+        <w:t>EL VOZARRÓN</w:t>
+      </w:r>
+    </w:p>
+    <w:p>
+      <w:pPr>
         <w:pStyle w:val="Ttulo1"/>
         <w:rPr>
           <w:rStyle w:val="nfasis"/>
           <w:i w:val="0"/>
         </w:rPr>
       </w:pPr>
+      <w:bookmarkStart w:id="1" w:name="_Toc462095397"/>
       <w:r>
         <w:rPr>
           <w:rStyle w:val="nfasis"/>
@@ -17,6 +2139,7 @@
         </w:rPr>
         <w:t>Introducción</w:t>
       </w:r>
+      <w:bookmarkEnd w:id="1"/>
     </w:p>
     <w:p>
       <w:pPr>
@@ -75,21 +2198,12 @@
         </w:rPr>
         <w:t xml:space="preserve">en el </w:t>
       </w:r>
-      <w:proofErr w:type="spellStart"/>
-      <w:r>
-        <w:rPr>
-          <w:rStyle w:val="nfasis"/>
-          <w:i w:val="0"/>
-        </w:rPr>
-        <w:t>reality</w:t>
-      </w:r>
-      <w:proofErr w:type="spellEnd"/>
-      <w:r>
-        <w:rPr>
-          <w:rStyle w:val="nfasis"/>
-          <w:i w:val="0"/>
-        </w:rPr>
-        <w:t xml:space="preserve"> show</w:t>
+      <w:r>
+        <w:rPr>
+          <w:rStyle w:val="nfasis"/>
+          <w:i w:val="0"/>
+        </w:rPr>
+        <w:t>reality show</w:t>
       </w:r>
       <w:r>
         <w:rPr>
@@ -103,33 +2217,8 @@
           <w:rStyle w:val="nfasis"/>
           <w:i w:val="0"/>
         </w:rPr>
-        <w:t>(</w:t>
-      </w:r>
-      <w:proofErr w:type="spellStart"/>
-      <w:r>
-        <w:rPr>
-          <w:rStyle w:val="nfasis"/>
-          <w:i w:val="0"/>
-        </w:rPr>
-        <w:t>telerealidad</w:t>
-      </w:r>
-      <w:proofErr w:type="spellEnd"/>
-      <w:r>
-        <w:rPr>
-          <w:rStyle w:val="nfasis"/>
-          <w:i w:val="0"/>
-        </w:rPr>
-        <w:t xml:space="preserve">) </w:t>
-      </w:r>
-      <w:proofErr w:type="spellStart"/>
-      <w:r>
-        <w:rPr>
-          <w:rStyle w:val="nfasis"/>
-          <w:i w:val="0"/>
-        </w:rPr>
-        <w:t>The</w:t>
-      </w:r>
-      <w:proofErr w:type="spellEnd"/>
+        <w:t>(telerealidad) The Voice, por lo cual se tendrán tres equipos encabezados por sus</w:t>
+      </w:r>
       <w:r>
         <w:rPr>
           <w:rStyle w:val="nfasis"/>
@@ -137,21 +2226,12 @@
         </w:rPr>
         <w:t xml:space="preserve"> </w:t>
       </w:r>
-      <w:proofErr w:type="spellStart"/>
-      <w:r>
-        <w:rPr>
-          <w:rStyle w:val="nfasis"/>
-          <w:i w:val="0"/>
-        </w:rPr>
-        <w:t>Voice</w:t>
-      </w:r>
-      <w:proofErr w:type="spellEnd"/>
-      <w:r>
-        <w:rPr>
-          <w:rStyle w:val="nfasis"/>
-          <w:i w:val="0"/>
-        </w:rPr>
-        <w:t>, por lo cual se tendrán tres equipos encabezados por sus</w:t>
+      <w:r>
+        <w:rPr>
+          <w:rStyle w:val="nfasis"/>
+          <w:i w:val="0"/>
+        </w:rPr>
+        <w:t>respectivos entrenadores.</w:t>
       </w:r>
       <w:r>
         <w:rPr>
@@ -165,7 +2245,7 @@
           <w:rStyle w:val="nfasis"/>
           <w:i w:val="0"/>
         </w:rPr>
-        <w:t>respectivos entrenadores.</w:t>
+        <w:t>Los entrenadores invitados para la primera edición de El Vozarrón, serán Rihanna, Adele y</w:t>
       </w:r>
       <w:r>
         <w:rPr>
@@ -179,7 +2259,7 @@
           <w:rStyle w:val="nfasis"/>
           <w:i w:val="0"/>
         </w:rPr>
-        <w:t>Los entrenadores invitados para la primera edición de El Vozarrón, serán Rihanna, Adele y</w:t>
+        <w:t>Jhonny Rivera, cada uno de estos podrá tener en sus equipos a máximo 10 participantes los</w:t>
       </w:r>
       <w:r>
         <w:rPr>
@@ -188,51 +2268,213 @@
         </w:rPr>
         <w:t xml:space="preserve"> </w:t>
       </w:r>
-      <w:proofErr w:type="spellStart"/>
-      <w:r>
-        <w:rPr>
-          <w:rStyle w:val="nfasis"/>
-          <w:i w:val="0"/>
-        </w:rPr>
-        <w:t>Jhonny</w:t>
-      </w:r>
-      <w:proofErr w:type="spellEnd"/>
-      <w:r>
-        <w:rPr>
-          <w:rStyle w:val="nfasis"/>
-          <w:i w:val="0"/>
-        </w:rPr>
-        <w:t xml:space="preserve"> Rivera, cada uno de estos podrá tener en sus equipos a máximo 10 participantes los</w:t>
-      </w:r>
-      <w:r>
-        <w:rPr>
-          <w:rStyle w:val="nfasis"/>
-          <w:i w:val="0"/>
-        </w:rPr>
+      <w:r>
+        <w:rPr>
+          <w:rStyle w:val="nfasis"/>
+          <w:i w:val="0"/>
+        </w:rPr>
+        <w:t>cuales serán eliminados con el paso de la competencia.</w:t>
+      </w:r>
+    </w:p>
+    <w:p>
+      <w:pPr>
+        <w:pStyle w:val="Ttulo2"/>
+        <w:rPr>
+          <w:rStyle w:val="nfasis"/>
+          <w:i w:val="0"/>
+        </w:rPr>
+      </w:pPr>
+      <w:bookmarkStart w:id="2" w:name="_Toc462095398"/>
+      <w:r>
+        <w:rPr>
+          <w:rStyle w:val="nfasis"/>
+          <w:i w:val="0"/>
+        </w:rPr>
+        <w:t>Propósito</w:t>
+      </w:r>
+      <w:bookmarkEnd w:id="2"/>
+    </w:p>
+    <w:p>
+      <w:pPr>
+        <w:jc w:val="both"/>
+      </w:pPr>
+      <w:r>
+        <w:t>El propósito de este documento es mostrar una descripción general que indique el objetivo principal de cada interfaz usada necesaria en la aplicación. Además de describir de forma detallada cada una de las funcionalidades, especificando el proceso que debe realizar el usuario para ejecutar una funcionalidad.</w:t>
+      </w:r>
+    </w:p>
+    <w:p>
+      <w:pPr>
+        <w:pStyle w:val="Ttulo2"/>
+      </w:pPr>
+      <w:bookmarkStart w:id="3" w:name="_Toc462095399"/>
+      <w:r>
+        <w:t>Alcance</w:t>
+      </w:r>
+      <w:bookmarkEnd w:id="3"/>
+    </w:p>
+    <w:p>
+      <w:pPr>
+        <w:jc w:val="both"/>
+      </w:pPr>
+      <w:r>
+        <w:t>El alcance de este documento es realizar una descripción general y particular de las funcionalidades y obje</w:t>
+      </w:r>
+      <w:r>
+        <w:t xml:space="preserve">tivos de cada una de las interfaces utilizadas en la aplicación El Vozarrón. </w:t>
+      </w:r>
+    </w:p>
+    <w:p>
+      <w:pPr>
+        <w:pStyle w:val="Ttulo1"/>
+      </w:pPr>
+      <w:bookmarkStart w:id="4" w:name="_Toc462095400"/>
+      <w:r>
+        <w:t>Descripción General</w:t>
+      </w:r>
+      <w:bookmarkEnd w:id="4"/>
+    </w:p>
+    <w:p>
+      <w:pPr>
+        <w:jc w:val="both"/>
+      </w:pPr>
+      <w:r>
+        <w:t>En esta sección se evidencia el objetivo de cada uno de los mockups diseñados para la aplicación El Vozarrón.</w:t>
+      </w:r>
+    </w:p>
+    <w:p>
+      <w:pPr>
+        <w:pStyle w:val="Ttulo2"/>
+      </w:pPr>
+      <w:bookmarkStart w:id="5" w:name="_Toc462095401"/>
+      <w:r>
+        <w:t>Mockup Principal</w:t>
+      </w:r>
+      <w:bookmarkEnd w:id="5"/>
+    </w:p>
+    <w:p>
+      <w:pPr>
+        <w:jc w:val="both"/>
+      </w:pPr>
+      <w:r>
+        <w:t>En el mockups principal de la aplicación El Vozarrón se da bie</w:t>
+      </w:r>
+      <w:r>
+        <w:t>nvenida al usuario, es una de las</w:t>
+      </w:r>
+      <w:r>
+        <w:t xml:space="preserve"> vista</w:t>
+      </w:r>
+      <w:r>
+        <w:t>s</w:t>
+      </w:r>
+      <w:r>
         <w:t xml:space="preserve"> </w:t>
       </w:r>
       <w:r>
-        <w:rPr>
-          <w:rStyle w:val="nfasis"/>
-          <w:i w:val="0"/>
-        </w:rPr>
-        <w:t>cuales serán eliminados con el paso de la competencia.</w:t>
-      </w:r>
-    </w:p>
-    <w:p>
-      <w:pPr>
-        <w:pStyle w:val="Ttulo2"/>
-        <w:rPr>
-          <w:rStyle w:val="nfasis"/>
-          <w:i w:val="0"/>
-        </w:rPr>
-      </w:pPr>
-      <w:r>
-        <w:rPr>
-          <w:rStyle w:val="nfasis"/>
-          <w:i w:val="0"/>
-        </w:rPr>
-        <w:t>Propósito</w:t>
+        <w:t>más</w:t>
+      </w:r>
+      <w:r>
+        <w:t xml:space="preserve"> importante de la aplicación </w:t>
+      </w:r>
+      <w:r>
+        <w:t xml:space="preserve">ya que desde esta se puede navegar a los diferentes componentes y funcionalidades de la aplicación.  Esta vista soporta las orientaciones de pantalla “Portrait”, como se puede ver en la </w:t>
+      </w:r>
+      <w:r>
+        <w:rPr>
+          <w:b/>
+        </w:rPr>
+        <w:fldChar w:fldCharType="begin"/>
+      </w:r>
+      <w:r>
+        <w:rPr>
+          <w:b/>
+        </w:rPr>
+        <w:instrText xml:space="preserve"> REF _Ref462080913 \h </w:instrText>
+      </w:r>
+      <w:r>
+        <w:rPr>
+          <w:b/>
+        </w:rPr>
+        <w:instrText xml:space="preserve"> \* MERGEFORMAT </w:instrText>
+      </w:r>
+      <w:r>
+        <w:rPr>
+          <w:b/>
+        </w:rPr>
+      </w:r>
+      <w:r>
+        <w:rPr>
+          <w:b/>
+        </w:rPr>
+        <w:fldChar w:fldCharType="separate"/>
+      </w:r>
+      <w:r>
+        <w:rPr>
+          <w:b/>
+        </w:rPr>
+        <w:t xml:space="preserve">Ilustración </w:t>
+      </w:r>
+      <w:r>
+        <w:rPr>
+          <w:b/>
+          <w:noProof/>
+        </w:rPr>
+        <w:t>1</w:t>
+      </w:r>
+      <w:r>
+        <w:rPr>
+          <w:b/>
+        </w:rPr>
+        <w:t xml:space="preserve"> Principal- Portrait</w:t>
+      </w:r>
+      <w:r>
+        <w:rPr>
+          <w:b/>
+        </w:rPr>
+        <w:fldChar w:fldCharType="end"/>
+      </w:r>
+      <w:r>
+        <w:t xml:space="preserve">, y la orientación “LandScape” que se evidencia en la </w:t>
+      </w:r>
+      <w:r>
+        <w:fldChar w:fldCharType="begin"/>
+      </w:r>
+      <w:r>
+        <w:instrText xml:space="preserve"> REF _Ref462081035 \h </w:instrText>
+      </w:r>
+      <w:r>
+        <w:instrText xml:space="preserve"> \* MERGEFORMAT </w:instrText>
+      </w:r>
+      <w:r>
+        <w:fldChar w:fldCharType="separate"/>
+      </w:r>
+      <w:r>
+        <w:rPr>
+          <w:b/>
+        </w:rPr>
+        <w:t xml:space="preserve">Ilustración </w:t>
+      </w:r>
+      <w:r>
+        <w:rPr>
+          <w:b/>
+          <w:noProof/>
+        </w:rPr>
+        <w:t>2</w:t>
+      </w:r>
+      <w:r>
+        <w:rPr>
+          <w:b/>
+        </w:rPr>
+        <w:t xml:space="preserve"> Principal</w:t>
+      </w:r>
+      <w:r>
+        <w:t xml:space="preserve"> - LandScape</w:t>
+      </w:r>
+      <w:r>
+        <w:fldChar w:fldCharType="end"/>
+      </w:r>
+      <w:r>
+        <w:t>.</w:t>
       </w:r>
     </w:p>
     <w:p>
@@ -240,216 +2482,76 @@
         <w:jc w:val="both"/>
       </w:pPr>
       <w:r>
-        <w:t>El propósito de este documento es mostrar una descripción general que indique el objetivo principal de cada interfaz usada necesaria en la aplicación. Además de describir de forma detallada cada una de las funcionalidades, especificando el proceso que debe realizar el usuario para ejecutar una funcionalidad.</w:t>
-      </w:r>
-    </w:p>
-    <w:p>
-      <w:pPr>
-        <w:pStyle w:val="Ttulo2"/>
-      </w:pPr>
-      <w:r>
-        <w:t>Alcance</w:t>
+        <w:t xml:space="preserve">Esta vista consta de un menú principal superior, el primer ítem “Grupos” despliega las tres opciones de los grupos de la aplicación, el segundo ítem “Participantes” dirige hacia el listado de los participantes del concurso, y el tercer ítem “Entrenadores” despliega los entrenadores para dirigirse hacia la vista que muestra la información detallada de cada entrenador. Además consta de un icono que redirecciona hacia la vista de registro, para los usuarios que se quieran registrar para participar. En la parte inferior se puede observar un botón que redirecciona a la vista para votar por un participante. Este diseño se puede ver en la </w:t>
+      </w:r>
+      <w:r>
+        <w:rPr>
+          <w:b/>
+        </w:rPr>
+        <w:fldChar w:fldCharType="begin"/>
+      </w:r>
+      <w:r>
+        <w:rPr>
+          <w:b/>
+        </w:rPr>
+        <w:instrText xml:space="preserve"> REF _Ref462080913 \h </w:instrText>
+      </w:r>
+      <w:r>
+        <w:rPr>
+          <w:b/>
+        </w:rPr>
+      </w:r>
+      <w:r>
+        <w:rPr>
+          <w:b/>
+        </w:rPr>
+        <w:instrText xml:space="preserve"> \* MERGEFORMAT </w:instrText>
+      </w:r>
+      <w:r>
+        <w:rPr>
+          <w:b/>
+        </w:rPr>
+        <w:fldChar w:fldCharType="separate"/>
+      </w:r>
+      <w:r>
+        <w:rPr>
+          <w:b/>
+        </w:rPr>
+        <w:t xml:space="preserve">Ilustración </w:t>
+      </w:r>
+      <w:r>
+        <w:rPr>
+          <w:b/>
+          <w:noProof/>
+        </w:rPr>
+        <w:t>1</w:t>
+      </w:r>
+      <w:r>
+        <w:rPr>
+          <w:b/>
+        </w:rPr>
+        <w:t xml:space="preserve"> Principal- Portrait</w:t>
+      </w:r>
+      <w:r>
+        <w:rPr>
+          <w:b/>
+        </w:rPr>
+        <w:fldChar w:fldCharType="end"/>
+      </w:r>
+      <w:r>
+        <w:t>.</w:t>
       </w:r>
     </w:p>
     <w:p>
       <w:pPr>
         <w:jc w:val="both"/>
       </w:pPr>
-      <w:r>
-        <w:t>El alcance de este documento es realizar una descripción general y particular de las funcionalidades y obje</w:t>
-      </w:r>
-      <w:r>
-        <w:t xml:space="preserve">tivos de cada una de las interfaces utilizadas en la aplicación El Vozarrón. </w:t>
-      </w:r>
-    </w:p>
-    <w:p>
-      <w:pPr>
-        <w:pStyle w:val="Ttulo1"/>
-      </w:pPr>
-      <w:r>
-        <w:t>Descripción General</w:t>
-      </w:r>
-    </w:p>
-    <w:p>
-      <w:r>
-        <w:t xml:space="preserve">En esta sección se evidencia el objetivo de cada uno de los </w:t>
-      </w:r>
-      <w:proofErr w:type="spellStart"/>
-      <w:r>
-        <w:t>mockups</w:t>
-      </w:r>
-      <w:proofErr w:type="spellEnd"/>
-      <w:r>
-        <w:t xml:space="preserve"> diseñados para la aplicación El Vozarrón.</w:t>
-      </w:r>
-    </w:p>
-    <w:p>
-      <w:pPr>
-        <w:pStyle w:val="Ttulo2"/>
-      </w:pPr>
-      <w:proofErr w:type="spellStart"/>
-      <w:r>
-        <w:t>Mockup</w:t>
-      </w:r>
-      <w:proofErr w:type="spellEnd"/>
-      <w:r>
-        <w:t xml:space="preserve"> Principal</w:t>
-      </w:r>
-    </w:p>
-    <w:p>
-      <w:r>
-        <w:t xml:space="preserve">En el </w:t>
-      </w:r>
-      <w:proofErr w:type="spellStart"/>
-      <w:r>
-        <w:t>mockups</w:t>
-      </w:r>
-      <w:proofErr w:type="spellEnd"/>
-      <w:r>
-        <w:t xml:space="preserve"> principal de la aplicación El Vozarrón se da bienvenida al usuario, es la vista </w:t>
-      </w:r>
-      <w:r>
-        <w:t>más</w:t>
-      </w:r>
-      <w:r>
-        <w:t xml:space="preserve"> importante de la aplicación </w:t>
-      </w:r>
-      <w:r>
-        <w:t>ya que desde esta se puede navegar a los diferentes componentes y funcionalidades de la aplicación.  Esta vista soporta las orientaciones de pantalla “</w:t>
-      </w:r>
-      <w:proofErr w:type="spellStart"/>
-      <w:r>
-        <w:t>Portrait</w:t>
-      </w:r>
-      <w:proofErr w:type="spellEnd"/>
-      <w:r>
-        <w:t xml:space="preserve">”, como se puede ver en la </w:t>
-      </w:r>
-      <w:r>
-        <w:rPr>
-          <w:b/>
-        </w:rPr>
-        <w:fldChar w:fldCharType="begin"/>
-      </w:r>
-      <w:r>
-        <w:rPr>
-          <w:b/>
-        </w:rPr>
-        <w:instrText xml:space="preserve"> REF _Ref462080913 \h </w:instrText>
-      </w:r>
-      <w:r>
-        <w:rPr>
-          <w:b/>
-        </w:rPr>
-      </w:r>
-      <w:r>
-        <w:rPr>
-          <w:b/>
-        </w:rPr>
-        <w:instrText xml:space="preserve"> \* MERGEFORMAT </w:instrText>
-      </w:r>
-      <w:r>
-        <w:rPr>
-          <w:b/>
-        </w:rPr>
-        <w:fldChar w:fldCharType="separate"/>
-      </w:r>
-      <w:r>
-        <w:rPr>
-          <w:b/>
-        </w:rPr>
-        <w:t xml:space="preserve">Ilustración </w:t>
-      </w:r>
-      <w:r>
-        <w:rPr>
-          <w:b/>
-          <w:noProof/>
-        </w:rPr>
-        <w:t>1</w:t>
-      </w:r>
-      <w:r>
-        <w:rPr>
-          <w:b/>
-        </w:rPr>
-        <w:t xml:space="preserve"> Principal- </w:t>
-      </w:r>
-      <w:proofErr w:type="spellStart"/>
-      <w:r>
-        <w:rPr>
-          <w:b/>
-        </w:rPr>
-        <w:t>Portrait</w:t>
-      </w:r>
-      <w:proofErr w:type="spellEnd"/>
-      <w:r>
-        <w:rPr>
-          <w:b/>
-        </w:rPr>
-        <w:fldChar w:fldCharType="end"/>
-      </w:r>
-      <w:r>
-        <w:t>, y la orientación “</w:t>
-      </w:r>
-      <w:proofErr w:type="spellStart"/>
-      <w:r>
-        <w:t>LandScape</w:t>
-      </w:r>
-      <w:proofErr w:type="spellEnd"/>
-      <w:r>
-        <w:t xml:space="preserve">” que se evidencia en la </w:t>
-      </w:r>
-      <w:r>
-        <w:fldChar w:fldCharType="begin"/>
-      </w:r>
-      <w:r>
-        <w:instrText xml:space="preserve"> REF _Ref462081035 \h </w:instrText>
-      </w:r>
-      <w:r>
-        <w:instrText xml:space="preserve"> \* MERGEFORMAT </w:instrText>
-      </w:r>
-      <w:r>
-        <w:fldChar w:fldCharType="separate"/>
-      </w:r>
-      <w:r>
-        <w:rPr>
-          <w:b/>
-        </w:rPr>
-        <w:t xml:space="preserve">Ilustración </w:t>
-      </w:r>
-      <w:r>
-        <w:rPr>
-          <w:b/>
-          <w:noProof/>
-        </w:rPr>
-        <w:t>2</w:t>
-      </w:r>
-      <w:r>
-        <w:rPr>
-          <w:b/>
-        </w:rPr>
-        <w:t xml:space="preserve"> Principal</w:t>
-      </w:r>
-      <w:r>
-        <w:t xml:space="preserve"> - </w:t>
-      </w:r>
-      <w:proofErr w:type="spellStart"/>
-      <w:r>
-        <w:t>LandScape</w:t>
-      </w:r>
-      <w:proofErr w:type="spellEnd"/>
-      <w:r>
-        <w:fldChar w:fldCharType="end"/>
-      </w:r>
-      <w:r>
-        <w:t>.</w:t>
-      </w:r>
     </w:p>
     <w:p>
       <w:pPr>
         <w:jc w:val="center"/>
       </w:pPr>
       <w:r>
-        <w:lastRenderedPageBreak/>
         <w:pict>
           <v:shapetype id="_x0000_t75" coordsize="21600,21600" o:spt="75" o:preferrelative="t" path="m@4@5l@4@11@9@11@9@5xe" filled="f" stroked="f">
             <v:stroke joinstyle="miter"/>
@@ -470,8 +2572,8 @@
             <v:path o:extrusionok="f" gradientshapeok="t" o:connecttype="rect"/>
             <o:lock v:ext="edit" aspectratio="t"/>
           </v:shapetype>
-          <v:shape id="_x0000_i1026" type="#_x0000_t75" style="width:218.7pt;height:417.05pt">
-            <v:imagedata r:id="rId6" o:title="1"/>
+          <v:shape id="_x0000_i1025" type="#_x0000_t75" style="width:218.5pt;height:416.95pt">
+            <v:imagedata r:id="rId8" o:title="1"/>
           </v:shape>
         </w:pict>
       </w:r>
@@ -480,49 +2582,32 @@
       <w:pPr>
         <w:pStyle w:val="Descripcin"/>
       </w:pPr>
-      <w:bookmarkStart w:id="0" w:name="_Ref462080913"/>
+      <w:bookmarkStart w:id="6" w:name="_Ref462080913"/>
       <w:r>
         <w:t xml:space="preserve">Ilustración </w:t>
       </w:r>
-      <w:r>
-        <w:fldChar w:fldCharType="begin"/>
-      </w:r>
-      <w:r>
-        <w:instrText xml:space="preserve"> SEQ Ilustración \* ARABIC </w:instrText>
-      </w:r>
-      <w:r>
-        <w:fldChar w:fldCharType="separate"/>
-      </w:r>
-      <w:r>
-        <w:rPr>
-          <w:noProof/>
-        </w:rPr>
-        <w:t>1</w:t>
-      </w:r>
-      <w:r>
-        <w:rPr>
-          <w:noProof/>
-        </w:rPr>
-        <w:fldChar w:fldCharType="end"/>
-      </w:r>
-      <w:r>
-        <w:t xml:space="preserve"> Principal- </w:t>
-      </w:r>
-      <w:proofErr w:type="spellStart"/>
-      <w:r>
-        <w:t>Portrait</w:t>
-      </w:r>
-      <w:bookmarkEnd w:id="0"/>
-      <w:proofErr w:type="spellEnd"/>
+      <w:fldSimple w:instr=" SEQ Ilustración \* ARABIC ">
+        <w:r>
+          <w:rPr>
+            <w:noProof/>
+          </w:rPr>
+          <w:t>1</w:t>
+        </w:r>
+      </w:fldSimple>
+      <w:r>
+        <w:t xml:space="preserve"> Principal- Portrait</w:t>
+      </w:r>
+      <w:bookmarkEnd w:id="6"/>
     </w:p>
     <w:p>
       <w:pPr>
         <w:keepNext/>
       </w:pPr>
       <w:r>
+        <w:lastRenderedPageBreak/>
         <w:pict>
-          <v:shape id="_x0000_i1027" type="#_x0000_t75" style="width:396pt;height:218.7pt">
-            <v:imagedata r:id="rId7" o:title="2"/>
+          <v:shape id="_x0000_i1026" type="#_x0000_t75" style="width:396pt;height:218.5pt">
+            <v:imagedata r:id="rId9" o:title="2"/>
           </v:shape>
         </w:pict>
       </w:r>
@@ -531,83 +2616,62 @@
       <w:pPr>
         <w:pStyle w:val="Descripcin"/>
       </w:pPr>
-      <w:bookmarkStart w:id="1" w:name="_Ref462081035"/>
+      <w:bookmarkStart w:id="7" w:name="_Ref462081035"/>
       <w:r>
         <w:t xml:space="preserve">Ilustración </w:t>
       </w:r>
-      <w:r>
+      <w:fldSimple w:instr=" SEQ Ilustración \* ARABIC ">
+        <w:r>
+          <w:rPr>
+            <w:noProof/>
+          </w:rPr>
+          <w:t>2</w:t>
+        </w:r>
+      </w:fldSimple>
+      <w:r>
+        <w:t xml:space="preserve"> Principal </w:t>
+      </w:r>
+      <w:r>
+        <w:t>–</w:t>
+      </w:r>
+      <w:r>
+        <w:t xml:space="preserve"> LandScape</w:t>
+      </w:r>
+      <w:bookmarkEnd w:id="7"/>
+    </w:p>
+    <w:p>
+      <w:pPr>
+        <w:pStyle w:val="Ttulo2"/>
+      </w:pPr>
+      <w:bookmarkStart w:id="8" w:name="_Toc462095402"/>
+      <w:r>
+        <w:t>Mockup Equipo</w:t>
+      </w:r>
+      <w:bookmarkEnd w:id="8"/>
+    </w:p>
+    <w:p>
+      <w:pPr>
+        <w:jc w:val="both"/>
+      </w:pPr>
+      <w:r>
+        <w:t xml:space="preserve">Este mockup tiene como objetivo principal mostrar </w:t>
+      </w:r>
+      <w:r>
+        <w:t xml:space="preserve">el listado de participantes de un entrenador de la aplicación El Vozarrón, además de mostrar la foto y el nombre del entrenador del equipo, </w:t>
+      </w:r>
+      <w:r>
+        <w:t xml:space="preserve">en el listado de participantes, cada uno de estos muestra su nombre, foto y relación con la universidad, desde aquí se puede acceder a una vista más detallada de la información de cada participante, </w:t>
+      </w:r>
+      <w:r>
+        <w:t xml:space="preserve">este diseño se puede ver en la </w:t>
+      </w:r>
+      <w:r>
+        <w:rPr>
+          <w:b/>
+        </w:rPr>
         <w:fldChar w:fldCharType="begin"/>
       </w:r>
       <w:r>
-        <w:instrText xml:space="preserve"> SEQ Ilustración \* ARABIC </w:instrText>
-      </w:r>
-      <w:r>
-        <w:fldChar w:fldCharType="separate"/>
-      </w:r>
-      <w:r>
-        <w:rPr>
-          <w:noProof/>
-        </w:rPr>
-        <w:t>2</w:t>
-      </w:r>
-      <w:r>
-        <w:rPr>
-          <w:noProof/>
-        </w:rPr>
-        <w:fldChar w:fldCharType="end"/>
-      </w:r>
-      <w:r>
-        <w:t xml:space="preserve"> Principal </w:t>
-      </w:r>
-      <w:r>
-        <w:t>–</w:t>
-      </w:r>
-      <w:r>
-        <w:t xml:space="preserve"> </w:t>
-      </w:r>
-      <w:proofErr w:type="spellStart"/>
-      <w:r>
-        <w:t>LandScape</w:t>
-      </w:r>
-      <w:bookmarkEnd w:id="1"/>
-      <w:proofErr w:type="spellEnd"/>
-    </w:p>
-    <w:p>
-      <w:pPr>
-        <w:pStyle w:val="Ttulo2"/>
-      </w:pPr>
-      <w:proofErr w:type="spellStart"/>
-      <w:r>
-        <w:lastRenderedPageBreak/>
-        <w:t>Mockup</w:t>
-      </w:r>
-      <w:proofErr w:type="spellEnd"/>
-      <w:r>
-        <w:t xml:space="preserve"> Equipo</w:t>
-      </w:r>
-    </w:p>
-    <w:p>
-      <w:r>
-        <w:t xml:space="preserve">Este </w:t>
-      </w:r>
-      <w:proofErr w:type="spellStart"/>
-      <w:r>
-        <w:t>mockup</w:t>
-      </w:r>
-      <w:proofErr w:type="spellEnd"/>
-      <w:r>
-        <w:t xml:space="preserve"> tiene como objetivo principal mostrar </w:t>
-      </w:r>
-      <w:r>
-        <w:t xml:space="preserve">el listado de participantes de un entrenador de la aplicación El Vozarrón, además de mostrar la foto y el nombre del entrenador del equipo, este diseño se puede ver en la </w:t>
-      </w:r>
-      <w:r>
-        <w:rPr>
-          <w:b/>
-        </w:rPr>
-        <w:fldChar w:fldCharType="begin"/>
-      </w:r>
-      <w:r>
         <w:rPr>
           <w:b/>
         </w:rPr>
@@ -617,12 +2681,12 @@
         <w:rPr>
           <w:b/>
         </w:rPr>
-      </w:r>
-      <w:r>
-        <w:rPr>
-          <w:b/>
-        </w:rPr>
         <w:instrText xml:space="preserve"> \* MERGEFORMAT </w:instrText>
+      </w:r>
+      <w:r>
+        <w:rPr>
+          <w:b/>
+        </w:rPr>
       </w:r>
       <w:r>
         <w:rPr>
@@ -668,9 +2732,10 @@
         <w:jc w:val="center"/>
       </w:pPr>
       <w:r>
+        <w:lastRenderedPageBreak/>
         <w:pict>
-          <v:shape id="_x0000_i1028" type="#_x0000_t75" style="width:205.8pt;height:392.6pt">
-            <v:imagedata r:id="rId8" o:title="3"/>
+          <v:shape id="_x0000_i1027" type="#_x0000_t75" style="width:205.95pt;height:392.65pt">
+            <v:imagedata r:id="rId10" o:title="3"/>
           </v:shape>
         </w:pict>
       </w:r>
@@ -679,60 +2744,50 @@
       <w:pPr>
         <w:pStyle w:val="Descripcin"/>
       </w:pPr>
-      <w:bookmarkStart w:id="2" w:name="_Ref462081276"/>
+      <w:bookmarkStart w:id="9" w:name="_Ref462081276"/>
       <w:r>
         <w:t xml:space="preserve">Ilustración </w:t>
       </w:r>
-      <w:r>
+      <w:fldSimple w:instr=" SEQ Ilustración \* ARABIC ">
+        <w:r>
+          <w:rPr>
+            <w:noProof/>
+          </w:rPr>
+          <w:t>3</w:t>
+        </w:r>
+      </w:fldSimple>
+      <w:r>
+        <w:t xml:space="preserve"> Equipo</w:t>
+      </w:r>
+      <w:bookmarkEnd w:id="9"/>
+    </w:p>
+    <w:p>
+      <w:pPr>
+        <w:pStyle w:val="Ttulo2"/>
+      </w:pPr>
+      <w:bookmarkStart w:id="10" w:name="_Toc462095403"/>
+      <w:r>
+        <w:t>Mockup Participantes</w:t>
+      </w:r>
+      <w:bookmarkEnd w:id="10"/>
+    </w:p>
+    <w:p>
+      <w:r>
+        <w:t>El objetivo de esta vista es mostrar el listado de todos los participantes que se encuentran en el juego,</w:t>
+      </w:r>
+      <w:r>
+        <w:t xml:space="preserve"> el usuario puede seleccionar un participante para ver su información más detallada,</w:t>
+      </w:r>
+      <w:r>
+        <w:t xml:space="preserve"> este diseño se puede ver en la </w:t>
+      </w:r>
+      <w:r>
+        <w:rPr>
+          <w:b/>
+        </w:rPr>
         <w:fldChar w:fldCharType="begin"/>
       </w:r>
       <w:r>
-        <w:instrText xml:space="preserve"> SEQ Ilustración \* ARABIC </w:instrText>
-      </w:r>
-      <w:r>
-        <w:fldChar w:fldCharType="separate"/>
-      </w:r>
-      <w:r>
-        <w:rPr>
-          <w:noProof/>
-        </w:rPr>
-        <w:t>3</w:t>
-      </w:r>
-      <w:r>
-        <w:rPr>
-          <w:noProof/>
-        </w:rPr>
-        <w:fldChar w:fldCharType="end"/>
-      </w:r>
-      <w:r>
-        <w:t xml:space="preserve"> Equipo</w:t>
-      </w:r>
-      <w:bookmarkEnd w:id="2"/>
-    </w:p>
-    <w:p>
-      <w:pPr>
-        <w:pStyle w:val="Ttulo2"/>
-      </w:pPr>
-      <w:proofErr w:type="spellStart"/>
-      <w:r>
-        <w:t>Mockup</w:t>
-      </w:r>
-      <w:proofErr w:type="spellEnd"/>
-      <w:r>
-        <w:t xml:space="preserve"> Participantes</w:t>
-      </w:r>
-    </w:p>
-    <w:p>
-      <w:r>
-        <w:t xml:space="preserve">El objetivo de esta vista es mostrar el listado de todos los participantes que se encuentran en el juego, este diseño se puede ver en la </w:t>
-      </w:r>
-      <w:r>
-        <w:rPr>
-          <w:b/>
-        </w:rPr>
-        <w:fldChar w:fldCharType="begin"/>
-      </w:r>
-      <w:r>
         <w:rPr>
           <w:b/>
         </w:rPr>
@@ -742,12 +2797,12 @@
         <w:rPr>
           <w:b/>
         </w:rPr>
-      </w:r>
-      <w:r>
-        <w:rPr>
-          <w:b/>
-        </w:rPr>
         <w:instrText xml:space="preserve"> \* MERGEFORMAT </w:instrText>
+      </w:r>
+      <w:r>
+        <w:rPr>
+          <w:b/>
+        </w:rPr>
       </w:r>
       <w:r>
         <w:rPr>
@@ -795,8 +2850,8 @@
       <w:r>
         <w:lastRenderedPageBreak/>
         <w:pict>
-          <v:shape id="_x0000_i1029" type="#_x0000_t75" style="width:212.6pt;height:402.1pt">
-            <v:imagedata r:id="rId9" o:title="4"/>
+          <v:shape id="_x0000_i1028" type="#_x0000_t75" style="width:212.65pt;height:402.7pt">
+            <v:imagedata r:id="rId11" o:title="4"/>
           </v:shape>
         </w:pict>
       </w:r>
@@ -805,76 +2860,53 @@
       <w:pPr>
         <w:pStyle w:val="Descripcin"/>
       </w:pPr>
-      <w:bookmarkStart w:id="3" w:name="_Ref462081432"/>
+      <w:bookmarkStart w:id="11" w:name="_Ref462081432"/>
       <w:r>
         <w:t xml:space="preserve">Ilustración </w:t>
       </w:r>
-      <w:r>
+      <w:fldSimple w:instr=" SEQ Ilustración \* ARABIC ">
+        <w:r>
+          <w:rPr>
+            <w:noProof/>
+          </w:rPr>
+          <w:t>4</w:t>
+        </w:r>
+      </w:fldSimple>
+      <w:r>
+        <w:t xml:space="preserve"> Participantes</w:t>
+      </w:r>
+      <w:bookmarkEnd w:id="11"/>
+    </w:p>
+    <w:p>
+      <w:pPr>
+        <w:pStyle w:val="Ttulo2"/>
+      </w:pPr>
+      <w:bookmarkStart w:id="12" w:name="_Toc462095404"/>
+      <w:r>
+        <w:t>Mockup Entrena</w:t>
+      </w:r>
+      <w:r>
+        <w:t>dador</w:t>
+      </w:r>
+      <w:bookmarkEnd w:id="12"/>
+    </w:p>
+    <w:p>
+      <w:pPr>
+        <w:jc w:val="both"/>
+      </w:pPr>
+      <w:r>
+        <w:t>El mockup entrenador tiene como objetivo principal mostrar la información detallada de un entrenador del Vozarrón, en esta se puede evidenciar el id, nombre, genero, e historial del entrenador</w:t>
+      </w:r>
+      <w:r>
+        <w:t xml:space="preserve"> como se ve en la </w:t>
+      </w:r>
+      <w:r>
+        <w:rPr>
+          <w:b/>
+        </w:rPr>
         <w:fldChar w:fldCharType="begin"/>
       </w:r>
       <w:r>
-        <w:instrText xml:space="preserve"> SEQ Ilustración \* ARABIC </w:instrText>
-      </w:r>
-      <w:r>
-        <w:fldChar w:fldCharType="separate"/>
-      </w:r>
-      <w:r>
-        <w:rPr>
-          <w:noProof/>
-        </w:rPr>
-        <w:t>4</w:t>
-      </w:r>
-      <w:r>
-        <w:rPr>
-          <w:noProof/>
-        </w:rPr>
-        <w:fldChar w:fldCharType="end"/>
-      </w:r>
-      <w:r>
-        <w:t xml:space="preserve"> Participantes</w:t>
-      </w:r>
-      <w:bookmarkEnd w:id="3"/>
-    </w:p>
-    <w:p>
-      <w:pPr>
-        <w:pStyle w:val="Ttulo2"/>
-      </w:pPr>
-      <w:proofErr w:type="spellStart"/>
-      <w:r>
-        <w:t>Mockup</w:t>
-      </w:r>
-      <w:proofErr w:type="spellEnd"/>
-      <w:r>
-        <w:t xml:space="preserve"> </w:t>
-      </w:r>
-      <w:proofErr w:type="spellStart"/>
-      <w:r>
-        <w:t>Entrenedador</w:t>
-      </w:r>
-      <w:proofErr w:type="spellEnd"/>
-    </w:p>
-    <w:p>
-      <w:r>
-        <w:t xml:space="preserve">El </w:t>
-      </w:r>
-      <w:proofErr w:type="spellStart"/>
-      <w:r>
-        <w:t>mockup</w:t>
-      </w:r>
-      <w:proofErr w:type="spellEnd"/>
-      <w:r>
-        <w:t xml:space="preserve"> entrenador tiene como objetivo principal mostrar la información detallada de un entrenador del Vozarrón, en esta se puede evidenciar el id, nombre, genero, e historial del entrenador</w:t>
-      </w:r>
-      <w:r>
-        <w:t xml:space="preserve"> como se ve en la </w:t>
-      </w:r>
-      <w:r>
-        <w:rPr>
-          <w:b/>
-        </w:rPr>
-        <w:fldChar w:fldCharType="begin"/>
-      </w:r>
-      <w:r>
         <w:rPr>
           <w:b/>
         </w:rPr>
@@ -884,12 +2916,12 @@
         <w:rPr>
           <w:b/>
         </w:rPr>
-      </w:r>
-      <w:r>
-        <w:rPr>
-          <w:b/>
-        </w:rPr>
         <w:instrText xml:space="preserve"> \* MERGEFORMAT </w:instrText>
+      </w:r>
+      <w:r>
+        <w:rPr>
+          <w:b/>
+        </w:rPr>
       </w:r>
       <w:r>
         <w:rPr>
@@ -940,8 +2972,8 @@
       <w:r>
         <w:lastRenderedPageBreak/>
         <w:pict>
-          <v:shape id="_x0000_i1030" type="#_x0000_t75" style="width:197pt;height:377.65pt">
-            <v:imagedata r:id="rId10" o:title="5"/>
+          <v:shape id="_x0000_i1029" type="#_x0000_t75" style="width:196.75pt;height:377.6pt">
+            <v:imagedata r:id="rId12" o:title="5"/>
           </v:shape>
         </w:pict>
       </w:r>
@@ -950,157 +2982,130 @@
       <w:pPr>
         <w:pStyle w:val="Descripcin"/>
       </w:pPr>
-      <w:bookmarkStart w:id="4" w:name="_Ref462081834"/>
+      <w:bookmarkStart w:id="13" w:name="_Ref462081834"/>
       <w:r>
         <w:t xml:space="preserve">Ilustración </w:t>
       </w:r>
-      <w:r>
+      <w:fldSimple w:instr=" SEQ Ilustración \* ARABIC ">
+        <w:r>
+          <w:rPr>
+            <w:noProof/>
+          </w:rPr>
+          <w:t>5</w:t>
+        </w:r>
+      </w:fldSimple>
+      <w:r>
+        <w:t xml:space="preserve"> Entrenador</w:t>
+      </w:r>
+      <w:bookmarkEnd w:id="13"/>
+    </w:p>
+    <w:p>
+      <w:pPr>
+        <w:pStyle w:val="Ttulo2"/>
+      </w:pPr>
+      <w:bookmarkStart w:id="14" w:name="_Ref462082195"/>
+      <w:bookmarkStart w:id="15" w:name="_Toc462095405"/>
+      <w:r>
+        <w:t>Mockup Votar</w:t>
+      </w:r>
+      <w:bookmarkEnd w:id="14"/>
+      <w:bookmarkEnd w:id="15"/>
+    </w:p>
+    <w:p>
+      <w:pPr>
+        <w:jc w:val="both"/>
+      </w:pPr>
+      <w:r>
+        <w:t xml:space="preserve">El mockup votar tiene como objetivo principal realizar un voto a un participante del Vozarrón por parte de un usuario, este diseño se puede ver en la </w:t>
+      </w:r>
+      <w:r>
+        <w:rPr>
+          <w:b/>
+        </w:rPr>
         <w:fldChar w:fldCharType="begin"/>
       </w:r>
       <w:r>
-        <w:instrText xml:space="preserve"> SEQ Ilustración \* ARABIC </w:instrText>
-      </w:r>
-      <w:r>
+        <w:rPr>
+          <w:b/>
+        </w:rPr>
+        <w:instrText xml:space="preserve"> REF _Ref462082195 \r \h </w:instrText>
+      </w:r>
+      <w:r>
+        <w:rPr>
+          <w:b/>
+        </w:rPr>
+        <w:instrText xml:space="preserve"> \* MERGEFORMAT </w:instrText>
+      </w:r>
+      <w:r>
+        <w:rPr>
+          <w:b/>
+        </w:rPr>
+      </w:r>
+      <w:r>
+        <w:rPr>
+          <w:b/>
+        </w:rPr>
+        <w:fldChar w:fldCharType="end"/>
+      </w:r>
+      <w:r>
+        <w:rPr>
+          <w:b/>
+        </w:rPr>
+        <w:fldChar w:fldCharType="begin"/>
+      </w:r>
+      <w:r>
+        <w:rPr>
+          <w:b/>
+        </w:rPr>
+        <w:instrText xml:space="preserve"> REF _Ref462082653 \h </w:instrText>
+      </w:r>
+      <w:r>
+        <w:rPr>
+          <w:b/>
+        </w:rPr>
+        <w:instrText xml:space="preserve"> \* MERGEFORMAT </w:instrText>
+      </w:r>
+      <w:r>
+        <w:rPr>
+          <w:b/>
+        </w:rPr>
+      </w:r>
+      <w:r>
+        <w:rPr>
+          <w:b/>
+        </w:rPr>
         <w:fldChar w:fldCharType="separate"/>
       </w:r>
       <w:r>
         <w:rPr>
+          <w:b/>
+        </w:rPr>
+        <w:t>Ilustración</w:t>
+      </w:r>
+      <w:r>
+        <w:t xml:space="preserve"> </w:t>
+      </w:r>
+      <w:r>
+        <w:rPr>
+          <w:b/>
           <w:noProof/>
         </w:rPr>
-        <w:t>5</w:t>
-      </w:r>
-      <w:r>
-        <w:rPr>
-          <w:noProof/>
-        </w:rPr>
+        <w:t>6</w:t>
+      </w:r>
+      <w:r>
+        <w:rPr>
+          <w:b/>
+        </w:rPr>
+        <w:t xml:space="preserve"> Vota</w:t>
+      </w:r>
+      <w:r>
+        <w:t>r</w:t>
+      </w:r>
+      <w:r>
         <w:fldChar w:fldCharType="end"/>
       </w:r>
       <w:r>
-        <w:t xml:space="preserve"> Entrenador</w:t>
-      </w:r>
-      <w:bookmarkEnd w:id="4"/>
-    </w:p>
-    <w:p>
-      <w:pPr>
-        <w:pStyle w:val="Ttulo2"/>
-      </w:pPr>
-      <w:bookmarkStart w:id="5" w:name="_Ref462082195"/>
-      <w:proofErr w:type="spellStart"/>
-      <w:r>
-        <w:t>Mockup</w:t>
-      </w:r>
-      <w:proofErr w:type="spellEnd"/>
-      <w:r>
-        <w:t xml:space="preserve"> Votar</w:t>
-      </w:r>
-      <w:bookmarkEnd w:id="5"/>
-    </w:p>
-    <w:p>
-      <w:r>
-        <w:t xml:space="preserve">El </w:t>
-      </w:r>
-      <w:proofErr w:type="spellStart"/>
-      <w:r>
-        <w:t>mockup</w:t>
-      </w:r>
-      <w:proofErr w:type="spellEnd"/>
-      <w:r>
-        <w:t xml:space="preserve"> votar tiene como objetivo principal realizar un voto a un participante del Vozarrón por parte de un usuario, este diseño se puede ver en la </w:t>
-      </w:r>
-      <w:r>
-        <w:rPr>
-          <w:b/>
-        </w:rPr>
-        <w:fldChar w:fldCharType="begin"/>
-      </w:r>
-      <w:r>
-        <w:rPr>
-          <w:b/>
-        </w:rPr>
-        <w:instrText xml:space="preserve"> REF _Ref462082195 \r \h </w:instrText>
-      </w:r>
-      <w:r>
-        <w:rPr>
-          <w:b/>
-        </w:rPr>
-      </w:r>
-      <w:r>
-        <w:rPr>
-          <w:b/>
-        </w:rPr>
-        <w:instrText xml:space="preserve"> \* MERGEFORMAT </w:instrText>
-      </w:r>
-      <w:r>
-        <w:rPr>
-          <w:b/>
-        </w:rPr>
-        <w:fldChar w:fldCharType="separate"/>
-      </w:r>
-      <w:r>
-        <w:rPr>
-          <w:b/>
-        </w:rPr>
-        <w:fldChar w:fldCharType="end"/>
-      </w:r>
-      <w:r>
-        <w:rPr>
-          <w:b/>
-        </w:rPr>
-        <w:fldChar w:fldCharType="begin"/>
-      </w:r>
-      <w:r>
-        <w:rPr>
-          <w:b/>
-        </w:rPr>
-        <w:instrText xml:space="preserve"> REF _Ref462082653 \h </w:instrText>
-      </w:r>
-      <w:r>
-        <w:rPr>
-          <w:b/>
-        </w:rPr>
-      </w:r>
-      <w:r>
-        <w:rPr>
-          <w:b/>
-        </w:rPr>
-        <w:instrText xml:space="preserve"> \* MERGEFORMAT </w:instrText>
-      </w:r>
-      <w:r>
-        <w:rPr>
-          <w:b/>
-        </w:rPr>
-        <w:fldChar w:fldCharType="separate"/>
-      </w:r>
-      <w:r>
-        <w:rPr>
-          <w:b/>
-        </w:rPr>
-        <w:t>Ilustración</w:t>
-      </w:r>
-      <w:r>
-        <w:t xml:space="preserve"> </w:t>
-      </w:r>
-      <w:r>
-        <w:rPr>
-          <w:b/>
-          <w:noProof/>
-        </w:rPr>
-        <w:t>6</w:t>
-      </w:r>
-      <w:r>
-        <w:rPr>
-          <w:b/>
-        </w:rPr>
-        <w:t xml:space="preserve"> Vota</w:t>
-      </w:r>
-      <w:r>
-        <w:t>r</w:t>
-      </w:r>
-      <w:r>
-        <w:fldChar w:fldCharType="end"/>
-      </w:r>
-      <w:r>
-        <w:t>.</w:t>
+        <w:t>, allí se puede observar que cuenta con un checkbox, donde se encuentra el listado de los participantes en concurso y posterior a su selección, esta vista mostrara la foto del participante, en la parte inferior se evidencia la opción para el usuario votar por el participante seleccionado.</w:t>
       </w:r>
     </w:p>
     <w:p>
@@ -1111,8 +3116,8 @@
       <w:r>
         <w:lastRenderedPageBreak/>
         <w:pict>
-          <v:shape id="_x0000_i1031" type="#_x0000_t75" style="width:194.95pt;height:377pt">
-            <v:imagedata r:id="rId11" o:title="6.Votar"/>
+          <v:shape id="_x0000_i1030" type="#_x0000_t75" style="width:195.05pt;height:376.75pt">
+            <v:imagedata r:id="rId13" o:title="6"/>
           </v:shape>
         </w:pict>
       </w:r>
@@ -1121,7 +3126,7 @@
       <w:pPr>
         <w:pStyle w:val="Descripcin"/>
       </w:pPr>
-      <w:bookmarkStart w:id="6" w:name="_Ref462082653"/>
+      <w:bookmarkStart w:id="16" w:name="_Ref462082653"/>
       <w:r>
         <w:t xml:space="preserve">Ilustración </w:t>
       </w:r>
@@ -1136,17 +3141,22 @@
       <w:r>
         <w:t xml:space="preserve"> Votar</w:t>
       </w:r>
-      <w:bookmarkEnd w:id="6"/>
+      <w:bookmarkEnd w:id="16"/>
     </w:p>
     <w:p>
       <w:pPr>
         <w:pStyle w:val="Ttulo3"/>
       </w:pPr>
+      <w:bookmarkStart w:id="17" w:name="_Toc462095406"/>
       <w:r>
         <w:t>Alerta votación exitosa</w:t>
       </w:r>
-    </w:p>
-    <w:p>
+      <w:bookmarkEnd w:id="17"/>
+    </w:p>
+    <w:p>
+      <w:pPr>
+        <w:jc w:val="both"/>
+      </w:pPr>
       <w:r>
         <w:t xml:space="preserve">En la </w:t>
       </w:r>
@@ -1160,18 +3170,12 @@
         <w:rPr>
           <w:b/>
         </w:rPr>
-        <w:instrText xml:space="preserve"> REF _Ref462082678 \h </w:instrText>
-      </w:r>
-      <w:r>
-        <w:rPr>
-          <w:b/>
-        </w:rPr>
-      </w:r>
-      <w:r>
-        <w:rPr>
-          <w:b/>
-        </w:rPr>
-        <w:instrText xml:space="preserve"> \* MERGEFORMAT </w:instrText>
+        <w:instrText xml:space="preserve"> REF _Ref462082678 \h  \* MERGEFORMAT </w:instrText>
+      </w:r>
+      <w:r>
+        <w:rPr>
+          <w:b/>
+        </w:rPr>
       </w:r>
       <w:r>
         <w:rPr>
@@ -1216,8 +3220,8 @@
       <w:r>
         <w:lastRenderedPageBreak/>
         <w:pict>
-          <v:shape id="_x0000_i1025" type="#_x0000_t75" style="width:199pt;height:379.7pt">
-            <v:imagedata r:id="rId12" o:title="7.Votación exitosa"/>
+          <v:shape id="_x0000_i1031" type="#_x0000_t75" style="width:199.25pt;height:379.25pt">
+            <v:imagedata r:id="rId14" o:title="7"/>
           </v:shape>
         </w:pict>
       </w:r>
@@ -1226,7 +3230,7 @@
       <w:pPr>
         <w:pStyle w:val="Descripcin"/>
       </w:pPr>
-      <w:bookmarkStart w:id="7" w:name="_Ref462082678"/>
+      <w:bookmarkStart w:id="18" w:name="_Ref462082678"/>
       <w:r>
         <w:t xml:space="preserve">Ilustración </w:t>
       </w:r>
@@ -1241,22 +3245,78 @@
       <w:r>
         <w:t xml:space="preserve"> Votación exitosa</w:t>
       </w:r>
-      <w:bookmarkEnd w:id="7"/>
+      <w:bookmarkEnd w:id="18"/>
     </w:p>
     <w:p>
       <w:pPr>
         <w:pStyle w:val="Ttulo3"/>
       </w:pPr>
+      <w:bookmarkStart w:id="19" w:name="_Toc462095407"/>
       <w:r>
         <w:t>Alerta votaciones deshabilitadas</w:t>
       </w:r>
-    </w:p>
-    <w:p>
+      <w:bookmarkEnd w:id="19"/>
+    </w:p>
+    <w:p>
+      <w:pPr>
+        <w:jc w:val="both"/>
+      </w:pPr>
       <w:r>
         <w:t xml:space="preserve">En la </w:t>
       </w:r>
       <w:r>
-        <w:t>¿???</w:t>
+        <w:rPr>
+          <w:b/>
+        </w:rPr>
+        <w:fldChar w:fldCharType="begin"/>
+      </w:r>
+      <w:r>
+        <w:rPr>
+          <w:b/>
+        </w:rPr>
+        <w:instrText xml:space="preserve"> REF _Ref462095995 \h </w:instrText>
+      </w:r>
+      <w:r>
+        <w:rPr>
+          <w:b/>
+        </w:rPr>
+      </w:r>
+      <w:r>
+        <w:rPr>
+          <w:b/>
+        </w:rPr>
+        <w:instrText xml:space="preserve"> \* MERGEFORMAT </w:instrText>
+      </w:r>
+      <w:r>
+        <w:rPr>
+          <w:b/>
+        </w:rPr>
+        <w:fldChar w:fldCharType="separate"/>
+      </w:r>
+      <w:r>
+        <w:rPr>
+          <w:b/>
+        </w:rPr>
+        <w:t xml:space="preserve">Ilustración </w:t>
+      </w:r>
+      <w:r>
+        <w:rPr>
+          <w:b/>
+          <w:noProof/>
+        </w:rPr>
+        <w:t>8</w:t>
+      </w:r>
+      <w:r>
+        <w:rPr>
+          <w:b/>
+        </w:rPr>
+        <w:t xml:space="preserve"> Votaciones deshabilitadas</w:t>
+      </w:r>
+      <w:r>
+        <w:rPr>
+          <w:b/>
+        </w:rPr>
+        <w:fldChar w:fldCharType="end"/>
       </w:r>
       <w:r>
         <w:t xml:space="preserve"> se puede ver el diseño de la alerta que se producirá al momento que un usuario ingrese desde la vista principal a votar, el objetivo principal de esta alerta es informar al usuario que en ese momento no es posible realizar una votación, estas están deshabilitadas.</w:t>
@@ -1267,10 +3327,14 @@
         <w:jc w:val="center"/>
       </w:pPr>
       <w:r>
+        <w:rPr>
+          <w:noProof/>
+          <w:lang w:eastAsia="es-MX"/>
+        </w:rPr>
         <w:lastRenderedPageBreak/>
         <w:pict>
-          <v:shape id="_x0000_i1032" type="#_x0000_t75" style="width:203.75pt;height:374.25pt">
-            <v:imagedata r:id="rId13" o:title="8.Votaciones desabilitadas"/>
+          <v:shape id="_x0000_i1035" type="#_x0000_t75" style="width:202.6pt;height:381.75pt;visibility:visible;mso-wrap-style:square">
+            <v:imagedata r:id="rId15" o:title=""/>
           </v:shape>
         </w:pict>
       </w:r>
@@ -1279,6 +3343,7 @@
       <w:pPr>
         <w:pStyle w:val="Descripcin"/>
       </w:pPr>
+      <w:bookmarkStart w:id="20" w:name="_Ref462095995"/>
       <w:r>
         <w:t xml:space="preserve">Ilustración </w:t>
       </w:r>
@@ -1293,72 +3358,73 @@
       <w:r>
         <w:t xml:space="preserve"> Votaciones deshabilitadas</w:t>
       </w:r>
+      <w:bookmarkEnd w:id="20"/>
     </w:p>
     <w:p>
       <w:pPr>
         <w:pStyle w:val="Ttulo2"/>
       </w:pPr>
-      <w:proofErr w:type="spellStart"/>
-      <w:r>
-        <w:t>Mockup</w:t>
-      </w:r>
-      <w:proofErr w:type="spellEnd"/>
-      <w:r>
+      <w:bookmarkStart w:id="21" w:name="_Toc462095408"/>
+      <w:r>
+        <w:t>Mockup Registrar participante</w:t>
+      </w:r>
+      <w:bookmarkEnd w:id="21"/>
+    </w:p>
+    <w:p>
+      <w:pPr>
+        <w:jc w:val="both"/>
+      </w:pPr>
+      <w:r>
+        <w:t xml:space="preserve">El objetivo principal de esta vista es brindar la opción a los usuarios de registrarse en el concurso, este diseño se puede ver en la </w:t>
+      </w:r>
+      <w:r>
+        <w:rPr>
+          <w:b/>
+        </w:rPr>
+        <w:fldChar w:fldCharType="begin"/>
+      </w:r>
+      <w:r>
+        <w:rPr>
+          <w:b/>
+        </w:rPr>
+        <w:instrText xml:space="preserve"> REF _Ref462083267 \h </w:instrText>
+      </w:r>
+      <w:r>
+        <w:rPr>
+          <w:b/>
+        </w:rPr>
+        <w:instrText xml:space="preserve"> \* MERGEFORMAT </w:instrText>
+      </w:r>
+      <w:r>
+        <w:rPr>
+          <w:b/>
+        </w:rPr>
+      </w:r>
+      <w:r>
+        <w:rPr>
+          <w:b/>
+        </w:rPr>
+        <w:fldChar w:fldCharType="separate"/>
+      </w:r>
+      <w:r>
+        <w:rPr>
+          <w:b/>
+        </w:rPr>
+        <w:t xml:space="preserve">Ilustración </w:t>
+      </w:r>
+      <w:r>
+        <w:rPr>
+          <w:b/>
+          <w:noProof/>
+        </w:rPr>
+        <w:t>9</w:t>
+      </w:r>
+      <w:r>
+        <w:rPr>
+          <w:b/>
+        </w:rPr>
         <w:t xml:space="preserve"> Registrar participante</w:t>
       </w:r>
-    </w:p>
-    <w:p>
-      <w:r>
-        <w:t xml:space="preserve">El objetivo principal de esta vista es brindar la opción a los usuarios de registrarse en el concurso, este diseño se puede ver en la </w:t>
-      </w:r>
-      <w:r>
-        <w:rPr>
-          <w:b/>
-        </w:rPr>
-        <w:fldChar w:fldCharType="begin"/>
-      </w:r>
-      <w:r>
-        <w:rPr>
-          <w:b/>
-        </w:rPr>
-        <w:instrText xml:space="preserve"> REF _Ref462083267 \h </w:instrText>
-      </w:r>
-      <w:r>
-        <w:rPr>
-          <w:b/>
-        </w:rPr>
-      </w:r>
-      <w:r>
-        <w:rPr>
-          <w:b/>
-        </w:rPr>
-        <w:instrText xml:space="preserve"> \* MERGEFORMAT </w:instrText>
-      </w:r>
-      <w:r>
-        <w:rPr>
-          <w:b/>
-        </w:rPr>
-        <w:fldChar w:fldCharType="separate"/>
-      </w:r>
-      <w:r>
-        <w:rPr>
-          <w:b/>
-        </w:rPr>
-        <w:t xml:space="preserve">Ilustración </w:t>
-      </w:r>
-      <w:r>
-        <w:rPr>
-          <w:b/>
-          <w:noProof/>
-        </w:rPr>
-        <w:t>9</w:t>
-      </w:r>
-      <w:r>
-        <w:rPr>
-          <w:b/>
-        </w:rPr>
-        <w:t xml:space="preserve"> Registrar participante</w:t>
-      </w:r>
       <w:r>
         <w:rPr>
           <w:b/>
@@ -1370,6 +3436,15 @@
           <w:b/>
         </w:rPr>
         <w:t>.</w:t>
+      </w:r>
+      <w:r>
+        <w:rPr>
+          <w:b/>
+        </w:rPr>
+        <w:t xml:space="preserve"> </w:t>
+      </w:r>
+      <w:r>
+        <w:t>En primer lugar, la vista cuenta con un campo de texto para ingresar el nombre, luego una opción para ingresar la edad, después debe seleccionar el entrenador y posteriormente seleccionar la relación que tiene con la universidad, a continuación cargar una foto para el perfil y  luego la URL del video para participar en el concurso (previamente cargado en el portal YOUTUBE), por último el botón registrar para finalizar el proceso de registro en el concurso.</w:t>
       </w:r>
     </w:p>
     <w:p>
@@ -1379,8 +3454,8 @@
       <w:r>
         <w:lastRenderedPageBreak/>
         <w:pict>
-          <v:shape id="_x0000_i1033" type="#_x0000_t75" style="width:197pt;height:379.7pt">
-            <v:imagedata r:id="rId14" o:title="9.Registrar participante"/>
+          <v:shape id="_x0000_i1032" type="#_x0000_t75" style="width:196.75pt;height:379.25pt">
+            <v:imagedata r:id="rId16" o:title="9"/>
           </v:shape>
         </w:pict>
       </w:r>
@@ -1389,7 +3464,7 @@
       <w:pPr>
         <w:pStyle w:val="Descripcin"/>
       </w:pPr>
-      <w:bookmarkStart w:id="8" w:name="_Ref462083267"/>
+      <w:bookmarkStart w:id="22" w:name="_Ref462083267"/>
       <w:r>
         <w:t xml:space="preserve">Ilustración </w:t>
       </w:r>
@@ -1404,23 +3479,21 @@
       <w:r>
         <w:t xml:space="preserve"> Registrar participante</w:t>
       </w:r>
-      <w:bookmarkEnd w:id="8"/>
+      <w:bookmarkEnd w:id="22"/>
     </w:p>
     <w:p>
       <w:pPr>
         <w:pStyle w:val="Ttulo2"/>
       </w:pPr>
-      <w:proofErr w:type="spellStart"/>
-      <w:r>
-        <w:t>Mockup</w:t>
-      </w:r>
-      <w:proofErr w:type="spellEnd"/>
-      <w:r>
-        <w:t xml:space="preserve"> Participante</w:t>
-      </w:r>
-    </w:p>
-    <w:p>
-      <w:pPr>
+      <w:bookmarkStart w:id="23" w:name="_Toc462095409"/>
+      <w:r>
+        <w:t>Mockup Participante</w:t>
+      </w:r>
+      <w:bookmarkEnd w:id="23"/>
+    </w:p>
+    <w:p>
+      <w:pPr>
+        <w:jc w:val="both"/>
         <w:rPr>
           <w:u w:val="single"/>
         </w:rPr>
@@ -1433,6 +3506,9 @@
       </w:r>
       <w:r>
         <w:instrText xml:space="preserve"> REF _Ref462083503 \h </w:instrText>
+      </w:r>
+      <w:r>
+        <w:instrText xml:space="preserve"> \* MERGEFORMAT </w:instrText>
       </w:r>
       <w:r>
         <w:fldChar w:fldCharType="separate"/>
@@ -1463,8 +3539,8 @@
       <w:r>
         <w:lastRenderedPageBreak/>
         <w:pict>
-          <v:shape id="_x0000_i1034" type="#_x0000_t75" style="width:197pt;height:378.35pt">
-            <v:imagedata r:id="rId15" o:title="10.Participante"/>
+          <v:shape id="_x0000_i1033" type="#_x0000_t75" style="width:196.75pt;height:378.4pt">
+            <v:imagedata r:id="rId17" o:title="10"/>
           </v:shape>
         </w:pict>
       </w:r>
@@ -1473,7 +3549,7 @@
       <w:pPr>
         <w:pStyle w:val="Descripcin"/>
       </w:pPr>
-      <w:bookmarkStart w:id="9" w:name="_Ref462083503"/>
+      <w:bookmarkStart w:id="24" w:name="_Ref462083503"/>
       <w:r>
         <w:t xml:space="preserve">Ilustración </w:t>
       </w:r>
@@ -1488,52 +3564,702 @@
       <w:r>
         <w:t xml:space="preserve"> Participante</w:t>
       </w:r>
-      <w:bookmarkEnd w:id="9"/>
+      <w:bookmarkEnd w:id="24"/>
     </w:p>
     <w:p>
       <w:pPr>
         <w:pStyle w:val="Ttulo1"/>
       </w:pPr>
+      <w:bookmarkStart w:id="25" w:name="_Toc462095410"/>
       <w:r>
         <w:t>Descripción particular</w:t>
       </w:r>
-    </w:p>
-    <w:p>
-      <w:r>
-        <w:t xml:space="preserve">En esta sección se realizar una descripción particular de cada </w:t>
-      </w:r>
-      <w:proofErr w:type="spellStart"/>
-      <w:r>
-        <w:t>mockup</w:t>
-      </w:r>
-      <w:proofErr w:type="spellEnd"/>
-      <w:r>
-        <w:t xml:space="preserve"> diseñado de la aplicación El Vozarrón, con el fin de especificar cada proceso que debe llevar a cabo el usuario de a aplicación.</w:t>
+      <w:bookmarkEnd w:id="25"/>
+    </w:p>
+    <w:p>
+      <w:pPr>
+        <w:jc w:val="both"/>
+      </w:pPr>
+      <w:r>
+        <w:t xml:space="preserve">En esta sección se realizar una descripción particular de </w:t>
+      </w:r>
+      <w:r>
+        <w:t>las funcionalidades de la aplicación</w:t>
+      </w:r>
+      <w:r>
+        <w:t xml:space="preserve"> El Vozarrón, con el fin de especificar cada proceso que debe llevar a cabo el usuario de a aplicación.</w:t>
       </w:r>
     </w:p>
     <w:p>
       <w:pPr>
         <w:pStyle w:val="Ttulo2"/>
       </w:pPr>
-      <w:r>
-        <w:t>Principal</w:t>
-      </w:r>
-    </w:p>
-    <w:p>
-      <w:r>
-        <w:t xml:space="preserve">El </w:t>
-      </w:r>
-      <w:bookmarkStart w:id="10" w:name="_GoBack"/>
-      <w:bookmarkEnd w:id="10"/>
+      <w:bookmarkStart w:id="26" w:name="_Toc462095411"/>
+      <w:r>
+        <w:t>Registrar participante</w:t>
+      </w:r>
+      <w:bookmarkEnd w:id="26"/>
+    </w:p>
+    <w:p>
+      <w:r>
+        <w:t xml:space="preserve">Para el registro de un participante, el usuario debe </w:t>
+      </w:r>
+      <w:r>
+        <w:t xml:space="preserve">seleccionar desde la vista principal el icono que se puede ver en la </w:t>
+      </w:r>
+      <w:r>
+        <w:rPr>
+          <w:b/>
+        </w:rPr>
+        <w:fldChar w:fldCharType="begin"/>
+      </w:r>
+      <w:r>
+        <w:rPr>
+          <w:b/>
+        </w:rPr>
+        <w:instrText xml:space="preserve"> REF _Ref462092935 \h </w:instrText>
+      </w:r>
+      <w:r>
+        <w:rPr>
+          <w:b/>
+        </w:rPr>
+      </w:r>
+      <w:r>
+        <w:rPr>
+          <w:b/>
+        </w:rPr>
+        <w:instrText xml:space="preserve"> \* MERGEFORMAT </w:instrText>
+      </w:r>
+      <w:r>
+        <w:rPr>
+          <w:b/>
+        </w:rPr>
+        <w:fldChar w:fldCharType="separate"/>
+      </w:r>
+      <w:r>
+        <w:rPr>
+          <w:b/>
+        </w:rPr>
+        <w:t xml:space="preserve">Ilustración </w:t>
+      </w:r>
+      <w:r>
+        <w:rPr>
+          <w:b/>
+          <w:noProof/>
+        </w:rPr>
+        <w:t>11</w:t>
+      </w:r>
+      <w:r>
+        <w:rPr>
+          <w:b/>
+        </w:rPr>
+        <w:t xml:space="preserve"> Icono Agregar Participante</w:t>
+      </w:r>
+      <w:r>
+        <w:rPr>
+          <w:b/>
+        </w:rPr>
+        <w:fldChar w:fldCharType="end"/>
+      </w:r>
+      <w:r>
+        <w:t>, este lo redirecciona a la vista para registrar un participante, allí debe ingresar los datos y opciones necesarias y finalmente seleccionar el botón registrar.</w:t>
+      </w:r>
+    </w:p>
+    <w:p>
+      <w:pPr>
+        <w:keepNext/>
+        <w:jc w:val="center"/>
+      </w:pPr>
+      <w:r>
+        <w:rPr>
+          <w:noProof/>
+          <w:lang w:eastAsia="es-MX"/>
+        </w:rPr>
+        <w:lastRenderedPageBreak/>
+        <w:pict>
+          <v:shape id="Imagen 1" o:spid="_x0000_i1034" type="#_x0000_t75" style="width:56.1pt;height:54.4pt;visibility:visible">
+            <v:imagedata r:id="rId18" o:title=""/>
+          </v:shape>
+        </w:pict>
+      </w:r>
+    </w:p>
+    <w:p>
+      <w:pPr>
+        <w:pStyle w:val="Descripcin"/>
+      </w:pPr>
+      <w:bookmarkStart w:id="27" w:name="_Ref462092935"/>
+      <w:r>
+        <w:t xml:space="preserve">Ilustración </w:t>
+      </w:r>
+      <w:fldSimple w:instr=" SEQ Ilustración \* ARABIC ">
+        <w:r>
+          <w:rPr>
+            <w:noProof/>
+          </w:rPr>
+          <w:t>11</w:t>
+        </w:r>
+      </w:fldSimple>
+      <w:r>
+        <w:t xml:space="preserve"> Icono Agregar Participante</w:t>
+      </w:r>
+      <w:bookmarkEnd w:id="27"/>
+    </w:p>
+    <w:p>
+      <w:pPr>
+        <w:pStyle w:val="Ttulo2"/>
+      </w:pPr>
+      <w:bookmarkStart w:id="28" w:name="_Toc462095412"/>
+      <w:r>
+        <w:t>Votar</w:t>
+      </w:r>
+      <w:bookmarkEnd w:id="28"/>
+    </w:p>
+    <w:p>
+      <w:pPr>
+        <w:jc w:val="both"/>
+      </w:pPr>
+      <w:r>
+        <w:t>Para votar por un participante, el usuario de la aplicación debe seleccionar el botón “Votar” de la vista principal, como se muestra en la</w:t>
+      </w:r>
+      <w:r>
+        <w:rPr>
+          <w:b/>
+        </w:rPr>
+        <w:t xml:space="preserve"> </w:t>
+      </w:r>
+      <w:r>
+        <w:rPr>
+          <w:b/>
+        </w:rPr>
+        <w:fldChar w:fldCharType="begin"/>
+      </w:r>
+      <w:r>
+        <w:rPr>
+          <w:b/>
+        </w:rPr>
+        <w:instrText xml:space="preserve"> REF _Ref462080913 \h </w:instrText>
+      </w:r>
+      <w:r>
+        <w:rPr>
+          <w:b/>
+        </w:rPr>
+      </w:r>
+      <w:r>
+        <w:rPr>
+          <w:b/>
+        </w:rPr>
+        <w:instrText xml:space="preserve"> \* MERGEFORMAT </w:instrText>
+      </w:r>
+      <w:r>
+        <w:rPr>
+          <w:b/>
+        </w:rPr>
+        <w:fldChar w:fldCharType="separate"/>
+      </w:r>
+      <w:r>
+        <w:rPr>
+          <w:b/>
+        </w:rPr>
+        <w:t xml:space="preserve">Ilustración </w:t>
+      </w:r>
+      <w:r>
+        <w:rPr>
+          <w:b/>
+          <w:noProof/>
+        </w:rPr>
+        <w:t>1</w:t>
+      </w:r>
+      <w:r>
+        <w:rPr>
+          <w:b/>
+        </w:rPr>
+        <w:t xml:space="preserve"> Principal- Portrait</w:t>
+      </w:r>
+      <w:r>
+        <w:rPr>
+          <w:b/>
+        </w:rPr>
+        <w:fldChar w:fldCharType="end"/>
+      </w:r>
+      <w:r>
+        <w:rPr>
+          <w:b/>
+        </w:rPr>
+        <w:t xml:space="preserve">, </w:t>
+      </w:r>
+      <w:r>
+        <w:t>este lo dirigirá hasta la vista para elegir por medio de un checkbox el participante por el cual desea votar, posteriormente aparecerá la foto del participante seleccionado y por ultimo debe seleccionar el botón “Votar” de esta vista.</w:t>
+      </w:r>
+      <w:r>
+        <w:t xml:space="preserve"> Al momento de seleccionar este botón, la aplicación mostrará un mensaje indicando el resultado del proceso de votación que acaba de realizar.</w:t>
+      </w:r>
+    </w:p>
+    <w:p>
+      <w:pPr>
+        <w:pStyle w:val="Ttulo2"/>
+      </w:pPr>
+      <w:r>
+        <w:t xml:space="preserve"> </w:t>
+      </w:r>
+      <w:bookmarkStart w:id="29" w:name="_Toc462095413"/>
+      <w:r>
+        <w:t>Mostrar información detallada de los entrenadores</w:t>
+      </w:r>
+      <w:bookmarkEnd w:id="29"/>
+    </w:p>
+    <w:p>
+      <w:pPr>
+        <w:jc w:val="both"/>
+        <w:rPr>
+          <w:b/>
+        </w:rPr>
+      </w:pPr>
+      <w:r>
+        <w:t xml:space="preserve">Para ver la información detalla de un entrenador, el usuario debe seleccionar en el menú </w:t>
+      </w:r>
+      <w:r>
+        <w:t>superior</w:t>
+      </w:r>
+      <w:r>
+        <w:t xml:space="preserve"> que se encuentra en la pantalla principal de la aplicación, el ítem entrenadores, donde se despliegan los nombres de los entrenadores, </w:t>
+      </w:r>
+      <w:r>
+        <w:t>allí</w:t>
+      </w:r>
+      <w:r>
+        <w:t xml:space="preserve"> debe seleccionar el que el usuario desea, posteriormente esta opción lo redirige hacia la vista detallada del entrenado que se puede ver en la </w:t>
+      </w:r>
+      <w:r>
+        <w:rPr>
+          <w:b/>
+        </w:rPr>
+        <w:fldChar w:fldCharType="begin"/>
+      </w:r>
+      <w:r>
+        <w:rPr>
+          <w:b/>
+        </w:rPr>
+        <w:instrText xml:space="preserve"> REF _Ref462081834 \h </w:instrText>
+      </w:r>
+      <w:r>
+        <w:rPr>
+          <w:b/>
+        </w:rPr>
+      </w:r>
+      <w:r>
+        <w:rPr>
+          <w:b/>
+        </w:rPr>
+        <w:instrText xml:space="preserve"> \* MERGEFORMAT </w:instrText>
+      </w:r>
+      <w:r>
+        <w:rPr>
+          <w:b/>
+        </w:rPr>
+        <w:fldChar w:fldCharType="separate"/>
+      </w:r>
+      <w:r>
+        <w:rPr>
+          <w:b/>
+        </w:rPr>
+        <w:t xml:space="preserve">Ilustración </w:t>
+      </w:r>
+      <w:r>
+        <w:rPr>
+          <w:b/>
+          <w:noProof/>
+        </w:rPr>
+        <w:t>5</w:t>
+      </w:r>
+      <w:r>
+        <w:rPr>
+          <w:b/>
+        </w:rPr>
+        <w:t xml:space="preserve"> Entrenador</w:t>
+      </w:r>
+      <w:r>
+        <w:rPr>
+          <w:b/>
+        </w:rPr>
+        <w:fldChar w:fldCharType="end"/>
+      </w:r>
+      <w:r>
+        <w:rPr>
+          <w:b/>
+        </w:rPr>
+        <w:t>.</w:t>
+      </w:r>
+    </w:p>
+    <w:p>
+      <w:pPr>
+        <w:pStyle w:val="Ttulo2"/>
+      </w:pPr>
+      <w:bookmarkStart w:id="30" w:name="_Toc462095414"/>
+      <w:r>
+        <w:t>Mostrar participantes por entrenador</w:t>
+      </w:r>
+      <w:bookmarkEnd w:id="30"/>
+    </w:p>
+    <w:p>
+      <w:pPr>
+        <w:jc w:val="both"/>
+        <w:rPr>
+          <w:b/>
+        </w:rPr>
+      </w:pPr>
+      <w:r>
+        <w:t xml:space="preserve">Para listar los participantes por un entrenador, el usuario de la aplicación deberá seleccionar en el menú superior de la vista principal la opción grupos, allí se mostrará los grupos o equipos del concurso, esta opción lo redirecciona hacia la vista que lista los participantes de un entrenador, que se puede ver en la </w:t>
+      </w:r>
+      <w:r>
+        <w:rPr>
+          <w:b/>
+        </w:rPr>
+        <w:fldChar w:fldCharType="begin"/>
+      </w:r>
+      <w:r>
+        <w:rPr>
+          <w:b/>
+        </w:rPr>
+        <w:instrText xml:space="preserve"> REF _Ref462081276 \h </w:instrText>
+      </w:r>
+      <w:r>
+        <w:rPr>
+          <w:b/>
+        </w:rPr>
+      </w:r>
+      <w:r>
+        <w:rPr>
+          <w:b/>
+        </w:rPr>
+        <w:instrText xml:space="preserve"> \* MERGEFORMAT </w:instrText>
+      </w:r>
+      <w:r>
+        <w:rPr>
+          <w:b/>
+        </w:rPr>
+        <w:fldChar w:fldCharType="separate"/>
+      </w:r>
+      <w:r>
+        <w:rPr>
+          <w:b/>
+        </w:rPr>
+        <w:t xml:space="preserve">Ilustración </w:t>
+      </w:r>
+      <w:r>
+        <w:rPr>
+          <w:b/>
+          <w:noProof/>
+        </w:rPr>
+        <w:t>3</w:t>
+      </w:r>
+      <w:r>
+        <w:rPr>
+          <w:b/>
+        </w:rPr>
+        <w:t xml:space="preserve"> Equipo</w:t>
+      </w:r>
+      <w:r>
+        <w:rPr>
+          <w:b/>
+        </w:rPr>
+        <w:fldChar w:fldCharType="end"/>
+      </w:r>
+      <w:r>
+        <w:rPr>
+          <w:b/>
+        </w:rPr>
+        <w:t>.</w:t>
+      </w:r>
+    </w:p>
+    <w:p>
+      <w:pPr>
+        <w:pStyle w:val="Ttulo2"/>
+      </w:pPr>
+      <w:bookmarkStart w:id="31" w:name="_Toc462095415"/>
+      <w:r>
+        <w:t>Mostrar información detallada de un participante</w:t>
+      </w:r>
+      <w:bookmarkEnd w:id="31"/>
+    </w:p>
+    <w:p>
+      <w:pPr>
+        <w:jc w:val="both"/>
+      </w:pPr>
+      <w:r>
+        <w:t>El usuario de la aplicación el Vozarrón puede observar la información detallada de un participante seleccionando en el menú superior de la pantalla principal la opción participantes, este directamente redirecionará hacia el listado de todos los participantes del concurso y luego seleccionar al participante que desea observar su información detallada.</w:t>
+      </w:r>
+    </w:p>
+    <w:p>
+      <w:pPr>
+        <w:pStyle w:val="Ttulo2"/>
+      </w:pPr>
+      <w:bookmarkStart w:id="32" w:name="_Toc462095416"/>
+      <w:r>
+        <w:t>Mostrar listado de participantes</w:t>
+      </w:r>
+      <w:bookmarkEnd w:id="32"/>
+    </w:p>
+    <w:p>
+      <w:pPr>
+        <w:jc w:val="both"/>
+      </w:pPr>
+      <w:r>
+        <w:t>El usuario de la aplicación el Vozarrón puede observar la información detallada de un participante seleccionando en el menú superior de la pantalla principal la opción participantes, este directamente redirecionará hacia el listado de todos los participantes del concurso, allí mostrará opacos los participantes ya eliminados del concurso.</w:t>
+      </w:r>
+    </w:p>
+    <w:p>
+      <w:pPr>
+        <w:pStyle w:val="Ttulo2"/>
+      </w:pPr>
+      <w:bookmarkStart w:id="33" w:name="_Toc462095417"/>
+      <w:r>
+        <w:lastRenderedPageBreak/>
+        <w:t>Compartir con redes sociales</w:t>
+      </w:r>
+      <w:bookmarkEnd w:id="33"/>
+    </w:p>
+    <w:p>
+      <w:r>
+        <w:t>El usuario también podrá compartir en sus redes sociales la votación exitosa, esto lo podrá realizar después de su votación, al momento que la aplicación le muestre un mensaje de votación exitosa como se puede observar en la</w:t>
+      </w:r>
+      <w:r>
+        <w:rPr>
+          <w:b/>
+        </w:rPr>
+        <w:t xml:space="preserve"> </w:t>
+      </w:r>
+      <w:r>
+        <w:rPr>
+          <w:b/>
+        </w:rPr>
+        <w:fldChar w:fldCharType="begin"/>
+      </w:r>
+      <w:r>
+        <w:rPr>
+          <w:b/>
+        </w:rPr>
+        <w:instrText xml:space="preserve"> REF _Ref462082678 \h </w:instrText>
+      </w:r>
+      <w:r>
+        <w:rPr>
+          <w:b/>
+        </w:rPr>
+      </w:r>
+      <w:r>
+        <w:rPr>
+          <w:b/>
+        </w:rPr>
+        <w:instrText xml:space="preserve"> \* MERGEFORMAT </w:instrText>
+      </w:r>
+      <w:r>
+        <w:rPr>
+          <w:b/>
+        </w:rPr>
+        <w:fldChar w:fldCharType="separate"/>
+      </w:r>
+      <w:r>
+        <w:rPr>
+          <w:b/>
+        </w:rPr>
+        <w:t xml:space="preserve">Ilustración </w:t>
+      </w:r>
+      <w:r>
+        <w:rPr>
+          <w:b/>
+          <w:noProof/>
+        </w:rPr>
+        <w:t>7</w:t>
+      </w:r>
+      <w:r>
+        <w:rPr>
+          <w:b/>
+        </w:rPr>
+        <w:t xml:space="preserve"> Votación exitosa</w:t>
+      </w:r>
+      <w:r>
+        <w:rPr>
+          <w:b/>
+        </w:rPr>
+        <w:fldChar w:fldCharType="end"/>
+      </w:r>
+      <w:r>
+        <w:rPr>
+          <w:b/>
+        </w:rPr>
+        <w:t>.</w:t>
+      </w:r>
     </w:p>
     <w:sectPr>
+      <w:headerReference w:type="default" r:id="rId19"/>
+      <w:footerReference w:type="default" r:id="rId20"/>
       <w:pgSz w:w="11906" w:h="16838"/>
       <w:pgMar w:top="1417" w:right="1701" w:bottom="1417" w:left="1701" w:header="708" w:footer="708" w:gutter="0"/>
+      <w:pgNumType w:start="0"/>
       <w:cols w:space="708"/>
       <w:docGrid w:linePitch="360"/>
     </w:sectPr>
   </w:body>
 </w:document>
+</file>
+
+<file path=word/endnotes.xml><?xml version="1.0" encoding="utf-8"?>
+<w:endnotes xmlns:wpc="http://schemas.microsoft.com/office/word/2010/wordprocessingCanvas" xmlns:mc="http://schemas.openxmlformats.org/markup-compatibility/2006" xmlns:o="urn:schemas-microsoft-com:office:office" xmlns:r="http://schemas.openxmlformats.org/officeDocument/2006/relationships" xmlns:m="http://schemas.openxmlformats.org/officeDocument/2006/math" xmlns:v="urn:schemas-microsoft-com:vml" xmlns:wp14="http://schemas.microsoft.com/office/word/2010/wordprocessingDrawing" xmlns:wp="http://schemas.openxmlformats.org/drawingml/2006/wordprocessingDrawing" xmlns:w10="urn:schemas-microsoft-com:office:word" xmlns:w="http://schemas.openxmlformats.org/wordprocessingml/2006/main" xmlns:w14="http://schemas.microsoft.com/office/word/2010/wordml" xmlns:w15="http://schemas.microsoft.com/office/word/2012/wordml" xmlns:wpg="http://schemas.microsoft.com/office/word/2010/wordprocessingGroup" xmlns:wpi="http://schemas.microsoft.com/office/word/2010/wordprocessingInk" xmlns:wne="http://schemas.microsoft.com/office/word/2006/wordml" xmlns:wps="http://schemas.microsoft.com/office/word/2010/wordprocessingShape" mc:Ignorable="w14 w15 wp14">
+  <w:endnote w:type="separator" w:id="-1">
+    <w:p>
+      <w:pPr>
+        <w:spacing w:after="0" w:line="240" w:lineRule="auto"/>
+      </w:pPr>
+      <w:r>
+        <w:separator/>
+      </w:r>
+    </w:p>
+  </w:endnote>
+  <w:endnote w:type="continuationSeparator" w:id="0">
+    <w:p>
+      <w:pPr>
+        <w:spacing w:after="0" w:line="240" w:lineRule="auto"/>
+      </w:pPr>
+      <w:r>
+        <w:continuationSeparator/>
+      </w:r>
+    </w:p>
+  </w:endnote>
+</w:endnotes>
+</file>
+
+<file path=word/footer1.xml><?xml version="1.0" encoding="utf-8"?>
+<w:ftr xmlns:wpc="http://schemas.microsoft.com/office/word/2010/wordprocessingCanvas" xmlns:mc="http://schemas.openxmlformats.org/markup-compatibility/2006" xmlns:o="urn:schemas-microsoft-com:office:office" xmlns:r="http://schemas.openxmlformats.org/officeDocument/2006/relationships" xmlns:m="http://schemas.openxmlformats.org/officeDocument/2006/math" xmlns:v="urn:schemas-microsoft-com:vml" xmlns:wp14="http://schemas.microsoft.com/office/word/2010/wordprocessingDrawing" xmlns:wp="http://schemas.openxmlformats.org/drawingml/2006/wordprocessingDrawing" xmlns:w10="urn:schemas-microsoft-com:office:word" xmlns:w="http://schemas.openxmlformats.org/wordprocessingml/2006/main" xmlns:w14="http://schemas.microsoft.com/office/word/2010/wordml" xmlns:w15="http://schemas.microsoft.com/office/word/2012/wordml" xmlns:wpg="http://schemas.microsoft.com/office/word/2010/wordprocessingGroup" xmlns:wpi="http://schemas.microsoft.com/office/word/2010/wordprocessingInk" xmlns:wne="http://schemas.microsoft.com/office/word/2006/wordml" xmlns:wps="http://schemas.microsoft.com/office/word/2010/wordprocessingShape" mc:Ignorable="w14 w15 wp14">
+  <w:p>
+    <w:pPr>
+      <w:pStyle w:val="Piedepgina"/>
+      <w:jc w:val="right"/>
+    </w:pPr>
+  </w:p>
+  <w:p>
+    <w:pPr>
+      <w:pStyle w:val="Piedepgina"/>
+      <w:jc w:val="right"/>
+    </w:pPr>
+    <w:r>
+      <w:fldChar w:fldCharType="begin"/>
+    </w:r>
+    <w:r>
+      <w:instrText>PAGE   \* MERGEFORMAT</w:instrText>
+    </w:r>
+    <w:r>
+      <w:fldChar w:fldCharType="separate"/>
+    </w:r>
+    <w:r>
+      <w:rPr>
+        <w:noProof/>
+        <w:lang w:val="es-ES"/>
+      </w:rPr>
+      <w:t>0</w:t>
+    </w:r>
+    <w:r>
+      <w:fldChar w:fldCharType="end"/>
+    </w:r>
+  </w:p>
+</w:ftr>
+</file>
+
+<file path=word/footnotes.xml><?xml version="1.0" encoding="utf-8"?>
+<w:footnotes xmlns:wpc="http://schemas.microsoft.com/office/word/2010/wordprocessingCanvas" xmlns:mc="http://schemas.openxmlformats.org/markup-compatibility/2006" xmlns:o="urn:schemas-microsoft-com:office:office" xmlns:r="http://schemas.openxmlformats.org/officeDocument/2006/relationships" xmlns:m="http://schemas.openxmlformats.org/officeDocument/2006/math" xmlns:v="urn:schemas-microsoft-com:vml" xmlns:wp14="http://schemas.microsoft.com/office/word/2010/wordprocessingDrawing" xmlns:wp="http://schemas.openxmlformats.org/drawingml/2006/wordprocessingDrawing" xmlns:w10="urn:schemas-microsoft-com:office:word" xmlns:w="http://schemas.openxmlformats.org/wordprocessingml/2006/main" xmlns:w14="http://schemas.microsoft.com/office/word/2010/wordml" xmlns:w15="http://schemas.microsoft.com/office/word/2012/wordml" xmlns:wpg="http://schemas.microsoft.com/office/word/2010/wordprocessingGroup" xmlns:wpi="http://schemas.microsoft.com/office/word/2010/wordprocessingInk" xmlns:wne="http://schemas.microsoft.com/office/word/2006/wordml" xmlns:wps="http://schemas.microsoft.com/office/word/2010/wordprocessingShape" mc:Ignorable="w14 w15 wp14">
+  <w:footnote w:type="separator" w:id="-1">
+    <w:p>
+      <w:pPr>
+        <w:spacing w:after="0" w:line="240" w:lineRule="auto"/>
+      </w:pPr>
+      <w:r>
+        <w:separator/>
+      </w:r>
+    </w:p>
+  </w:footnote>
+  <w:footnote w:type="continuationSeparator" w:id="0">
+    <w:p>
+      <w:pPr>
+        <w:spacing w:after="0" w:line="240" w:lineRule="auto"/>
+      </w:pPr>
+      <w:r>
+        <w:continuationSeparator/>
+      </w:r>
+    </w:p>
+  </w:footnote>
+</w:footnotes>
+</file>
+
+<file path=word/header1.xml><?xml version="1.0" encoding="utf-8"?>
+<w:hdr xmlns:wpc="http://schemas.microsoft.com/office/word/2010/wordprocessingCanvas" xmlns:mc="http://schemas.openxmlformats.org/markup-compatibility/2006" xmlns:o="urn:schemas-microsoft-com:office:office" xmlns:r="http://schemas.openxmlformats.org/officeDocument/2006/relationships" xmlns:m="http://schemas.openxmlformats.org/officeDocument/2006/math" xmlns:v="urn:schemas-microsoft-com:vml" xmlns:wp14="http://schemas.microsoft.com/office/word/2010/wordprocessingDrawing" xmlns:wp="http://schemas.openxmlformats.org/drawingml/2006/wordprocessingDrawing" xmlns:w10="urn:schemas-microsoft-com:office:word" xmlns:w="http://schemas.openxmlformats.org/wordprocessingml/2006/main" xmlns:w14="http://schemas.microsoft.com/office/word/2010/wordml" xmlns:w15="http://schemas.microsoft.com/office/word/2012/wordml" xmlns:wpg="http://schemas.microsoft.com/office/word/2010/wordprocessingGroup" xmlns:wpi="http://schemas.microsoft.com/office/word/2010/wordprocessingInk" xmlns:wne="http://schemas.microsoft.com/office/word/2006/wordml" xmlns:wps="http://schemas.microsoft.com/office/word/2010/wordprocessingShape" mc:Ignorable="w14 w15 wp14">
+  <w:tbl>
+    <w:tblPr>
+      <w:tblW w:w="0" w:type="auto"/>
+      <w:tblLook w:val="04A0" w:firstRow="1" w:lastRow="0" w:firstColumn="1" w:lastColumn="0" w:noHBand="0" w:noVBand="1"/>
+    </w:tblPr>
+    <w:tblGrid>
+      <w:gridCol w:w="4322"/>
+      <w:gridCol w:w="4322"/>
+    </w:tblGrid>
+    <w:tr>
+      <w:tc>
+        <w:tcPr>
+          <w:tcW w:w="4322" w:type="dxa"/>
+          <w:shd w:val="clear" w:color="auto" w:fill="auto"/>
+        </w:tcPr>
+        <w:p>
+          <w:pPr>
+            <w:pStyle w:val="Encabezado"/>
+          </w:pPr>
+          <w:r>
+            <w:pict>
+              <v:shapetype id="_x0000_t75" coordsize="21600,21600" o:spt="75" o:preferrelative="t" path="m@4@5l@4@11@9@11@9@5xe" filled="f" stroked="f">
+                <v:stroke joinstyle="miter"/>
+                <v:formulas>
+                  <v:f eqn="if lineDrawn pixelLineWidth 0"/>
+                  <v:f eqn="sum @0 1 0"/>
+                  <v:f eqn="sum 0 0 @1"/>
+                  <v:f eqn="prod @2 1 2"/>
+                  <v:f eqn="prod @3 21600 pixelWidth"/>
+                  <v:f eqn="prod @3 21600 pixelHeight"/>
+                  <v:f eqn="sum @0 0 1"/>
+                  <v:f eqn="prod @6 1 2"/>
+                  <v:f eqn="prod @7 21600 pixelWidth"/>
+                  <v:f eqn="sum @8 21600 0"/>
+                  <v:f eqn="prod @7 21600 pixelHeight"/>
+                  <v:f eqn="sum @10 21600 0"/>
+                </v:formulas>
+                <v:path o:extrusionok="f" gradientshapeok="t" o:connecttype="rect"/>
+                <o:lock v:ext="edit" aspectratio="t"/>
+              </v:shapetype>
+              <v:shape id="_x0000_i1036" type="#_x0000_t75" style="width:43.55pt;height:41pt">
+                <v:imagedata r:id="rId1" o:title="unive-quindio"/>
+              </v:shape>
+            </w:pict>
+          </w:r>
+        </w:p>
+      </w:tc>
+      <w:tc>
+        <w:tcPr>
+          <w:tcW w:w="4322" w:type="dxa"/>
+          <w:shd w:val="clear" w:color="auto" w:fill="auto"/>
+        </w:tcPr>
+        <w:p>
+          <w:pPr>
+            <w:pStyle w:val="Encabezado"/>
+            <w:jc w:val="right"/>
+          </w:pPr>
+          <w:r>
+            <w:t>El Vozarrón Uniquindio</w:t>
+          </w:r>
+        </w:p>
+      </w:tc>
+    </w:tr>
+  </w:tbl>
+  <w:p>
+    <w:pPr>
+      <w:pStyle w:val="Encabezado"/>
+    </w:pPr>
+  </w:p>
+</w:hdr>
 </file>
 
 <file path=word/numbering.xml><?xml version="1.0" encoding="utf-8"?>
@@ -2077,9 +4803,14 @@
     <w:lsdException w:name="heading 7" w:qFormat="1"/>
     <w:lsdException w:name="heading 8" w:semiHidden="1" w:unhideWhenUsed="1" w:qFormat="1"/>
     <w:lsdException w:name="heading 9" w:semiHidden="1" w:unhideWhenUsed="1" w:qFormat="1"/>
+    <w:lsdException w:name="toc 1" w:uiPriority="39"/>
+    <w:lsdException w:name="toc 2" w:uiPriority="39"/>
+    <w:lsdException w:name="toc 3" w:uiPriority="39"/>
+    <w:lsdException w:name="footer" w:uiPriority="99"/>
     <w:lsdException w:name="caption" w:qFormat="1"/>
     <w:lsdException w:name="Title" w:qFormat="1"/>
     <w:lsdException w:name="Subtitle" w:qFormat="1"/>
+    <w:lsdException w:name="Hyperlink" w:uiPriority="99"/>
     <w:lsdException w:name="Strong" w:qFormat="1"/>
     <w:lsdException w:name="Emphasis" w:qFormat="1"/>
     <w:lsdException w:name="Normal Table" w:semiHidden="1" w:unhideWhenUsed="1"/>
@@ -2515,7 +5246,6 @@
   <w:style w:type="character" w:default="1" w:styleId="Fuentedeprrafopredeter">
     <w:name w:val="Default Paragraph Font"/>
     <w:uiPriority w:val="1"/>
-    <w:semiHidden/>
     <w:unhideWhenUsed/>
   </w:style>
   <w:style w:type="table" w:default="1" w:styleId="Tablanormal">
@@ -2635,6 +5365,139 @@
       <w:sz w:val="32"/>
       <w:szCs w:val="32"/>
       <w:lang w:eastAsia="en-US"/>
+    </w:rPr>
+  </w:style>
+  <w:style w:type="paragraph" w:styleId="Encabezado">
+    <w:name w:val="header"/>
+    <w:basedOn w:val="Normal"/>
+    <w:link w:val="EncabezadoCar"/>
+    <w:rsid w:val="007B55F6"/>
+    <w:pPr>
+      <w:tabs>
+        <w:tab w:val="center" w:pos="4419"/>
+        <w:tab w:val="right" w:pos="8838"/>
+      </w:tabs>
+    </w:pPr>
+  </w:style>
+  <w:style w:type="character" w:customStyle="1" w:styleId="EncabezadoCar">
+    <w:name w:val="Encabezado Car"/>
+    <w:link w:val="Encabezado"/>
+    <w:rsid w:val="007B55F6"/>
+    <w:rPr>
+      <w:rFonts w:ascii="Calibri" w:eastAsia="Calibri" w:hAnsi="Calibri"/>
+      <w:sz w:val="22"/>
+      <w:szCs w:val="22"/>
+      <w:lang w:eastAsia="en-US"/>
+    </w:rPr>
+  </w:style>
+  <w:style w:type="paragraph" w:styleId="Piedepgina">
+    <w:name w:val="footer"/>
+    <w:basedOn w:val="Normal"/>
+    <w:link w:val="PiedepginaCar"/>
+    <w:uiPriority w:val="99"/>
+    <w:rsid w:val="007B55F6"/>
+    <w:pPr>
+      <w:tabs>
+        <w:tab w:val="center" w:pos="4419"/>
+        <w:tab w:val="right" w:pos="8838"/>
+      </w:tabs>
+    </w:pPr>
+  </w:style>
+  <w:style w:type="character" w:customStyle="1" w:styleId="PiedepginaCar">
+    <w:name w:val="Pie de página Car"/>
+    <w:link w:val="Piedepgina"/>
+    <w:uiPriority w:val="99"/>
+    <w:rsid w:val="007B55F6"/>
+    <w:rPr>
+      <w:rFonts w:ascii="Calibri" w:eastAsia="Calibri" w:hAnsi="Calibri"/>
+      <w:sz w:val="22"/>
+      <w:szCs w:val="22"/>
+      <w:lang w:eastAsia="en-US"/>
+    </w:rPr>
+  </w:style>
+  <w:style w:type="table" w:styleId="Tablaconcuadrcula">
+    <w:name w:val="Table Grid"/>
+    <w:basedOn w:val="Tablanormal"/>
+    <w:rsid w:val="000B01D8"/>
+    <w:tblPr>
+      <w:tblBorders>
+        <w:top w:val="single" w:sz="4" w:space="0" w:color="auto"/>
+        <w:left w:val="single" w:sz="4" w:space="0" w:color="auto"/>
+        <w:bottom w:val="single" w:sz="4" w:space="0" w:color="auto"/>
+        <w:right w:val="single" w:sz="4" w:space="0" w:color="auto"/>
+        <w:insideH w:val="single" w:sz="4" w:space="0" w:color="auto"/>
+        <w:insideV w:val="single" w:sz="4" w:space="0" w:color="auto"/>
+      </w:tblBorders>
+    </w:tblPr>
+  </w:style>
+  <w:style w:type="paragraph" w:styleId="TtulodeTDC">
+    <w:name w:val="TOC Heading"/>
+    <w:basedOn w:val="Ttulo1"/>
+    <w:next w:val="Normal"/>
+    <w:uiPriority w:val="39"/>
+    <w:unhideWhenUsed/>
+    <w:qFormat/>
+    <w:rsid w:val="000B01D8"/>
+    <w:pPr>
+      <w:keepLines/>
+      <w:numPr>
+        <w:numId w:val="0"/>
+      </w:numPr>
+      <w:tabs>
+        <w:tab w:val="clear" w:pos="113"/>
+      </w:tabs>
+      <w:spacing w:after="0"/>
+      <w:outlineLvl w:val="9"/>
+    </w:pPr>
+    <w:rPr>
+      <w:rFonts w:ascii="Calibri Light" w:eastAsia="Times New Roman" w:hAnsi="Calibri Light" w:cs="Times New Roman"/>
+      <w:b w:val="0"/>
+      <w:bCs w:val="0"/>
+      <w:caps w:val="0"/>
+      <w:color w:val="2E74B5"/>
+      <w:kern w:val="0"/>
+      <w:sz w:val="32"/>
+      <w:lang w:eastAsia="es-MX"/>
+    </w:rPr>
+  </w:style>
+  <w:style w:type="paragraph" w:styleId="TDC1">
+    <w:name w:val="toc 1"/>
+    <w:basedOn w:val="Normal"/>
+    <w:next w:val="Normal"/>
+    <w:autoRedefine/>
+    <w:uiPriority w:val="39"/>
+    <w:rsid w:val="000B01D8"/>
+  </w:style>
+  <w:style w:type="paragraph" w:styleId="TDC2">
+    <w:name w:val="toc 2"/>
+    <w:basedOn w:val="Normal"/>
+    <w:next w:val="Normal"/>
+    <w:autoRedefine/>
+    <w:uiPriority w:val="39"/>
+    <w:rsid w:val="000B01D8"/>
+    <w:pPr>
+      <w:ind w:left="220"/>
+    </w:pPr>
+  </w:style>
+  <w:style w:type="paragraph" w:styleId="TDC3">
+    <w:name w:val="toc 3"/>
+    <w:basedOn w:val="Normal"/>
+    <w:next w:val="Normal"/>
+    <w:autoRedefine/>
+    <w:uiPriority w:val="39"/>
+    <w:rsid w:val="000B01D8"/>
+    <w:pPr>
+      <w:ind w:left="440"/>
+    </w:pPr>
+  </w:style>
+  <w:style w:type="character" w:styleId="Hipervnculo">
+    <w:name w:val="Hyperlink"/>
+    <w:uiPriority w:val="99"/>
+    <w:unhideWhenUsed/>
+    <w:rsid w:val="000B01D8"/>
+    <w:rPr>
+      <w:color w:val="0563C1"/>
+      <w:u w:val="single"/>
     </w:rPr>
   </w:style>
 </w:styles>
@@ -2906,7 +5769,7 @@
 </file>
 
 <file path=customXml/itemProps1.xml><?xml version="1.0" encoding="utf-8"?>
-<ds:datastoreItem xmlns:ds="http://schemas.openxmlformats.org/officeDocument/2006/customXml" ds:itemID="{999E72BC-8663-4D35-818E-32B58D37C203}">
+<ds:datastoreItem xmlns:ds="http://schemas.openxmlformats.org/officeDocument/2006/customXml" ds:itemID="{08F330D9-1687-4F71-AAB3-E98C09854F84}">
   <ds:schemaRefs>
     <ds:schemaRef ds:uri="http://schemas.openxmlformats.org/officeDocument/2006/bibliography"/>
   </ds:schemaRefs>

</xml_diff>

<commit_message>
Se actualizo tabla de contenido del documento
</commit_message>
<xml_diff>
--- a/Mockups.docx
+++ b/Mockups.docx
@@ -1,6 +1,6 @@
 
 <file path=word/document.xml><?xml version="1.0" encoding="utf-8"?>
-<w:document xmlns:wpc="http://schemas.microsoft.com/office/word/2010/wordprocessingCanvas" xmlns:mc="http://schemas.openxmlformats.org/markup-compatibility/2006" xmlns:o="urn:schemas-microsoft-com:office:office" xmlns:r="http://schemas.openxmlformats.org/officeDocument/2006/relationships" xmlns:m="http://schemas.openxmlformats.org/officeDocument/2006/math" xmlns:v="urn:schemas-microsoft-com:vml" xmlns:wp14="http://schemas.microsoft.com/office/word/2010/wordprocessingDrawing" xmlns:wp="http://schemas.openxmlformats.org/drawingml/2006/wordprocessingDrawing" xmlns:w10="urn:schemas-microsoft-com:office:word" xmlns:w="http://schemas.openxmlformats.org/wordprocessingml/2006/main" xmlns:w14="http://schemas.microsoft.com/office/word/2010/wordml" xmlns:w15="http://schemas.microsoft.com/office/word/2012/wordml" xmlns:wpg="http://schemas.microsoft.com/office/word/2010/wordprocessingGroup" xmlns:wpi="http://schemas.microsoft.com/office/word/2010/wordprocessingInk" xmlns:wne="http://schemas.microsoft.com/office/word/2006/wordml" xmlns:wps="http://schemas.microsoft.com/office/word/2010/wordprocessingShape" mc:Ignorable="w14 w15 wp14">
+<w:document xmlns:wpc="http://schemas.microsoft.com/office/word/2010/wordprocessingCanvas" xmlns:mc="http://schemas.openxmlformats.org/markup-compatibility/2006" xmlns:o="urn:schemas-microsoft-com:office:office" xmlns:r="http://schemas.openxmlformats.org/officeDocument/2006/relationships" xmlns:m="http://schemas.openxmlformats.org/officeDocument/2006/math" xmlns:v="urn:schemas-microsoft-com:vml" xmlns:wp14="http://schemas.microsoft.com/office/word/2010/wordprocessingDrawing" xmlns:wp="http://schemas.openxmlformats.org/drawingml/2006/wordprocessingDrawing" xmlns:w10="urn:schemas-microsoft-com:office:word" xmlns:w="http://schemas.openxmlformats.org/wordprocessingml/2006/main" xmlns:w14="http://schemas.microsoft.com/office/word/2010/wordml" xmlns:wpg="http://schemas.microsoft.com/office/word/2010/wordprocessingGroup" xmlns:wpi="http://schemas.microsoft.com/office/word/2010/wordprocessingInk" xmlns:wne="http://schemas.microsoft.com/office/word/2006/wordml" xmlns:wps="http://schemas.microsoft.com/office/word/2010/wordprocessingShape" mc:Ignorable="w14 wp14">
   <w:body>
     <w:p>
       <w:pPr>
@@ -620,7 +620,6 @@
           </w:rPr>
           <w:tab/>
         </w:r>
-        <w:bookmarkStart w:id="0" w:name="_GoBack"/>
         <w:r>
           <w:rPr>
             <w:noProof/>
@@ -662,7 +661,6 @@
           </w:rPr>
           <w:fldChar w:fldCharType="end"/>
         </w:r>
-        <w:bookmarkEnd w:id="0"/>
       </w:hyperlink>
     </w:p>
     <w:p>
@@ -2131,7 +2129,7 @@
           <w:i w:val="0"/>
         </w:rPr>
       </w:pPr>
-      <w:bookmarkStart w:id="1" w:name="_Toc462095397"/>
+      <w:bookmarkStart w:id="0" w:name="_Toc462095397"/>
       <w:r>
         <w:rPr>
           <w:rStyle w:val="nfasis"/>
@@ -2139,245 +2137,350 @@
         </w:rPr>
         <w:t>Introducción</w:t>
       </w:r>
+      <w:bookmarkEnd w:id="0"/>
+    </w:p>
+    <w:p>
+      <w:pPr>
+        <w:jc w:val="both"/>
+        <w:rPr>
+          <w:rStyle w:val="nfasis"/>
+          <w:i w:val="0"/>
+        </w:rPr>
+      </w:pPr>
+      <w:r>
+        <w:rPr>
+          <w:rStyle w:val="nfasis"/>
+          <w:i w:val="0"/>
+        </w:rPr>
+        <w:t xml:space="preserve">El </w:t>
+      </w:r>
+      <w:r>
+        <w:rPr>
+          <w:rStyle w:val="nfasis"/>
+          <w:i w:val="0"/>
+        </w:rPr>
+        <w:t>V</w:t>
+      </w:r>
+      <w:r>
+        <w:rPr>
+          <w:rStyle w:val="nfasis"/>
+          <w:i w:val="0"/>
+        </w:rPr>
+        <w:t>ozarrón es un programa concurso de la Universidad del Quindío qu</w:t>
+      </w:r>
+      <w:r>
+        <w:rPr>
+          <w:rStyle w:val="nfasis"/>
+          <w:i w:val="0"/>
+        </w:rPr>
+        <w:t>e busca encontrar la mejor voz del</w:t>
+      </w:r>
+      <w:r>
+        <w:rPr>
+          <w:rStyle w:val="nfasis"/>
+          <w:i w:val="0"/>
+        </w:rPr>
+        <w:t xml:space="preserve"> </w:t>
+      </w:r>
+      <w:r>
+        <w:rPr>
+          <w:rStyle w:val="nfasis"/>
+          <w:i w:val="0"/>
+        </w:rPr>
+        <w:t xml:space="preserve">campus universitario. Este concurso tendrá un formato similar al conocido </w:t>
+      </w:r>
+      <w:r>
+        <w:rPr>
+          <w:rStyle w:val="nfasis"/>
+          <w:i w:val="0"/>
+        </w:rPr>
+        <w:t xml:space="preserve">en el </w:t>
+      </w:r>
+      <w:r>
+        <w:rPr>
+          <w:rStyle w:val="nfasis"/>
+          <w:i w:val="0"/>
+        </w:rPr>
+        <w:t>reality show</w:t>
+      </w:r>
+      <w:r>
+        <w:rPr>
+          <w:rStyle w:val="nfasis"/>
+          <w:i w:val="0"/>
+        </w:rPr>
+        <w:t xml:space="preserve"> </w:t>
+      </w:r>
+      <w:r>
+        <w:rPr>
+          <w:rStyle w:val="nfasis"/>
+          <w:i w:val="0"/>
+        </w:rPr>
+        <w:t>(telerealidad) The Voice, por lo cual se tendrán tres equipos encabezados por sus</w:t>
+      </w:r>
+      <w:r>
+        <w:rPr>
+          <w:rStyle w:val="nfasis"/>
+          <w:i w:val="0"/>
+        </w:rPr>
+        <w:t xml:space="preserve"> </w:t>
+      </w:r>
+      <w:r>
+        <w:rPr>
+          <w:rStyle w:val="nfasis"/>
+          <w:i w:val="0"/>
+        </w:rPr>
+        <w:t>respectivos entrenadores.</w:t>
+      </w:r>
+      <w:r>
+        <w:rPr>
+          <w:rStyle w:val="nfasis"/>
+          <w:i w:val="0"/>
+        </w:rPr>
+        <w:t xml:space="preserve"> </w:t>
+      </w:r>
+      <w:r>
+        <w:rPr>
+          <w:rStyle w:val="nfasis"/>
+          <w:i w:val="0"/>
+        </w:rPr>
+        <w:t>Los entrenadores invitados para la primera edición de El Vozarrón, serán Rihanna, Adele y</w:t>
+      </w:r>
+      <w:r>
+        <w:rPr>
+          <w:rStyle w:val="nfasis"/>
+          <w:i w:val="0"/>
+        </w:rPr>
+        <w:t xml:space="preserve"> </w:t>
+      </w:r>
+      <w:r>
+        <w:rPr>
+          <w:rStyle w:val="nfasis"/>
+          <w:i w:val="0"/>
+        </w:rPr>
+        <w:t>Jhonny Rivera, cada uno de estos podrá tener en sus equipos a máximo 10 participantes los</w:t>
+      </w:r>
+      <w:r>
+        <w:rPr>
+          <w:rStyle w:val="nfasis"/>
+          <w:i w:val="0"/>
+        </w:rPr>
+        <w:t xml:space="preserve"> </w:t>
+      </w:r>
+      <w:r>
+        <w:rPr>
+          <w:rStyle w:val="nfasis"/>
+          <w:i w:val="0"/>
+        </w:rPr>
+        <w:t>cuales serán eliminados con el paso de la competencia.</w:t>
+      </w:r>
+    </w:p>
+    <w:p>
+      <w:pPr>
+        <w:pStyle w:val="Ttulo2"/>
+        <w:rPr>
+          <w:rStyle w:val="nfasis"/>
+          <w:i w:val="0"/>
+        </w:rPr>
+      </w:pPr>
+      <w:bookmarkStart w:id="1" w:name="_Toc462095398"/>
+      <w:r>
+        <w:rPr>
+          <w:rStyle w:val="nfasis"/>
+          <w:i w:val="0"/>
+        </w:rPr>
+        <w:t>Propósito</w:t>
+      </w:r>
       <w:bookmarkEnd w:id="1"/>
     </w:p>
     <w:p>
       <w:pPr>
         <w:jc w:val="both"/>
-        <w:rPr>
-          <w:rStyle w:val="nfasis"/>
-          <w:i w:val="0"/>
-        </w:rPr>
-      </w:pPr>
-      <w:r>
-        <w:rPr>
-          <w:rStyle w:val="nfasis"/>
-          <w:i w:val="0"/>
-        </w:rPr>
-        <w:t xml:space="preserve">El </w:t>
-      </w:r>
-      <w:r>
-        <w:rPr>
-          <w:rStyle w:val="nfasis"/>
-          <w:i w:val="0"/>
-        </w:rPr>
-        <w:t>V</w:t>
-      </w:r>
-      <w:r>
-        <w:rPr>
-          <w:rStyle w:val="nfasis"/>
-          <w:i w:val="0"/>
-        </w:rPr>
-        <w:t>ozarrón es un programa concurso de la Universidad del Quindío qu</w:t>
-      </w:r>
-      <w:r>
-        <w:rPr>
-          <w:rStyle w:val="nfasis"/>
-          <w:i w:val="0"/>
-        </w:rPr>
-        <w:t>e busca encontrar la mejor voz del</w:t>
-      </w:r>
-      <w:r>
-        <w:rPr>
-          <w:rStyle w:val="nfasis"/>
-          <w:i w:val="0"/>
-        </w:rPr>
+      </w:pPr>
+      <w:r>
+        <w:t>El propósito de este documento es mostrar una descripción general que indique el objetivo principal de cada interfaz usada necesaria en la aplicación. Además de describir de forma detallada cada una de las funcionalidades, especificando el proceso que debe realizar el usuario para ejecutar una funcionalidad.</w:t>
+      </w:r>
+    </w:p>
+    <w:p>
+      <w:pPr>
+        <w:pStyle w:val="Ttulo2"/>
+      </w:pPr>
+      <w:bookmarkStart w:id="2" w:name="_Toc462095399"/>
+      <w:r>
+        <w:t>Alcance</w:t>
+      </w:r>
+      <w:bookmarkEnd w:id="2"/>
+    </w:p>
+    <w:p>
+      <w:pPr>
+        <w:jc w:val="both"/>
+      </w:pPr>
+      <w:r>
+        <w:t>El alcance de este documento es realizar una descripción general y particular de las funcionalidades y obje</w:t>
+      </w:r>
+      <w:r>
+        <w:t xml:space="preserve">tivos de cada una de las interfaces utilizadas en la aplicación El Vozarrón. </w:t>
+      </w:r>
+    </w:p>
+    <w:p>
+      <w:pPr>
+        <w:pStyle w:val="Ttulo1"/>
+      </w:pPr>
+      <w:bookmarkStart w:id="3" w:name="_Toc462095400"/>
+      <w:r>
+        <w:t>Descripción General</w:t>
+      </w:r>
+      <w:bookmarkEnd w:id="3"/>
+    </w:p>
+    <w:p>
+      <w:pPr>
+        <w:jc w:val="both"/>
+      </w:pPr>
+      <w:r>
+        <w:t>En esta sección se evidencia el objetivo de cada uno de los mockups diseñados para la aplicación El Vozarrón.</w:t>
+      </w:r>
+    </w:p>
+    <w:p>
+      <w:pPr>
+        <w:pStyle w:val="Ttulo2"/>
+      </w:pPr>
+      <w:bookmarkStart w:id="4" w:name="_Toc462095401"/>
+      <w:r>
+        <w:t>Mockup Principal</w:t>
+      </w:r>
+      <w:bookmarkEnd w:id="4"/>
+    </w:p>
+    <w:p>
+      <w:pPr>
+        <w:jc w:val="both"/>
+      </w:pPr>
+      <w:r>
+        <w:t>En el mockups principal de la aplicación El Vozarrón se da bie</w:t>
+      </w:r>
+      <w:r>
+        <w:t>nvenida al usuario, es una de las</w:t>
+      </w:r>
+      <w:r>
+        <w:t xml:space="preserve"> vista</w:t>
+      </w:r>
+      <w:r>
+        <w:t>s</w:t>
+      </w:r>
+      <w:r>
         <w:t xml:space="preserve"> </w:t>
       </w:r>
       <w:r>
-        <w:rPr>
-          <w:rStyle w:val="nfasis"/>
-          <w:i w:val="0"/>
-        </w:rPr>
-        <w:t xml:space="preserve">campus universitario. Este concurso tendrá un formato similar al conocido </w:t>
-      </w:r>
-      <w:r>
-        <w:rPr>
-          <w:rStyle w:val="nfasis"/>
-          <w:i w:val="0"/>
-        </w:rPr>
-        <w:t xml:space="preserve">en el </w:t>
-      </w:r>
-      <w:r>
-        <w:rPr>
-          <w:rStyle w:val="nfasis"/>
-          <w:i w:val="0"/>
-        </w:rPr>
-        <w:t>reality show</w:t>
-      </w:r>
-      <w:r>
-        <w:rPr>
-          <w:rStyle w:val="nfasis"/>
-          <w:i w:val="0"/>
-        </w:rPr>
-        <w:t xml:space="preserve"> </w:t>
-      </w:r>
-      <w:r>
-        <w:rPr>
-          <w:rStyle w:val="nfasis"/>
-          <w:i w:val="0"/>
-        </w:rPr>
-        <w:t>(telerealidad) The Voice, por lo cual se tendrán tres equipos encabezados por sus</w:t>
-      </w:r>
-      <w:r>
-        <w:rPr>
-          <w:rStyle w:val="nfasis"/>
-          <w:i w:val="0"/>
-        </w:rPr>
-        <w:t xml:space="preserve"> </w:t>
-      </w:r>
-      <w:r>
-        <w:rPr>
-          <w:rStyle w:val="nfasis"/>
-          <w:i w:val="0"/>
-        </w:rPr>
-        <w:t>respectivos entrenadores.</w:t>
-      </w:r>
-      <w:r>
-        <w:rPr>
-          <w:rStyle w:val="nfasis"/>
-          <w:i w:val="0"/>
-        </w:rPr>
-        <w:t xml:space="preserve"> </w:t>
-      </w:r>
-      <w:r>
-        <w:rPr>
-          <w:rStyle w:val="nfasis"/>
-          <w:i w:val="0"/>
-        </w:rPr>
-        <w:t>Los entrenadores invitados para la primera edición de El Vozarrón, serán Rihanna, Adele y</w:t>
-      </w:r>
-      <w:r>
-        <w:rPr>
-          <w:rStyle w:val="nfasis"/>
-          <w:i w:val="0"/>
-        </w:rPr>
-        <w:t xml:space="preserve"> </w:t>
-      </w:r>
-      <w:r>
-        <w:rPr>
-          <w:rStyle w:val="nfasis"/>
-          <w:i w:val="0"/>
-        </w:rPr>
-        <w:t>Jhonny Rivera, cada uno de estos podrá tener en sus equipos a máximo 10 participantes los</w:t>
-      </w:r>
-      <w:r>
-        <w:rPr>
-          <w:rStyle w:val="nfasis"/>
-          <w:i w:val="0"/>
-        </w:rPr>
-        <w:t xml:space="preserve"> </w:t>
-      </w:r>
-      <w:r>
-        <w:rPr>
-          <w:rStyle w:val="nfasis"/>
-          <w:i w:val="0"/>
-        </w:rPr>
-        <w:t>cuales serán eliminados con el paso de la competencia.</w:t>
-      </w:r>
-    </w:p>
-    <w:p>
-      <w:pPr>
-        <w:pStyle w:val="Ttulo2"/>
-        <w:rPr>
-          <w:rStyle w:val="nfasis"/>
-          <w:i w:val="0"/>
-        </w:rPr>
-      </w:pPr>
-      <w:bookmarkStart w:id="2" w:name="_Toc462095398"/>
-      <w:r>
-        <w:rPr>
-          <w:rStyle w:val="nfasis"/>
-          <w:i w:val="0"/>
-        </w:rPr>
-        <w:t>Propósito</w:t>
-      </w:r>
-      <w:bookmarkEnd w:id="2"/>
+        <w:t>más</w:t>
+      </w:r>
+      <w:r>
+        <w:t xml:space="preserve"> importante de la aplicación </w:t>
+      </w:r>
+      <w:r>
+        <w:t xml:space="preserve">ya que desde esta se puede navegar a los diferentes componentes y funcionalidades de la aplicación.  Esta vista soporta las orientaciones de pantalla “Portrait”, como se puede ver en la </w:t>
+      </w:r>
+      <w:r>
+        <w:rPr>
+          <w:b/>
+        </w:rPr>
+        <w:fldChar w:fldCharType="begin"/>
+      </w:r>
+      <w:r>
+        <w:rPr>
+          <w:b/>
+        </w:rPr>
+        <w:instrText xml:space="preserve"> REF _Ref462080913 \h </w:instrText>
+      </w:r>
+      <w:r>
+        <w:rPr>
+          <w:b/>
+        </w:rPr>
+        <w:instrText xml:space="preserve"> \* MERGEFORMAT </w:instrText>
+      </w:r>
+      <w:r>
+        <w:rPr>
+          <w:b/>
+        </w:rPr>
+      </w:r>
+      <w:r>
+        <w:rPr>
+          <w:b/>
+        </w:rPr>
+        <w:fldChar w:fldCharType="separate"/>
+      </w:r>
+      <w:r>
+        <w:rPr>
+          <w:b/>
+        </w:rPr>
+        <w:t xml:space="preserve">Ilustración </w:t>
+      </w:r>
+      <w:r>
+        <w:rPr>
+          <w:b/>
+          <w:noProof/>
+        </w:rPr>
+        <w:t>1</w:t>
+      </w:r>
+      <w:r>
+        <w:rPr>
+          <w:b/>
+        </w:rPr>
+        <w:t xml:space="preserve"> Principal- Portrait</w:t>
+      </w:r>
+      <w:r>
+        <w:rPr>
+          <w:b/>
+        </w:rPr>
+        <w:fldChar w:fldCharType="end"/>
+      </w:r>
+      <w:r>
+        <w:t xml:space="preserve">, y la orientación “LandScape” que se evidencia en la </w:t>
+      </w:r>
+      <w:r>
+        <w:fldChar w:fldCharType="begin"/>
+      </w:r>
+      <w:r>
+        <w:instrText xml:space="preserve"> REF _Ref462081035 \h </w:instrText>
+      </w:r>
+      <w:r>
+        <w:instrText xml:space="preserve"> \* MERGEFORMAT </w:instrText>
+      </w:r>
+      <w:r>
+        <w:fldChar w:fldCharType="separate"/>
+      </w:r>
+      <w:r>
+        <w:rPr>
+          <w:b/>
+        </w:rPr>
+        <w:t xml:space="preserve">Ilustración </w:t>
+      </w:r>
+      <w:r>
+        <w:rPr>
+          <w:b/>
+          <w:noProof/>
+        </w:rPr>
+        <w:t>2</w:t>
+      </w:r>
+      <w:r>
+        <w:rPr>
+          <w:b/>
+        </w:rPr>
+        <w:t xml:space="preserve"> Principal</w:t>
+      </w:r>
+      <w:r>
+        <w:t xml:space="preserve"> - LandScape</w:t>
+      </w:r>
+      <w:r>
+        <w:fldChar w:fldCharType="end"/>
+      </w:r>
+      <w:r>
+        <w:t>.</w:t>
+      </w:r>
     </w:p>
     <w:p>
       <w:pPr>
         <w:jc w:val="both"/>
       </w:pPr>
       <w:r>
-        <w:t>El propósito de este documento es mostrar una descripción general que indique el objetivo principal de cada interfaz usada necesaria en la aplicación. Además de describir de forma detallada cada una de las funcionalidades, especificando el proceso que debe realizar el usuario para ejecutar una funcionalidad.</w:t>
-      </w:r>
-    </w:p>
-    <w:p>
-      <w:pPr>
-        <w:pStyle w:val="Ttulo2"/>
-      </w:pPr>
-      <w:bookmarkStart w:id="3" w:name="_Toc462095399"/>
-      <w:r>
-        <w:t>Alcance</w:t>
-      </w:r>
-      <w:bookmarkEnd w:id="3"/>
-    </w:p>
-    <w:p>
-      <w:pPr>
-        <w:jc w:val="both"/>
-      </w:pPr>
-      <w:r>
-        <w:t>El alcance de este documento es realizar una descripción general y particular de las funcionalidades y obje</w:t>
-      </w:r>
-      <w:r>
-        <w:t xml:space="preserve">tivos de cada una de las interfaces utilizadas en la aplicación El Vozarrón. </w:t>
-      </w:r>
-    </w:p>
-    <w:p>
-      <w:pPr>
-        <w:pStyle w:val="Ttulo1"/>
-      </w:pPr>
-      <w:bookmarkStart w:id="4" w:name="_Toc462095400"/>
-      <w:r>
-        <w:t>Descripción General</w:t>
-      </w:r>
-      <w:bookmarkEnd w:id="4"/>
-    </w:p>
-    <w:p>
-      <w:pPr>
-        <w:jc w:val="both"/>
-      </w:pPr>
-      <w:r>
-        <w:t>En esta sección se evidencia el objetivo de cada uno de los mockups diseñados para la aplicación El Vozarrón.</w:t>
-      </w:r>
-    </w:p>
-    <w:p>
-      <w:pPr>
-        <w:pStyle w:val="Ttulo2"/>
-      </w:pPr>
-      <w:bookmarkStart w:id="5" w:name="_Toc462095401"/>
-      <w:r>
-        <w:t>Mockup Principal</w:t>
-      </w:r>
-      <w:bookmarkEnd w:id="5"/>
-    </w:p>
-    <w:p>
-      <w:pPr>
-        <w:jc w:val="both"/>
-      </w:pPr>
-      <w:r>
-        <w:t>En el mockups principal de la aplicación El Vozarrón se da bie</w:t>
-      </w:r>
-      <w:r>
-        <w:t>nvenida al usuario, es una de las</w:t>
-      </w:r>
-      <w:r>
-        <w:t xml:space="preserve"> vista</w:t>
-      </w:r>
-      <w:r>
-        <w:t>s</w:t>
-      </w:r>
-      <w:r>
-        <w:t xml:space="preserve"> </w:t>
-      </w:r>
-      <w:r>
-        <w:t>más</w:t>
-      </w:r>
-      <w:r>
-        <w:t xml:space="preserve"> importante de la aplicación </w:t>
-      </w:r>
-      <w:r>
-        <w:t xml:space="preserve">ya que desde esta se puede navegar a los diferentes componentes y funcionalidades de la aplicación.  Esta vista soporta las orientaciones de pantalla “Portrait”, como se puede ver en la </w:t>
+        <w:t xml:space="preserve">Esta vista consta de un menú principal superior, el primer ítem “Grupos” despliega las tres opciones de los grupos de la aplicación, el segundo ítem “Participantes” dirige hacia el listado de los participantes del concurso, y el tercer ítem “Entrenadores” despliega los entrenadores para dirigirse hacia la vista que muestra la información detallada de cada entrenador. Además consta de un icono que redirecciona hacia la vista de registro, para los usuarios que se quieran registrar para participar. En la parte inferior se puede observar un botón que redirecciona a la vista para votar por un participante. Este diseño se puede ver en la </w:t>
       </w:r>
       <w:r>
         <w:rPr>
@@ -2401,111 +2504,6 @@
         <w:rPr>
           <w:b/>
         </w:rPr>
-      </w:r>
-      <w:r>
-        <w:rPr>
-          <w:b/>
-        </w:rPr>
-        <w:fldChar w:fldCharType="separate"/>
-      </w:r>
-      <w:r>
-        <w:rPr>
-          <w:b/>
-        </w:rPr>
-        <w:t xml:space="preserve">Ilustración </w:t>
-      </w:r>
-      <w:r>
-        <w:rPr>
-          <w:b/>
-          <w:noProof/>
-        </w:rPr>
-        <w:t>1</w:t>
-      </w:r>
-      <w:r>
-        <w:rPr>
-          <w:b/>
-        </w:rPr>
-        <w:t xml:space="preserve"> Principal- Portrait</w:t>
-      </w:r>
-      <w:r>
-        <w:rPr>
-          <w:b/>
-        </w:rPr>
-        <w:fldChar w:fldCharType="end"/>
-      </w:r>
-      <w:r>
-        <w:t xml:space="preserve">, y la orientación “LandScape” que se evidencia en la </w:t>
-      </w:r>
-      <w:r>
-        <w:fldChar w:fldCharType="begin"/>
-      </w:r>
-      <w:r>
-        <w:instrText xml:space="preserve"> REF _Ref462081035 \h </w:instrText>
-      </w:r>
-      <w:r>
-        <w:instrText xml:space="preserve"> \* MERGEFORMAT </w:instrText>
-      </w:r>
-      <w:r>
-        <w:fldChar w:fldCharType="separate"/>
-      </w:r>
-      <w:r>
-        <w:rPr>
-          <w:b/>
-        </w:rPr>
-        <w:t xml:space="preserve">Ilustración </w:t>
-      </w:r>
-      <w:r>
-        <w:rPr>
-          <w:b/>
-          <w:noProof/>
-        </w:rPr>
-        <w:t>2</w:t>
-      </w:r>
-      <w:r>
-        <w:rPr>
-          <w:b/>
-        </w:rPr>
-        <w:t xml:space="preserve"> Principal</w:t>
-      </w:r>
-      <w:r>
-        <w:t xml:space="preserve"> - LandScape</w:t>
-      </w:r>
-      <w:r>
-        <w:fldChar w:fldCharType="end"/>
-      </w:r>
-      <w:r>
-        <w:t>.</w:t>
-      </w:r>
-    </w:p>
-    <w:p>
-      <w:pPr>
-        <w:jc w:val="both"/>
-      </w:pPr>
-      <w:r>
-        <w:t xml:space="preserve">Esta vista consta de un menú principal superior, el primer ítem “Grupos” despliega las tres opciones de los grupos de la aplicación, el segundo ítem “Participantes” dirige hacia el listado de los participantes del concurso, y el tercer ítem “Entrenadores” despliega los entrenadores para dirigirse hacia la vista que muestra la información detallada de cada entrenador. Además consta de un icono que redirecciona hacia la vista de registro, para los usuarios que se quieran registrar para participar. En la parte inferior se puede observar un botón que redirecciona a la vista para votar por un participante. Este diseño se puede ver en la </w:t>
-      </w:r>
-      <w:r>
-        <w:rPr>
-          <w:b/>
-        </w:rPr>
-        <w:fldChar w:fldCharType="begin"/>
-      </w:r>
-      <w:r>
-        <w:rPr>
-          <w:b/>
-        </w:rPr>
-        <w:instrText xml:space="preserve"> REF _Ref462080913 \h </w:instrText>
-      </w:r>
-      <w:r>
-        <w:rPr>
-          <w:b/>
-        </w:rPr>
-      </w:r>
-      <w:r>
-        <w:rPr>
-          <w:b/>
-        </w:rPr>
-        <w:instrText xml:space="preserve"> \* MERGEFORMAT </w:instrText>
       </w:r>
       <w:r>
         <w:rPr>
@@ -2573,61 +2571,88 @@
             <o:lock v:ext="edit" aspectratio="t"/>
           </v:shapetype>
           <v:shape id="_x0000_i1025" type="#_x0000_t75" style="width:218.5pt;height:416.95pt">
-            <v:imagedata r:id="rId8" o:title="1"/>
+            <v:imagedata r:id="rId9" o:title="1"/>
           </v:shape>
         </w:pict>
       </w:r>
     </w:p>
     <w:p>
       <w:pPr>
-        <w:pStyle w:val="Descripcin"/>
-      </w:pPr>
-      <w:bookmarkStart w:id="6" w:name="_Ref462080913"/>
+        <w:pStyle w:val="Epgrafe"/>
+      </w:pPr>
+      <w:bookmarkStart w:id="5" w:name="_Ref462080913"/>
       <w:r>
         <w:t xml:space="preserve">Ilustración </w:t>
       </w:r>
-      <w:fldSimple w:instr=" SEQ Ilustración \* ARABIC ">
-        <w:r>
-          <w:rPr>
-            <w:noProof/>
-          </w:rPr>
-          <w:t>1</w:t>
-        </w:r>
-      </w:fldSimple>
+      <w:r>
+        <w:fldChar w:fldCharType="begin"/>
+      </w:r>
+      <w:r>
+        <w:instrText xml:space="preserve"> SEQ Ilustración \* ARABIC </w:instrText>
+      </w:r>
+      <w:r>
+        <w:fldChar w:fldCharType="separate"/>
+      </w:r>
+      <w:r>
+        <w:rPr>
+          <w:noProof/>
+        </w:rPr>
+        <w:t>1</w:t>
+      </w:r>
+      <w:r>
+        <w:rPr>
+          <w:noProof/>
+        </w:rPr>
+        <w:fldChar w:fldCharType="end"/>
+      </w:r>
       <w:r>
         <w:t xml:space="preserve"> Principal- Portrait</w:t>
       </w:r>
-      <w:bookmarkEnd w:id="6"/>
+      <w:bookmarkEnd w:id="5"/>
     </w:p>
     <w:p>
       <w:pPr>
         <w:keepNext/>
+        <w:jc w:val="center"/>
       </w:pPr>
       <w:r>
         <w:lastRenderedPageBreak/>
         <w:pict>
           <v:shape id="_x0000_i1026" type="#_x0000_t75" style="width:396pt;height:218.5pt">
-            <v:imagedata r:id="rId9" o:title="2"/>
+            <v:imagedata r:id="rId10" o:title="2"/>
           </v:shape>
         </w:pict>
       </w:r>
     </w:p>
     <w:p>
       <w:pPr>
-        <w:pStyle w:val="Descripcin"/>
-      </w:pPr>
-      <w:bookmarkStart w:id="7" w:name="_Ref462081035"/>
+        <w:pStyle w:val="Epgrafe"/>
+      </w:pPr>
+      <w:bookmarkStart w:id="6" w:name="_Ref462081035"/>
       <w:r>
         <w:t xml:space="preserve">Ilustración </w:t>
       </w:r>
-      <w:fldSimple w:instr=" SEQ Ilustración \* ARABIC ">
-        <w:r>
-          <w:rPr>
-            <w:noProof/>
-          </w:rPr>
-          <w:t>2</w:t>
-        </w:r>
-      </w:fldSimple>
+      <w:r>
+        <w:fldChar w:fldCharType="begin"/>
+      </w:r>
+      <w:r>
+        <w:instrText xml:space="preserve"> SEQ Ilustración \* ARABIC </w:instrText>
+      </w:r>
+      <w:r>
+        <w:fldChar w:fldCharType="separate"/>
+      </w:r>
+      <w:r>
+        <w:rPr>
+          <w:noProof/>
+        </w:rPr>
+        <w:t>2</w:t>
+      </w:r>
+      <w:r>
+        <w:rPr>
+          <w:noProof/>
+        </w:rPr>
+        <w:fldChar w:fldCharType="end"/>
+      </w:r>
       <w:r>
         <w:t xml:space="preserve"> Principal </w:t>
       </w:r>
@@ -2637,16 +2662,18 @@
       <w:r>
         <w:t xml:space="preserve"> LandScape</w:t>
       </w:r>
+      <w:bookmarkEnd w:id="6"/>
+    </w:p>
+    <w:p>
+      <w:pPr>
+        <w:pStyle w:val="Ttulo2"/>
+      </w:pPr>
+      <w:bookmarkStart w:id="7" w:name="_Toc462095402"/>
+      <w:r>
+        <w:t>Mockup Equipo</w:t>
+      </w:r>
+      <w:bookmarkStart w:id="8" w:name="_GoBack"/>
       <w:bookmarkEnd w:id="7"/>
-    </w:p>
-    <w:p>
-      <w:pPr>
-        <w:pStyle w:val="Ttulo2"/>
-      </w:pPr>
-      <w:bookmarkStart w:id="8" w:name="_Toc462095402"/>
-      <w:r>
-        <w:t>Mockup Equipo</w:t>
-      </w:r>
       <w:bookmarkEnd w:id="8"/>
     </w:p>
     <w:p>
@@ -2735,27 +2762,40 @@
         <w:lastRenderedPageBreak/>
         <w:pict>
           <v:shape id="_x0000_i1027" type="#_x0000_t75" style="width:205.95pt;height:392.65pt">
-            <v:imagedata r:id="rId10" o:title="3"/>
+            <v:imagedata r:id="rId11" o:title="3"/>
           </v:shape>
         </w:pict>
       </w:r>
     </w:p>
     <w:p>
       <w:pPr>
-        <w:pStyle w:val="Descripcin"/>
+        <w:pStyle w:val="Epgrafe"/>
       </w:pPr>
       <w:bookmarkStart w:id="9" w:name="_Ref462081276"/>
       <w:r>
         <w:t xml:space="preserve">Ilustración </w:t>
       </w:r>
-      <w:fldSimple w:instr=" SEQ Ilustración \* ARABIC ">
-        <w:r>
-          <w:rPr>
-            <w:noProof/>
-          </w:rPr>
-          <w:t>3</w:t>
-        </w:r>
-      </w:fldSimple>
+      <w:r>
+        <w:fldChar w:fldCharType="begin"/>
+      </w:r>
+      <w:r>
+        <w:instrText xml:space="preserve"> SEQ Ilustración \* ARABIC </w:instrText>
+      </w:r>
+      <w:r>
+        <w:fldChar w:fldCharType="separate"/>
+      </w:r>
+      <w:r>
+        <w:rPr>
+          <w:noProof/>
+        </w:rPr>
+        <w:t>3</w:t>
+      </w:r>
+      <w:r>
+        <w:rPr>
+          <w:noProof/>
+        </w:rPr>
+        <w:fldChar w:fldCharType="end"/>
+      </w:r>
       <w:r>
         <w:t xml:space="preserve"> Equipo</w:t>
       </w:r>
@@ -2851,27 +2891,40 @@
         <w:lastRenderedPageBreak/>
         <w:pict>
           <v:shape id="_x0000_i1028" type="#_x0000_t75" style="width:212.65pt;height:402.7pt">
-            <v:imagedata r:id="rId11" o:title="4"/>
+            <v:imagedata r:id="rId12" o:title="4"/>
           </v:shape>
         </w:pict>
       </w:r>
     </w:p>
     <w:p>
       <w:pPr>
-        <w:pStyle w:val="Descripcin"/>
+        <w:pStyle w:val="Epgrafe"/>
       </w:pPr>
       <w:bookmarkStart w:id="11" w:name="_Ref462081432"/>
       <w:r>
         <w:t xml:space="preserve">Ilustración </w:t>
       </w:r>
-      <w:fldSimple w:instr=" SEQ Ilustración \* ARABIC ">
-        <w:r>
-          <w:rPr>
-            <w:noProof/>
-          </w:rPr>
-          <w:t>4</w:t>
-        </w:r>
-      </w:fldSimple>
+      <w:r>
+        <w:fldChar w:fldCharType="begin"/>
+      </w:r>
+      <w:r>
+        <w:instrText xml:space="preserve"> SEQ Ilustración \* ARABIC </w:instrText>
+      </w:r>
+      <w:r>
+        <w:fldChar w:fldCharType="separate"/>
+      </w:r>
+      <w:r>
+        <w:rPr>
+          <w:noProof/>
+        </w:rPr>
+        <w:t>4</w:t>
+      </w:r>
+      <w:r>
+        <w:rPr>
+          <w:noProof/>
+        </w:rPr>
+        <w:fldChar w:fldCharType="end"/>
+      </w:r>
       <w:r>
         <w:t xml:space="preserve"> Participantes</w:t>
       </w:r>
@@ -2973,27 +3026,40 @@
         <w:lastRenderedPageBreak/>
         <w:pict>
           <v:shape id="_x0000_i1029" type="#_x0000_t75" style="width:196.75pt;height:377.6pt">
-            <v:imagedata r:id="rId12" o:title="5"/>
+            <v:imagedata r:id="rId13" o:title="5"/>
           </v:shape>
         </w:pict>
       </w:r>
     </w:p>
     <w:p>
       <w:pPr>
-        <w:pStyle w:val="Descripcin"/>
+        <w:pStyle w:val="Epgrafe"/>
       </w:pPr>
       <w:bookmarkStart w:id="13" w:name="_Ref462081834"/>
       <w:r>
         <w:t xml:space="preserve">Ilustración </w:t>
       </w:r>
-      <w:fldSimple w:instr=" SEQ Ilustración \* ARABIC ">
-        <w:r>
-          <w:rPr>
-            <w:noProof/>
-          </w:rPr>
-          <w:t>5</w:t>
-        </w:r>
-      </w:fldSimple>
+      <w:r>
+        <w:fldChar w:fldCharType="begin"/>
+      </w:r>
+      <w:r>
+        <w:instrText xml:space="preserve"> SEQ Ilustración \* ARABIC </w:instrText>
+      </w:r>
+      <w:r>
+        <w:fldChar w:fldCharType="separate"/>
+      </w:r>
+      <w:r>
+        <w:rPr>
+          <w:noProof/>
+        </w:rPr>
+        <w:t>5</w:t>
+      </w:r>
+      <w:r>
+        <w:rPr>
+          <w:noProof/>
+        </w:rPr>
+        <w:fldChar w:fldCharType="end"/>
+      </w:r>
       <w:r>
         <w:t xml:space="preserve"> Entrenador</w:t>
       </w:r>
@@ -3117,27 +3183,40 @@
         <w:lastRenderedPageBreak/>
         <w:pict>
           <v:shape id="_x0000_i1030" type="#_x0000_t75" style="width:195.05pt;height:376.75pt">
-            <v:imagedata r:id="rId13" o:title="6"/>
+            <v:imagedata r:id="rId14" o:title="6"/>
           </v:shape>
         </w:pict>
       </w:r>
     </w:p>
     <w:p>
       <w:pPr>
-        <w:pStyle w:val="Descripcin"/>
+        <w:pStyle w:val="Epgrafe"/>
       </w:pPr>
       <w:bookmarkStart w:id="16" w:name="_Ref462082653"/>
       <w:r>
         <w:t xml:space="preserve">Ilustración </w:t>
       </w:r>
-      <w:fldSimple w:instr=" SEQ Ilustración \* ARABIC ">
-        <w:r>
-          <w:rPr>
-            <w:noProof/>
-          </w:rPr>
-          <w:t>6</w:t>
-        </w:r>
-      </w:fldSimple>
+      <w:r>
+        <w:fldChar w:fldCharType="begin"/>
+      </w:r>
+      <w:r>
+        <w:instrText xml:space="preserve"> SEQ Ilustración \* ARABIC </w:instrText>
+      </w:r>
+      <w:r>
+        <w:fldChar w:fldCharType="separate"/>
+      </w:r>
+      <w:r>
+        <w:rPr>
+          <w:noProof/>
+        </w:rPr>
+        <w:t>6</w:t>
+      </w:r>
+      <w:r>
+        <w:rPr>
+          <w:noProof/>
+        </w:rPr>
+        <w:fldChar w:fldCharType="end"/>
+      </w:r>
       <w:r>
         <w:t xml:space="preserve"> Votar</w:t>
       </w:r>
@@ -3221,27 +3300,40 @@
         <w:lastRenderedPageBreak/>
         <w:pict>
           <v:shape id="_x0000_i1031" type="#_x0000_t75" style="width:199.25pt;height:379.25pt">
-            <v:imagedata r:id="rId14" o:title="7"/>
+            <v:imagedata r:id="rId15" o:title="7"/>
           </v:shape>
         </w:pict>
       </w:r>
     </w:p>
     <w:p>
       <w:pPr>
-        <w:pStyle w:val="Descripcin"/>
+        <w:pStyle w:val="Epgrafe"/>
       </w:pPr>
       <w:bookmarkStart w:id="18" w:name="_Ref462082678"/>
       <w:r>
         <w:t xml:space="preserve">Ilustración </w:t>
       </w:r>
-      <w:fldSimple w:instr=" SEQ Ilustración \* ARABIC ">
-        <w:r>
-          <w:rPr>
-            <w:noProof/>
-          </w:rPr>
-          <w:t>7</w:t>
-        </w:r>
-      </w:fldSimple>
+      <w:r>
+        <w:fldChar w:fldCharType="begin"/>
+      </w:r>
+      <w:r>
+        <w:instrText xml:space="preserve"> SEQ Ilustración \* ARABIC </w:instrText>
+      </w:r>
+      <w:r>
+        <w:fldChar w:fldCharType="separate"/>
+      </w:r>
+      <w:r>
+        <w:rPr>
+          <w:noProof/>
+        </w:rPr>
+        <w:t>7</w:t>
+      </w:r>
+      <w:r>
+        <w:rPr>
+          <w:noProof/>
+        </w:rPr>
+        <w:fldChar w:fldCharType="end"/>
+      </w:r>
       <w:r>
         <w:t xml:space="preserve"> Votación exitosa</w:t>
       </w:r>
@@ -3280,12 +3372,12 @@
         <w:rPr>
           <w:b/>
         </w:rPr>
-      </w:r>
-      <w:r>
-        <w:rPr>
-          <w:b/>
-        </w:rPr>
         <w:instrText xml:space="preserve"> \* MERGEFORMAT </w:instrText>
+      </w:r>
+      <w:r>
+        <w:rPr>
+          <w:b/>
+        </w:rPr>
       </w:r>
       <w:r>
         <w:rPr>
@@ -3333,28 +3425,41 @@
         </w:rPr>
         <w:lastRenderedPageBreak/>
         <w:pict>
-          <v:shape id="_x0000_i1035" type="#_x0000_t75" style="width:202.6pt;height:381.75pt;visibility:visible;mso-wrap-style:square">
-            <v:imagedata r:id="rId15" o:title=""/>
+          <v:shape id="_x0000_i1032" type="#_x0000_t75" style="width:202.6pt;height:381.75pt;visibility:visible;mso-wrap-style:square">
+            <v:imagedata r:id="rId16" o:title=""/>
           </v:shape>
         </w:pict>
       </w:r>
     </w:p>
     <w:p>
       <w:pPr>
-        <w:pStyle w:val="Descripcin"/>
+        <w:pStyle w:val="Epgrafe"/>
       </w:pPr>
       <w:bookmarkStart w:id="20" w:name="_Ref462095995"/>
       <w:r>
         <w:t xml:space="preserve">Ilustración </w:t>
       </w:r>
-      <w:fldSimple w:instr=" SEQ Ilustración \* ARABIC ">
-        <w:r>
-          <w:rPr>
-            <w:noProof/>
-          </w:rPr>
-          <w:t>8</w:t>
-        </w:r>
-      </w:fldSimple>
+      <w:r>
+        <w:fldChar w:fldCharType="begin"/>
+      </w:r>
+      <w:r>
+        <w:instrText xml:space="preserve"> SEQ Ilustración \* ARABIC </w:instrText>
+      </w:r>
+      <w:r>
+        <w:fldChar w:fldCharType="separate"/>
+      </w:r>
+      <w:r>
+        <w:rPr>
+          <w:noProof/>
+        </w:rPr>
+        <w:t>8</w:t>
+      </w:r>
+      <w:r>
+        <w:rPr>
+          <w:noProof/>
+        </w:rPr>
+        <w:fldChar w:fldCharType="end"/>
+      </w:r>
       <w:r>
         <w:t xml:space="preserve"> Votaciones deshabilitadas</w:t>
       </w:r>
@@ -3454,28 +3559,44 @@
       <w:r>
         <w:lastRenderedPageBreak/>
         <w:pict>
-          <v:shape id="_x0000_i1032" type="#_x0000_t75" style="width:196.75pt;height:379.25pt">
-            <v:imagedata r:id="rId16" o:title="9"/>
+          <v:shape id="_x0000_i1033" type="#_x0000_t75" style="width:196.75pt;height:379.25pt">
+            <v:imagedata r:id="rId17" o:title="9"/>
           </v:shape>
         </w:pict>
       </w:r>
     </w:p>
     <w:p>
       <w:pPr>
-        <w:pStyle w:val="Descripcin"/>
+        <w:pStyle w:val="Epgrafe"/>
       </w:pPr>
       <w:bookmarkStart w:id="22" w:name="_Ref462083267"/>
       <w:r>
         <w:t xml:space="preserve">Ilustración </w:t>
       </w:r>
-      <w:fldSimple w:instr=" SEQ Ilustración \* ARABIC ">
-        <w:r>
-          <w:rPr>
-            <w:noProof/>
-          </w:rPr>
-          <w:t>9</w:t>
-        </w:r>
-      </w:fldSimple>
+      <w:r>
+        <w:fldChar w:fldCharType="begin"/>
+      </w:r>
+      <w:r>
+        <w:instrText xml:space="preserve"> SEQ Il</w:instrText>
+      </w:r>
+      <w:r>
+        <w:instrText xml:space="preserve">ustración \* ARABIC </w:instrText>
+      </w:r>
+      <w:r>
+        <w:fldChar w:fldCharType="separate"/>
+      </w:r>
+      <w:r>
+        <w:rPr>
+          <w:noProof/>
+        </w:rPr>
+        <w:t>9</w:t>
+      </w:r>
+      <w:r>
+        <w:rPr>
+          <w:noProof/>
+        </w:rPr>
+        <w:fldChar w:fldCharType="end"/>
+      </w:r>
       <w:r>
         <w:t xml:space="preserve"> Registrar participante</w:t>
       </w:r>
@@ -3539,28 +3660,41 @@
       <w:r>
         <w:lastRenderedPageBreak/>
         <w:pict>
-          <v:shape id="_x0000_i1033" type="#_x0000_t75" style="width:196.75pt;height:378.4pt">
-            <v:imagedata r:id="rId17" o:title="10"/>
+          <v:shape id="_x0000_i1034" type="#_x0000_t75" style="width:196.75pt;height:378.4pt">
+            <v:imagedata r:id="rId18" o:title="10"/>
           </v:shape>
         </w:pict>
       </w:r>
     </w:p>
     <w:p>
       <w:pPr>
-        <w:pStyle w:val="Descripcin"/>
+        <w:pStyle w:val="Epgrafe"/>
       </w:pPr>
       <w:bookmarkStart w:id="24" w:name="_Ref462083503"/>
       <w:r>
         <w:t xml:space="preserve">Ilustración </w:t>
       </w:r>
-      <w:fldSimple w:instr=" SEQ Ilustración \* ARABIC ">
-        <w:r>
-          <w:rPr>
-            <w:noProof/>
-          </w:rPr>
-          <w:t>10</w:t>
-        </w:r>
-      </w:fldSimple>
+      <w:r>
+        <w:fldChar w:fldCharType="begin"/>
+      </w:r>
+      <w:r>
+        <w:instrText xml:space="preserve"> SEQ Ilustración \* ARABIC </w:instrText>
+      </w:r>
+      <w:r>
+        <w:fldChar w:fldCharType="separate"/>
+      </w:r>
+      <w:r>
+        <w:rPr>
+          <w:noProof/>
+        </w:rPr>
+        <w:t>10</w:t>
+      </w:r>
+      <w:r>
+        <w:rPr>
+          <w:noProof/>
+        </w:rPr>
+        <w:fldChar w:fldCharType="end"/>
+      </w:r>
       <w:r>
         <w:t xml:space="preserve"> Participante</w:t>
       </w:r>
@@ -3623,12 +3757,12 @@
         <w:rPr>
           <w:b/>
         </w:rPr>
-      </w:r>
-      <w:r>
-        <w:rPr>
-          <w:b/>
-        </w:rPr>
         <w:instrText xml:space="preserve"> \* MERGEFORMAT </w:instrText>
+      </w:r>
+      <w:r>
+        <w:rPr>
+          <w:b/>
+        </w:rPr>
       </w:r>
       <w:r>
         <w:rPr>
@@ -3677,28 +3811,41 @@
         </w:rPr>
         <w:lastRenderedPageBreak/>
         <w:pict>
-          <v:shape id="Imagen 1" o:spid="_x0000_i1034" type="#_x0000_t75" style="width:56.1pt;height:54.4pt;visibility:visible">
-            <v:imagedata r:id="rId18" o:title=""/>
+          <v:shape id="Imagen 1" o:spid="_x0000_i1035" type="#_x0000_t75" style="width:56.1pt;height:54.4pt;visibility:visible">
+            <v:imagedata r:id="rId19" o:title=""/>
           </v:shape>
         </w:pict>
       </w:r>
     </w:p>
     <w:p>
       <w:pPr>
-        <w:pStyle w:val="Descripcin"/>
+        <w:pStyle w:val="Epgrafe"/>
       </w:pPr>
       <w:bookmarkStart w:id="27" w:name="_Ref462092935"/>
       <w:r>
         <w:t xml:space="preserve">Ilustración </w:t>
       </w:r>
-      <w:fldSimple w:instr=" SEQ Ilustración \* ARABIC ">
-        <w:r>
-          <w:rPr>
-            <w:noProof/>
-          </w:rPr>
-          <w:t>11</w:t>
-        </w:r>
-      </w:fldSimple>
+      <w:r>
+        <w:fldChar w:fldCharType="begin"/>
+      </w:r>
+      <w:r>
+        <w:instrText xml:space="preserve"> SEQ Ilustración \* ARABIC </w:instrText>
+      </w:r>
+      <w:r>
+        <w:fldChar w:fldCharType="separate"/>
+      </w:r>
+      <w:r>
+        <w:rPr>
+          <w:noProof/>
+        </w:rPr>
+        <w:t>11</w:t>
+      </w:r>
+      <w:r>
+        <w:rPr>
+          <w:noProof/>
+        </w:rPr>
+        <w:fldChar w:fldCharType="end"/>
+      </w:r>
       <w:r>
         <w:t xml:space="preserve"> Icono Agregar Participante</w:t>
       </w:r>
@@ -3743,17 +3890,17 @@
         <w:rPr>
           <w:b/>
         </w:rPr>
-      </w:r>
-      <w:r>
-        <w:rPr>
-          <w:b/>
-        </w:rPr>
         <w:instrText xml:space="preserve"> \* MERGEFORMAT </w:instrText>
       </w:r>
       <w:r>
         <w:rPr>
           <w:b/>
         </w:rPr>
+      </w:r>
+      <w:r>
+        <w:rPr>
+          <w:b/>
+        </w:rPr>
         <w:fldChar w:fldCharType="separate"/>
       </w:r>
       <w:r>
@@ -3845,17 +3992,17 @@
         <w:rPr>
           <w:b/>
         </w:rPr>
-      </w:r>
-      <w:r>
-        <w:rPr>
-          <w:b/>
-        </w:rPr>
         <w:instrText xml:space="preserve"> \* MERGEFORMAT </w:instrText>
       </w:r>
       <w:r>
         <w:rPr>
           <w:b/>
         </w:rPr>
+      </w:r>
+      <w:r>
+        <w:rPr>
+          <w:b/>
+        </w:rPr>
         <w:fldChar w:fldCharType="separate"/>
       </w:r>
       <w:r>
@@ -3926,12 +4073,12 @@
         <w:rPr>
           <w:b/>
         </w:rPr>
-      </w:r>
-      <w:r>
-        <w:rPr>
-          <w:b/>
-        </w:rPr>
         <w:instrText xml:space="preserve"> \* MERGEFORMAT </w:instrText>
+      </w:r>
+      <w:r>
+        <w:rPr>
+          <w:b/>
+        </w:rPr>
       </w:r>
       <w:r>
         <w:rPr>
@@ -4044,17 +4191,17 @@
         <w:rPr>
           <w:b/>
         </w:rPr>
-      </w:r>
-      <w:r>
-        <w:rPr>
-          <w:b/>
-        </w:rPr>
         <w:instrText xml:space="preserve"> \* MERGEFORMAT </w:instrText>
       </w:r>
       <w:r>
         <w:rPr>
           <w:b/>
         </w:rPr>
+      </w:r>
+      <w:r>
+        <w:rPr>
+          <w:b/>
+        </w:rPr>
         <w:fldChar w:fldCharType="separate"/>
       </w:r>
       <w:r>
@@ -4090,8 +4237,8 @@
       </w:r>
     </w:p>
     <w:sectPr>
-      <w:headerReference w:type="default" r:id="rId19"/>
-      <w:footerReference w:type="default" r:id="rId20"/>
+      <w:headerReference w:type="default" r:id="rId20"/>
+      <w:footerReference w:type="default" r:id="rId21"/>
       <w:pgSz w:w="11906" w:h="16838"/>
       <w:pgMar w:top="1417" w:right="1701" w:bottom="1417" w:left="1701" w:header="708" w:footer="708" w:gutter="0"/>
       <w:pgNumType w:start="0"/>
@@ -4103,7 +4250,7 @@
 </file>
 
 <file path=word/endnotes.xml><?xml version="1.0" encoding="utf-8"?>
-<w:endnotes xmlns:wpc="http://schemas.microsoft.com/office/word/2010/wordprocessingCanvas" xmlns:mc="http://schemas.openxmlformats.org/markup-compatibility/2006" xmlns:o="urn:schemas-microsoft-com:office:office" xmlns:r="http://schemas.openxmlformats.org/officeDocument/2006/relationships" xmlns:m="http://schemas.openxmlformats.org/officeDocument/2006/math" xmlns:v="urn:schemas-microsoft-com:vml" xmlns:wp14="http://schemas.microsoft.com/office/word/2010/wordprocessingDrawing" xmlns:wp="http://schemas.openxmlformats.org/drawingml/2006/wordprocessingDrawing" xmlns:w10="urn:schemas-microsoft-com:office:word" xmlns:w="http://schemas.openxmlformats.org/wordprocessingml/2006/main" xmlns:w14="http://schemas.microsoft.com/office/word/2010/wordml" xmlns:w15="http://schemas.microsoft.com/office/word/2012/wordml" xmlns:wpg="http://schemas.microsoft.com/office/word/2010/wordprocessingGroup" xmlns:wpi="http://schemas.microsoft.com/office/word/2010/wordprocessingInk" xmlns:wne="http://schemas.microsoft.com/office/word/2006/wordml" xmlns:wps="http://schemas.microsoft.com/office/word/2010/wordprocessingShape" mc:Ignorable="w14 w15 wp14">
+<w:endnotes xmlns:wpc="http://schemas.microsoft.com/office/word/2010/wordprocessingCanvas" xmlns:mc="http://schemas.openxmlformats.org/markup-compatibility/2006" xmlns:o="urn:schemas-microsoft-com:office:office" xmlns:r="http://schemas.openxmlformats.org/officeDocument/2006/relationships" xmlns:m="http://schemas.openxmlformats.org/officeDocument/2006/math" xmlns:v="urn:schemas-microsoft-com:vml" xmlns:wp14="http://schemas.microsoft.com/office/word/2010/wordprocessingDrawing" xmlns:wp="http://schemas.openxmlformats.org/drawingml/2006/wordprocessingDrawing" xmlns:w10="urn:schemas-microsoft-com:office:word" xmlns:w="http://schemas.openxmlformats.org/wordprocessingml/2006/main" xmlns:w14="http://schemas.microsoft.com/office/word/2010/wordml" xmlns:wpg="http://schemas.microsoft.com/office/word/2010/wordprocessingGroup" xmlns:wpi="http://schemas.microsoft.com/office/word/2010/wordprocessingInk" xmlns:wne="http://schemas.microsoft.com/office/word/2006/wordml" xmlns:wps="http://schemas.microsoft.com/office/word/2010/wordprocessingShape" mc:Ignorable="w14 wp14">
   <w:endnote w:type="separator" w:id="-1">
     <w:p>
       <w:pPr>
@@ -4128,7 +4275,7 @@
 </file>
 
 <file path=word/footer1.xml><?xml version="1.0" encoding="utf-8"?>
-<w:ftr xmlns:wpc="http://schemas.microsoft.com/office/word/2010/wordprocessingCanvas" xmlns:mc="http://schemas.openxmlformats.org/markup-compatibility/2006" xmlns:o="urn:schemas-microsoft-com:office:office" xmlns:r="http://schemas.openxmlformats.org/officeDocument/2006/relationships" xmlns:m="http://schemas.openxmlformats.org/officeDocument/2006/math" xmlns:v="urn:schemas-microsoft-com:vml" xmlns:wp14="http://schemas.microsoft.com/office/word/2010/wordprocessingDrawing" xmlns:wp="http://schemas.openxmlformats.org/drawingml/2006/wordprocessingDrawing" xmlns:w10="urn:schemas-microsoft-com:office:word" xmlns:w="http://schemas.openxmlformats.org/wordprocessingml/2006/main" xmlns:w14="http://schemas.microsoft.com/office/word/2010/wordml" xmlns:w15="http://schemas.microsoft.com/office/word/2012/wordml" xmlns:wpg="http://schemas.microsoft.com/office/word/2010/wordprocessingGroup" xmlns:wpi="http://schemas.microsoft.com/office/word/2010/wordprocessingInk" xmlns:wne="http://schemas.microsoft.com/office/word/2006/wordml" xmlns:wps="http://schemas.microsoft.com/office/word/2010/wordprocessingShape" mc:Ignorable="w14 w15 wp14">
+<w:ftr xmlns:wpc="http://schemas.microsoft.com/office/word/2010/wordprocessingCanvas" xmlns:mc="http://schemas.openxmlformats.org/markup-compatibility/2006" xmlns:o="urn:schemas-microsoft-com:office:office" xmlns:r="http://schemas.openxmlformats.org/officeDocument/2006/relationships" xmlns:m="http://schemas.openxmlformats.org/officeDocument/2006/math" xmlns:v="urn:schemas-microsoft-com:vml" xmlns:wp14="http://schemas.microsoft.com/office/word/2010/wordprocessingDrawing" xmlns:wp="http://schemas.openxmlformats.org/drawingml/2006/wordprocessingDrawing" xmlns:w10="urn:schemas-microsoft-com:office:word" xmlns:w="http://schemas.openxmlformats.org/wordprocessingml/2006/main" xmlns:w14="http://schemas.microsoft.com/office/word/2010/wordml" xmlns:wpg="http://schemas.microsoft.com/office/word/2010/wordprocessingGroup" xmlns:wpi="http://schemas.microsoft.com/office/word/2010/wordprocessingInk" xmlns:wne="http://schemas.microsoft.com/office/word/2006/wordml" xmlns:wps="http://schemas.microsoft.com/office/word/2010/wordprocessingShape" mc:Ignorable="w14 wp14">
   <w:p>
     <w:pPr>
       <w:pStyle w:val="Piedepgina"/>
@@ -4154,7 +4301,7 @@
         <w:noProof/>
         <w:lang w:val="es-ES"/>
       </w:rPr>
-      <w:t>0</w:t>
+      <w:t>4</w:t>
     </w:r>
     <w:r>
       <w:fldChar w:fldCharType="end"/>
@@ -4164,7 +4311,7 @@
 </file>
 
 <file path=word/footnotes.xml><?xml version="1.0" encoding="utf-8"?>
-<w:footnotes xmlns:wpc="http://schemas.microsoft.com/office/word/2010/wordprocessingCanvas" xmlns:mc="http://schemas.openxmlformats.org/markup-compatibility/2006" xmlns:o="urn:schemas-microsoft-com:office:office" xmlns:r="http://schemas.openxmlformats.org/officeDocument/2006/relationships" xmlns:m="http://schemas.openxmlformats.org/officeDocument/2006/math" xmlns:v="urn:schemas-microsoft-com:vml" xmlns:wp14="http://schemas.microsoft.com/office/word/2010/wordprocessingDrawing" xmlns:wp="http://schemas.openxmlformats.org/drawingml/2006/wordprocessingDrawing" xmlns:w10="urn:schemas-microsoft-com:office:word" xmlns:w="http://schemas.openxmlformats.org/wordprocessingml/2006/main" xmlns:w14="http://schemas.microsoft.com/office/word/2010/wordml" xmlns:w15="http://schemas.microsoft.com/office/word/2012/wordml" xmlns:wpg="http://schemas.microsoft.com/office/word/2010/wordprocessingGroup" xmlns:wpi="http://schemas.microsoft.com/office/word/2010/wordprocessingInk" xmlns:wne="http://schemas.microsoft.com/office/word/2006/wordml" xmlns:wps="http://schemas.microsoft.com/office/word/2010/wordprocessingShape" mc:Ignorable="w14 w15 wp14">
+<w:footnotes xmlns:wpc="http://schemas.microsoft.com/office/word/2010/wordprocessingCanvas" xmlns:mc="http://schemas.openxmlformats.org/markup-compatibility/2006" xmlns:o="urn:schemas-microsoft-com:office:office" xmlns:r="http://schemas.openxmlformats.org/officeDocument/2006/relationships" xmlns:m="http://schemas.openxmlformats.org/officeDocument/2006/math" xmlns:v="urn:schemas-microsoft-com:vml" xmlns:wp14="http://schemas.microsoft.com/office/word/2010/wordprocessingDrawing" xmlns:wp="http://schemas.openxmlformats.org/drawingml/2006/wordprocessingDrawing" xmlns:w10="urn:schemas-microsoft-com:office:word" xmlns:w="http://schemas.openxmlformats.org/wordprocessingml/2006/main" xmlns:w14="http://schemas.microsoft.com/office/word/2010/wordml" xmlns:wpg="http://schemas.microsoft.com/office/word/2010/wordprocessingGroup" xmlns:wpi="http://schemas.microsoft.com/office/word/2010/wordprocessingInk" xmlns:wne="http://schemas.microsoft.com/office/word/2006/wordml" xmlns:wps="http://schemas.microsoft.com/office/word/2010/wordprocessingShape" mc:Ignorable="w14 wp14">
   <w:footnote w:type="separator" w:id="-1">
     <w:p>
       <w:pPr>
@@ -4189,7 +4336,7 @@
 </file>
 
 <file path=word/header1.xml><?xml version="1.0" encoding="utf-8"?>
-<w:hdr xmlns:wpc="http://schemas.microsoft.com/office/word/2010/wordprocessingCanvas" xmlns:mc="http://schemas.openxmlformats.org/markup-compatibility/2006" xmlns:o="urn:schemas-microsoft-com:office:office" xmlns:r="http://schemas.openxmlformats.org/officeDocument/2006/relationships" xmlns:m="http://schemas.openxmlformats.org/officeDocument/2006/math" xmlns:v="urn:schemas-microsoft-com:vml" xmlns:wp14="http://schemas.microsoft.com/office/word/2010/wordprocessingDrawing" xmlns:wp="http://schemas.openxmlformats.org/drawingml/2006/wordprocessingDrawing" xmlns:w10="urn:schemas-microsoft-com:office:word" xmlns:w="http://schemas.openxmlformats.org/wordprocessingml/2006/main" xmlns:w14="http://schemas.microsoft.com/office/word/2010/wordml" xmlns:w15="http://schemas.microsoft.com/office/word/2012/wordml" xmlns:wpg="http://schemas.microsoft.com/office/word/2010/wordprocessingGroup" xmlns:wpi="http://schemas.microsoft.com/office/word/2010/wordprocessingInk" xmlns:wne="http://schemas.microsoft.com/office/word/2006/wordml" xmlns:wps="http://schemas.microsoft.com/office/word/2010/wordprocessingShape" mc:Ignorable="w14 w15 wp14">
+<w:hdr xmlns:wpc="http://schemas.microsoft.com/office/word/2010/wordprocessingCanvas" xmlns:mc="http://schemas.openxmlformats.org/markup-compatibility/2006" xmlns:o="urn:schemas-microsoft-com:office:office" xmlns:r="http://schemas.openxmlformats.org/officeDocument/2006/relationships" xmlns:m="http://schemas.openxmlformats.org/officeDocument/2006/math" xmlns:v="urn:schemas-microsoft-com:vml" xmlns:wp14="http://schemas.microsoft.com/office/word/2010/wordprocessingDrawing" xmlns:wp="http://schemas.openxmlformats.org/drawingml/2006/wordprocessingDrawing" xmlns:w10="urn:schemas-microsoft-com:office:word" xmlns:w="http://schemas.openxmlformats.org/wordprocessingml/2006/main" xmlns:w14="http://schemas.microsoft.com/office/word/2010/wordml" xmlns:wpg="http://schemas.microsoft.com/office/word/2010/wordprocessingGroup" xmlns:wpi="http://schemas.microsoft.com/office/word/2010/wordprocessingInk" xmlns:wne="http://schemas.microsoft.com/office/word/2006/wordml" xmlns:wps="http://schemas.microsoft.com/office/word/2010/wordprocessingShape" mc:Ignorable="w14 wp14">
   <w:tbl>
     <w:tblPr>
       <w:tblW w:w="0" w:type="auto"/>
@@ -4263,7 +4410,7 @@
 </file>
 
 <file path=word/numbering.xml><?xml version="1.0" encoding="utf-8"?>
-<w:numbering xmlns:wpc="http://schemas.microsoft.com/office/word/2010/wordprocessingCanvas" xmlns:mc="http://schemas.openxmlformats.org/markup-compatibility/2006" xmlns:o="urn:schemas-microsoft-com:office:office" xmlns:r="http://schemas.openxmlformats.org/officeDocument/2006/relationships" xmlns:m="http://schemas.openxmlformats.org/officeDocument/2006/math" xmlns:v="urn:schemas-microsoft-com:vml" xmlns:wp14="http://schemas.microsoft.com/office/word/2010/wordprocessingDrawing" xmlns:wp="http://schemas.openxmlformats.org/drawingml/2006/wordprocessingDrawing" xmlns:w10="urn:schemas-microsoft-com:office:word" xmlns:w="http://schemas.openxmlformats.org/wordprocessingml/2006/main" xmlns:w14="http://schemas.microsoft.com/office/word/2010/wordml" xmlns:w15="http://schemas.microsoft.com/office/word/2012/wordml" xmlns:wpg="http://schemas.microsoft.com/office/word/2010/wordprocessingGroup" xmlns:wpi="http://schemas.microsoft.com/office/word/2010/wordprocessingInk" xmlns:wne="http://schemas.microsoft.com/office/word/2006/wordml" xmlns:wps="http://schemas.microsoft.com/office/word/2010/wordprocessingShape" mc:Ignorable="w14 w15 wp14">
+<w:numbering xmlns:wpc="http://schemas.microsoft.com/office/word/2010/wordprocessingCanvas" xmlns:mc="http://schemas.openxmlformats.org/markup-compatibility/2006" xmlns:o="urn:schemas-microsoft-com:office:office" xmlns:r="http://schemas.openxmlformats.org/officeDocument/2006/relationships" xmlns:m="http://schemas.openxmlformats.org/officeDocument/2006/math" xmlns:v="urn:schemas-microsoft-com:vml" xmlns:wp14="http://schemas.microsoft.com/office/word/2010/wordprocessingDrawing" xmlns:wp="http://schemas.openxmlformats.org/drawingml/2006/wordprocessingDrawing" xmlns:w10="urn:schemas-microsoft-com:office:word" xmlns:w="http://schemas.openxmlformats.org/wordprocessingml/2006/main" xmlns:w14="http://schemas.microsoft.com/office/word/2010/wordml" xmlns:wpg="http://schemas.microsoft.com/office/word/2010/wordprocessingGroup" xmlns:wpi="http://schemas.microsoft.com/office/word/2010/wordprocessingInk" xmlns:wne="http://schemas.microsoft.com/office/word/2006/wordml" xmlns:wps="http://schemas.microsoft.com/office/word/2010/wordprocessingShape" mc:Ignorable="w14 wp14">
   <w:abstractNum w:abstractNumId="0">
     <w:nsid w:val="FFFFFFFB"/>
     <w:multiLevelType w:val="multilevel"/>
@@ -4782,17 +4929,17 @@
 </file>
 
 <file path=word/styles.xml><?xml version="1.0" encoding="utf-8"?>
-<w:styles xmlns:mc="http://schemas.openxmlformats.org/markup-compatibility/2006" xmlns:r="http://schemas.openxmlformats.org/officeDocument/2006/relationships" xmlns:w="http://schemas.openxmlformats.org/wordprocessingml/2006/main" xmlns:w14="http://schemas.microsoft.com/office/word/2010/wordml" xmlns:w15="http://schemas.microsoft.com/office/word/2012/wordml" mc:Ignorable="w14 w15">
+<w:styles xmlns:mc="http://schemas.openxmlformats.org/markup-compatibility/2006" xmlns:r="http://schemas.openxmlformats.org/officeDocument/2006/relationships" xmlns:w="http://schemas.openxmlformats.org/wordprocessingml/2006/main" xmlns:w14="http://schemas.microsoft.com/office/word/2010/wordml" mc:Ignorable="w14">
   <w:docDefaults>
     <w:rPrDefault>
       <w:rPr>
         <w:rFonts w:ascii="Times New Roman" w:eastAsia="Batang" w:hAnsi="Times New Roman" w:cs="Times New Roman"/>
-        <w:lang w:val="es-MX" w:eastAsia="es-MX" w:bidi="ar-SA"/>
+        <w:lang w:val="es-CO" w:eastAsia="es-CO" w:bidi="ar-SA"/>
       </w:rPr>
     </w:rPrDefault>
     <w:pPrDefault/>
   </w:docDefaults>
-  <w:latentStyles w:defLockedState="0" w:defUIPriority="0" w:defSemiHidden="0" w:defUnhideWhenUsed="0" w:defQFormat="0" w:count="371">
+  <w:latentStyles w:defLockedState="0" w:defUIPriority="0" w:defSemiHidden="0" w:defUnhideWhenUsed="0" w:defQFormat="0" w:count="267">
     <w:lsdException w:name="Normal" w:qFormat="1"/>
     <w:lsdException w:name="heading 1" w:qFormat="1"/>
     <w:lsdException w:name="heading 2" w:qFormat="1"/>
@@ -4968,110 +5115,6 @@
     <w:lsdException w:name="Book Title" w:uiPriority="33" w:qFormat="1"/>
     <w:lsdException w:name="Bibliography" w:semiHidden="1" w:uiPriority="37" w:unhideWhenUsed="1"/>
     <w:lsdException w:name="TOC Heading" w:semiHidden="1" w:uiPriority="39" w:unhideWhenUsed="1" w:qFormat="1"/>
-    <w:lsdException w:name="Plain Table 1" w:uiPriority="41"/>
-    <w:lsdException w:name="Plain Table 2" w:uiPriority="42"/>
-    <w:lsdException w:name="Plain Table 3" w:uiPriority="43"/>
-    <w:lsdException w:name="Plain Table 4" w:uiPriority="44"/>
-    <w:lsdException w:name="Plain Table 5" w:uiPriority="45"/>
-    <w:lsdException w:name="Grid Table Light" w:uiPriority="40"/>
-    <w:lsdException w:name="Grid Table 1 Light" w:uiPriority="46"/>
-    <w:lsdException w:name="Grid Table 2" w:uiPriority="47"/>
-    <w:lsdException w:name="Grid Table 3" w:uiPriority="48"/>
-    <w:lsdException w:name="Grid Table 4" w:uiPriority="49"/>
-    <w:lsdException w:name="Grid Table 5 Dark" w:uiPriority="50"/>
-    <w:lsdException w:name="Grid Table 6 Colorful" w:uiPriority="51"/>
-    <w:lsdException w:name="Grid Table 7 Colorful" w:uiPriority="52"/>
-    <w:lsdException w:name="Grid Table 1 Light Accent 1" w:uiPriority="46"/>
-    <w:lsdException w:name="Grid Table 2 Accent 1" w:uiPriority="47"/>
-    <w:lsdException w:name="Grid Table 3 Accent 1" w:uiPriority="48"/>
-    <w:lsdException w:name="Grid Table 4 Accent 1" w:uiPriority="49"/>
-    <w:lsdException w:name="Grid Table 5 Dark Accent 1" w:uiPriority="50"/>
-    <w:lsdException w:name="Grid Table 6 Colorful Accent 1" w:uiPriority="51"/>
-    <w:lsdException w:name="Grid Table 7 Colorful Accent 1" w:uiPriority="52"/>
-    <w:lsdException w:name="Grid Table 1 Light Accent 2" w:uiPriority="46"/>
-    <w:lsdException w:name="Grid Table 2 Accent 2" w:uiPriority="47"/>
-    <w:lsdException w:name="Grid Table 3 Accent 2" w:uiPriority="48"/>
-    <w:lsdException w:name="Grid Table 4 Accent 2" w:uiPriority="49"/>
-    <w:lsdException w:name="Grid Table 5 Dark Accent 2" w:uiPriority="50"/>
-    <w:lsdException w:name="Grid Table 6 Colorful Accent 2" w:uiPriority="51"/>
-    <w:lsdException w:name="Grid Table 7 Colorful Accent 2" w:uiPriority="52"/>
-    <w:lsdException w:name="Grid Table 1 Light Accent 3" w:uiPriority="46"/>
-    <w:lsdException w:name="Grid Table 2 Accent 3" w:uiPriority="47"/>
-    <w:lsdException w:name="Grid Table 3 Accent 3" w:uiPriority="48"/>
-    <w:lsdException w:name="Grid Table 4 Accent 3" w:uiPriority="49"/>
-    <w:lsdException w:name="Grid Table 5 Dark Accent 3" w:uiPriority="50"/>
-    <w:lsdException w:name="Grid Table 6 Colorful Accent 3" w:uiPriority="51"/>
-    <w:lsdException w:name="Grid Table 7 Colorful Accent 3" w:uiPriority="52"/>
-    <w:lsdException w:name="Grid Table 1 Light Accent 4" w:uiPriority="46"/>
-    <w:lsdException w:name="Grid Table 2 Accent 4" w:uiPriority="47"/>
-    <w:lsdException w:name="Grid Table 3 Accent 4" w:uiPriority="48"/>
-    <w:lsdException w:name="Grid Table 4 Accent 4" w:uiPriority="49"/>
-    <w:lsdException w:name="Grid Table 5 Dark Accent 4" w:uiPriority="50"/>
-    <w:lsdException w:name="Grid Table 6 Colorful Accent 4" w:uiPriority="51"/>
-    <w:lsdException w:name="Grid Table 7 Colorful Accent 4" w:uiPriority="52"/>
-    <w:lsdException w:name="Grid Table 1 Light Accent 5" w:uiPriority="46"/>
-    <w:lsdException w:name="Grid Table 2 Accent 5" w:uiPriority="47"/>
-    <w:lsdException w:name="Grid Table 3 Accent 5" w:uiPriority="48"/>
-    <w:lsdException w:name="Grid Table 4 Accent 5" w:uiPriority="49"/>
-    <w:lsdException w:name="Grid Table 5 Dark Accent 5" w:uiPriority="50"/>
-    <w:lsdException w:name="Grid Table 6 Colorful Accent 5" w:uiPriority="51"/>
-    <w:lsdException w:name="Grid Table 7 Colorful Accent 5" w:uiPriority="52"/>
-    <w:lsdException w:name="Grid Table 1 Light Accent 6" w:uiPriority="46"/>
-    <w:lsdException w:name="Grid Table 2 Accent 6" w:uiPriority="47"/>
-    <w:lsdException w:name="Grid Table 3 Accent 6" w:uiPriority="48"/>
-    <w:lsdException w:name="Grid Table 4 Accent 6" w:uiPriority="49"/>
-    <w:lsdException w:name="Grid Table 5 Dark Accent 6" w:uiPriority="50"/>
-    <w:lsdException w:name="Grid Table 6 Colorful Accent 6" w:uiPriority="51"/>
-    <w:lsdException w:name="Grid Table 7 Colorful Accent 6" w:uiPriority="52"/>
-    <w:lsdException w:name="List Table 1 Light" w:uiPriority="46"/>
-    <w:lsdException w:name="List Table 2" w:uiPriority="47"/>
-    <w:lsdException w:name="List Table 3" w:uiPriority="48"/>
-    <w:lsdException w:name="List Table 4" w:uiPriority="49"/>
-    <w:lsdException w:name="List Table 5 Dark" w:uiPriority="50"/>
-    <w:lsdException w:name="List Table 6 Colorful" w:uiPriority="51"/>
-    <w:lsdException w:name="List Table 7 Colorful" w:uiPriority="52"/>
-    <w:lsdException w:name="List Table 1 Light Accent 1" w:uiPriority="46"/>
-    <w:lsdException w:name="List Table 2 Accent 1" w:uiPriority="47"/>
-    <w:lsdException w:name="List Table 3 Accent 1" w:uiPriority="48"/>
-    <w:lsdException w:name="List Table 4 Accent 1" w:uiPriority="49"/>
-    <w:lsdException w:name="List Table 5 Dark Accent 1" w:uiPriority="50"/>
-    <w:lsdException w:name="List Table 6 Colorful Accent 1" w:uiPriority="51"/>
-    <w:lsdException w:name="List Table 7 Colorful Accent 1" w:uiPriority="52"/>
-    <w:lsdException w:name="List Table 1 Light Accent 2" w:uiPriority="46"/>
-    <w:lsdException w:name="List Table 2 Accent 2" w:uiPriority="47"/>
-    <w:lsdException w:name="List Table 3 Accent 2" w:uiPriority="48"/>
-    <w:lsdException w:name="List Table 4 Accent 2" w:uiPriority="49"/>
-    <w:lsdException w:name="List Table 5 Dark Accent 2" w:uiPriority="50"/>
-    <w:lsdException w:name="List Table 6 Colorful Accent 2" w:uiPriority="51"/>
-    <w:lsdException w:name="List Table 7 Colorful Accent 2" w:uiPriority="52"/>
-    <w:lsdException w:name="List Table 1 Light Accent 3" w:uiPriority="46"/>
-    <w:lsdException w:name="List Table 2 Accent 3" w:uiPriority="47"/>
-    <w:lsdException w:name="List Table 3 Accent 3" w:uiPriority="48"/>
-    <w:lsdException w:name="List Table 4 Accent 3" w:uiPriority="49"/>
-    <w:lsdException w:name="List Table 5 Dark Accent 3" w:uiPriority="50"/>
-    <w:lsdException w:name="List Table 6 Colorful Accent 3" w:uiPriority="51"/>
-    <w:lsdException w:name="List Table 7 Colorful Accent 3" w:uiPriority="52"/>
-    <w:lsdException w:name="List Table 1 Light Accent 4" w:uiPriority="46"/>
-    <w:lsdException w:name="List Table 2 Accent 4" w:uiPriority="47"/>
-    <w:lsdException w:name="List Table 3 Accent 4" w:uiPriority="48"/>
-    <w:lsdException w:name="List Table 4 Accent 4" w:uiPriority="49"/>
-    <w:lsdException w:name="List Table 5 Dark Accent 4" w:uiPriority="50"/>
-    <w:lsdException w:name="List Table 6 Colorful Accent 4" w:uiPriority="51"/>
-    <w:lsdException w:name="List Table 7 Colorful Accent 4" w:uiPriority="52"/>
-    <w:lsdException w:name="List Table 1 Light Accent 5" w:uiPriority="46"/>
-    <w:lsdException w:name="List Table 2 Accent 5" w:uiPriority="47"/>
-    <w:lsdException w:name="List Table 3 Accent 5" w:uiPriority="48"/>
-    <w:lsdException w:name="List Table 4 Accent 5" w:uiPriority="49"/>
-    <w:lsdException w:name="List Table 5 Dark Accent 5" w:uiPriority="50"/>
-    <w:lsdException w:name="List Table 6 Colorful Accent 5" w:uiPriority="51"/>
-    <w:lsdException w:name="List Table 7 Colorful Accent 5" w:uiPriority="52"/>
-    <w:lsdException w:name="List Table 1 Light Accent 6" w:uiPriority="46"/>
-    <w:lsdException w:name="List Table 2 Accent 6" w:uiPriority="47"/>
-    <w:lsdException w:name="List Table 3 Accent 6" w:uiPriority="48"/>
-    <w:lsdException w:name="List Table 4 Accent 6" w:uiPriority="49"/>
-    <w:lsdException w:name="List Table 5 Dark Accent 6" w:uiPriority="50"/>
-    <w:lsdException w:name="List Table 6 Colorful Accent 6" w:uiPriority="51"/>
-    <w:lsdException w:name="List Table 7 Colorful Accent 6" w:uiPriority="52"/>
   </w:latentStyles>
   <w:style w:type="paragraph" w:default="1" w:styleId="Normal">
     <w:name w:val="Normal"/>
@@ -5084,7 +5127,7 @@
       <w:rFonts w:ascii="Calibri" w:eastAsia="Calibri" w:hAnsi="Calibri"/>
       <w:sz w:val="22"/>
       <w:szCs w:val="22"/>
-      <w:lang w:eastAsia="en-US"/>
+      <w:lang w:val="es-MX" w:eastAsia="en-US"/>
     </w:rPr>
   </w:style>
   <w:style w:type="paragraph" w:styleId="Ttulo1">
@@ -5246,6 +5289,7 @@
   <w:style w:type="character" w:default="1" w:styleId="Fuentedeprrafopredeter">
     <w:name w:val="Default Paragraph Font"/>
     <w:uiPriority w:val="1"/>
+    <w:semiHidden/>
     <w:unhideWhenUsed/>
   </w:style>
   <w:style w:type="table" w:default="1" w:styleId="Tablanormal">
@@ -5269,7 +5313,7 @@
     <w:semiHidden/>
     <w:unhideWhenUsed/>
   </w:style>
-  <w:style w:type="paragraph" w:styleId="Descripcin">
+  <w:style w:type="paragraph" w:styleId="Epgrafe">
     <w:name w:val="caption"/>
     <w:basedOn w:val="Normal"/>
     <w:next w:val="Normal"/>
@@ -5332,11 +5376,11 @@
       <w:iCs/>
     </w:rPr>
   </w:style>
-  <w:style w:type="paragraph" w:styleId="Puesto">
+  <w:style w:type="paragraph" w:styleId="Ttulo">
     <w:name w:val="Title"/>
     <w:basedOn w:val="Normal"/>
     <w:next w:val="Normal"/>
-    <w:link w:val="PuestoCar"/>
+    <w:link w:val="TtuloCar"/>
     <w:qFormat/>
     <w:rsid w:val="008F63DC"/>
     <w:pPr>
@@ -5353,9 +5397,9 @@
       <w:szCs w:val="32"/>
     </w:rPr>
   </w:style>
-  <w:style w:type="character" w:customStyle="1" w:styleId="PuestoCar">
-    <w:name w:val="Puesto Car"/>
-    <w:link w:val="Puesto"/>
+  <w:style w:type="character" w:customStyle="1" w:styleId="TtuloCar">
+    <w:name w:val="Título Car"/>
+    <w:link w:val="Ttulo"/>
     <w:rsid w:val="008F63DC"/>
     <w:rPr>
       <w:rFonts w:ascii="Calibri Light" w:eastAsia="Times New Roman" w:hAnsi="Calibri Light" w:cs="Times New Roman"/>
@@ -5420,6 +5464,7 @@
     <w:basedOn w:val="Tablanormal"/>
     <w:rsid w:val="000B01D8"/>
     <w:tblPr>
+      <w:tblInd w:w="0" w:type="dxa"/>
       <w:tblBorders>
         <w:top w:val="single" w:sz="4" w:space="0" w:color="auto"/>
         <w:left w:val="single" w:sz="4" w:space="0" w:color="auto"/>
@@ -5428,6 +5473,12 @@
         <w:insideH w:val="single" w:sz="4" w:space="0" w:color="auto"/>
         <w:insideV w:val="single" w:sz="4" w:space="0" w:color="auto"/>
       </w:tblBorders>
+      <w:tblCellMar>
+        <w:top w:w="0" w:type="dxa"/>
+        <w:left w:w="108" w:type="dxa"/>
+        <w:bottom w:w="0" w:type="dxa"/>
+        <w:right w:w="108" w:type="dxa"/>
+      </w:tblCellMar>
     </w:tblPr>
   </w:style>
   <w:style w:type="paragraph" w:styleId="TtulodeTDC">
@@ -5503,6 +5554,196 @@
 </w:styles>
 </file>
 
+<file path=word/stylesWithEffects.xml><?xml version="1.0" encoding="utf-8"?>
+<w:styles xmlns:wpc="http://schemas.microsoft.com/office/word/2010/wordprocessingCanvas" xmlns:mc="http://schemas.openxmlformats.org/markup-compatibility/2006" xmlns:o="urn:schemas-microsoft-com:office:office" xmlns:r="http://schemas.openxmlformats.org/officeDocument/2006/relationships" xmlns:m="http://schemas.openxmlformats.org/officeDocument/2006/math" xmlns:v="urn:schemas-microsoft-com:vml" xmlns:wp14="http://schemas.microsoft.com/office/word/2010/wordprocessingDrawing" xmlns:wp="http://schemas.openxmlformats.org/drawingml/2006/wordprocessingDrawing" xmlns:w10="urn:schemas-microsoft-com:office:word" xmlns:w="http://schemas.openxmlformats.org/wordprocessingml/2006/main" xmlns:w14="http://schemas.microsoft.com/office/word/2010/wordml" xmlns:wpg="http://schemas.microsoft.com/office/word/2010/wordprocessingGroup" xmlns:wpi="http://schemas.microsoft.com/office/word/2010/wordprocessingInk" xmlns:wne="http://schemas.microsoft.com/office/word/2006/wordml" xmlns:wps="http://schemas.microsoft.com/office/word/2010/wordprocessingShape" mc:Ignorable="w14 wp14">
+  <w:docDefaults>
+    <w:rPrDefault>
+      <w:rPr>
+        <w:rFonts w:asciiTheme="minorHAnsi" w:eastAsiaTheme="minorEastAsia" w:hAnsiTheme="minorHAnsi" w:cstheme="minorBidi"/>
+        <w:sz w:val="22"/>
+        <w:szCs w:val="22"/>
+        <w:lang w:val="es-CO" w:eastAsia="es-CO" w:bidi="ar-SA"/>
+      </w:rPr>
+    </w:rPrDefault>
+    <w:pPrDefault>
+      <w:pPr>
+        <w:spacing w:after="200" w:line="276" w:lineRule="auto"/>
+      </w:pPr>
+    </w:pPrDefault>
+  </w:docDefaults>
+  <w:latentStyles w:defLockedState="0" w:defUIPriority="99" w:defSemiHidden="1" w:defUnhideWhenUsed="1" w:defQFormat="0" w:count="267">
+    <w:lsdException w:name="Normal" w:semiHidden="0" w:uiPriority="0" w:unhideWhenUsed="0" w:qFormat="1"/>
+    <w:lsdException w:name="heading 1" w:semiHidden="0" w:uiPriority="9" w:unhideWhenUsed="0" w:qFormat="1"/>
+    <w:lsdException w:name="heading 2" w:uiPriority="9" w:qFormat="1"/>
+    <w:lsdException w:name="heading 3" w:uiPriority="9" w:qFormat="1"/>
+    <w:lsdException w:name="heading 4" w:uiPriority="9" w:qFormat="1"/>
+    <w:lsdException w:name="heading 5" w:uiPriority="9" w:qFormat="1"/>
+    <w:lsdException w:name="heading 6" w:uiPriority="9" w:qFormat="1"/>
+    <w:lsdException w:name="heading 7" w:uiPriority="9" w:qFormat="1"/>
+    <w:lsdException w:name="heading 8" w:uiPriority="9" w:qFormat="1"/>
+    <w:lsdException w:name="heading 9" w:uiPriority="9" w:qFormat="1"/>
+    <w:lsdException w:name="toc 1" w:uiPriority="39"/>
+    <w:lsdException w:name="toc 2" w:uiPriority="39"/>
+    <w:lsdException w:name="toc 3" w:uiPriority="39"/>
+    <w:lsdException w:name="toc 4" w:uiPriority="39"/>
+    <w:lsdException w:name="toc 5" w:uiPriority="39"/>
+    <w:lsdException w:name="toc 6" w:uiPriority="39"/>
+    <w:lsdException w:name="toc 7" w:uiPriority="39"/>
+    <w:lsdException w:name="toc 8" w:uiPriority="39"/>
+    <w:lsdException w:name="toc 9" w:uiPriority="39"/>
+    <w:lsdException w:name="caption" w:uiPriority="35" w:qFormat="1"/>
+    <w:lsdException w:name="Title" w:semiHidden="0" w:uiPriority="10" w:unhideWhenUsed="0" w:qFormat="1"/>
+    <w:lsdException w:name="Default Paragraph Font" w:uiPriority="1"/>
+    <w:lsdException w:name="Subtitle" w:semiHidden="0" w:uiPriority="11" w:unhideWhenUsed="0" w:qFormat="1"/>
+    <w:lsdException w:name="Strong" w:semiHidden="0" w:uiPriority="22" w:unhideWhenUsed="0" w:qFormat="1"/>
+    <w:lsdException w:name="Emphasis" w:semiHidden="0" w:uiPriority="20" w:unhideWhenUsed="0" w:qFormat="1"/>
+    <w:lsdException w:name="Table Grid" w:semiHidden="0" w:uiPriority="59" w:unhideWhenUsed="0"/>
+    <w:lsdException w:name="Placeholder Text" w:unhideWhenUsed="0"/>
+    <w:lsdException w:name="No Spacing" w:semiHidden="0" w:uiPriority="1" w:unhideWhenUsed="0" w:qFormat="1"/>
+    <w:lsdException w:name="Light Shading" w:semiHidden="0" w:uiPriority="60" w:unhideWhenUsed="0"/>
+    <w:lsdException w:name="Light List" w:semiHidden="0" w:uiPriority="61" w:unhideWhenUsed="0"/>
+    <w:lsdException w:name="Light Grid" w:semiHidden="0" w:uiPriority="62" w:unhideWhenUsed="0"/>
+    <w:lsdException w:name="Medium Shading 1" w:semiHidden="0" w:uiPriority="63" w:unhideWhenUsed="0"/>
+    <w:lsdException w:name="Medium Shading 2" w:semiHidden="0" w:uiPriority="64" w:unhideWhenUsed="0"/>
+    <w:lsdException w:name="Medium List 1" w:semiHidden="0" w:uiPriority="65" w:unhideWhenUsed="0"/>
+    <w:lsdException w:name="Medium List 2" w:semiHidden="0" w:uiPriority="66" w:unhideWhenUsed="0"/>
+    <w:lsdException w:name="Medium Grid 1" w:semiHidden="0" w:uiPriority="67" w:unhideWhenUsed="0"/>
+    <w:lsdException w:name="Medium Grid 2" w:semiHidden="0" w:uiPriority="68" w:unhideWhenUsed="0"/>
+    <w:lsdException w:name="Medium Grid 3" w:semiHidden="0" w:uiPriority="69" w:unhideWhenUsed="0"/>
+    <w:lsdException w:name="Dark List" w:semiHidden="0" w:uiPriority="70" w:unhideWhenUsed="0"/>
+    <w:lsdException w:name="Colorful Shading" w:semiHidden="0" w:uiPriority="71" w:unhideWhenUsed="0"/>
+    <w:lsdException w:name="Colorful List" w:semiHidden="0" w:uiPriority="72" w:unhideWhenUsed="0"/>
+    <w:lsdException w:name="Colorful Grid" w:semiHidden="0" w:uiPriority="73" w:unhideWhenUsed="0"/>
+    <w:lsdException w:name="Light Shading Accent 1" w:semiHidden="0" w:uiPriority="60" w:unhideWhenUsed="0"/>
+    <w:lsdException w:name="Light List Accent 1" w:semiHidden="0" w:uiPriority="61" w:unhideWhenUsed="0"/>
+    <w:lsdException w:name="Light Grid Accent 1" w:semiHidden="0" w:uiPriority="62" w:unhideWhenUsed="0"/>
+    <w:lsdException w:name="Medium Shading 1 Accent 1" w:semiHidden="0" w:uiPriority="63" w:unhideWhenUsed="0"/>
+    <w:lsdException w:name="Medium Shading 2 Accent 1" w:semiHidden="0" w:uiPriority="64" w:unhideWhenUsed="0"/>
+    <w:lsdException w:name="Medium List 1 Accent 1" w:semiHidden="0" w:uiPriority="65" w:unhideWhenUsed="0"/>
+    <w:lsdException w:name="Revision" w:unhideWhenUsed="0"/>
+    <w:lsdException w:name="List Paragraph" w:semiHidden="0" w:uiPriority="34" w:unhideWhenUsed="0" w:qFormat="1"/>
+    <w:lsdException w:name="Quote" w:semiHidden="0" w:uiPriority="29" w:unhideWhenUsed="0" w:qFormat="1"/>
+    <w:lsdException w:name="Intense Quote" w:semiHidden="0" w:uiPriority="30" w:unhideWhenUsed="0" w:qFormat="1"/>
+    <w:lsdException w:name="Medium List 2 Accent 1" w:semiHidden="0" w:uiPriority="66" w:unhideWhenUsed="0"/>
+    <w:lsdException w:name="Medium Grid 1 Accent 1" w:semiHidden="0" w:uiPriority="67" w:unhideWhenUsed="0"/>
+    <w:lsdException w:name="Medium Grid 2 Accent 1" w:semiHidden="0" w:uiPriority="68" w:unhideWhenUsed="0"/>
+    <w:lsdException w:name="Medium Grid 3 Accent 1" w:semiHidden="0" w:uiPriority="69" w:unhideWhenUsed="0"/>
+    <w:lsdException w:name="Dark List Accent 1" w:semiHidden="0" w:uiPriority="70" w:unhideWhenUsed="0"/>
+    <w:lsdException w:name="Colorful Shading Accent 1" w:semiHidden="0" w:uiPriority="71" w:unhideWhenUsed="0"/>
+    <w:lsdException w:name="Colorful List Accent 1" w:semiHidden="0" w:uiPriority="72" w:unhideWhenUsed="0"/>
+    <w:lsdException w:name="Colorful Grid Accent 1" w:semiHidden="0" w:uiPriority="73" w:unhideWhenUsed="0"/>
+    <w:lsdException w:name="Light Shading Accent 2" w:semiHidden="0" w:uiPriority="60" w:unhideWhenUsed="0"/>
+    <w:lsdException w:name="Light List Accent 2" w:semiHidden="0" w:uiPriority="61" w:unhideWhenUsed="0"/>
+    <w:lsdException w:name="Light Grid Accent 2" w:semiHidden="0" w:uiPriority="62" w:unhideWhenUsed="0"/>
+    <w:lsdException w:name="Medium Shading 1 Accent 2" w:semiHidden="0" w:uiPriority="63" w:unhideWhenUsed="0"/>
+    <w:lsdException w:name="Medium Shading 2 Accent 2" w:semiHidden="0" w:uiPriority="64" w:unhideWhenUsed="0"/>
+    <w:lsdException w:name="Medium List 1 Accent 2" w:semiHidden="0" w:uiPriority="65" w:unhideWhenUsed="0"/>
+    <w:lsdException w:name="Medium List 2 Accent 2" w:semiHidden="0" w:uiPriority="66" w:unhideWhenUsed="0"/>
+    <w:lsdException w:name="Medium Grid 1 Accent 2" w:semiHidden="0" w:uiPriority="67" w:unhideWhenUsed="0"/>
+    <w:lsdException w:name="Medium Grid 2 Accent 2" w:semiHidden="0" w:uiPriority="68" w:unhideWhenUsed="0"/>
+    <w:lsdException w:name="Medium Grid 3 Accent 2" w:semiHidden="0" w:uiPriority="69" w:unhideWhenUsed="0"/>
+    <w:lsdException w:name="Dark List Accent 2" w:semiHidden="0" w:uiPriority="70" w:unhideWhenUsed="0"/>
+    <w:lsdException w:name="Colorful Shading Accent 2" w:semiHidden="0" w:uiPriority="71" w:unhideWhenUsed="0"/>
+    <w:lsdException w:name="Colorful List Accent 2" w:semiHidden="0" w:uiPriority="72" w:unhideWhenUsed="0"/>
+    <w:lsdException w:name="Colorful Grid Accent 2" w:semiHidden="0" w:uiPriority="73" w:unhideWhenUsed="0"/>
+    <w:lsdException w:name="Light Shading Accent 3" w:semiHidden="0" w:uiPriority="60" w:unhideWhenUsed="0"/>
+    <w:lsdException w:name="Light List Accent 3" w:semiHidden="0" w:uiPriority="61" w:unhideWhenUsed="0"/>
+    <w:lsdException w:name="Light Grid Accent 3" w:semiHidden="0" w:uiPriority="62" w:unhideWhenUsed="0"/>
+    <w:lsdException w:name="Medium Shading 1 Accent 3" w:semiHidden="0" w:uiPriority="63" w:unhideWhenUsed="0"/>
+    <w:lsdException w:name="Medium Shading 2 Accent 3" w:semiHidden="0" w:uiPriority="64" w:unhideWhenUsed="0"/>
+    <w:lsdException w:name="Medium List 1 Accent 3" w:semiHidden="0" w:uiPriority="65" w:unhideWhenUsed="0"/>
+    <w:lsdException w:name="Medium List 2 Accent 3" w:semiHidden="0" w:uiPriority="66" w:unhideWhenUsed="0"/>
+    <w:lsdException w:name="Medium Grid 1 Accent 3" w:semiHidden="0" w:uiPriority="67" w:unhideWhenUsed="0"/>
+    <w:lsdException w:name="Medium Grid 2 Accent 3" w:semiHidden="0" w:uiPriority="68" w:unhideWhenUsed="0"/>
+    <w:lsdException w:name="Medium Grid 3 Accent 3" w:semiHidden="0" w:uiPriority="69" w:unhideWhenUsed="0"/>
+    <w:lsdException w:name="Dark List Accent 3" w:semiHidden="0" w:uiPriority="70" w:unhideWhenUsed="0"/>
+    <w:lsdException w:name="Colorful Shading Accent 3" w:semiHidden="0" w:uiPriority="71" w:unhideWhenUsed="0"/>
+    <w:lsdException w:name="Colorful List Accent 3" w:semiHidden="0" w:uiPriority="72" w:unhideWhenUsed="0"/>
+    <w:lsdException w:name="Colorful Grid Accent 3" w:semiHidden="0" w:uiPriority="73" w:unhideWhenUsed="0"/>
+    <w:lsdException w:name="Light Shading Accent 4" w:semiHidden="0" w:uiPriority="60" w:unhideWhenUsed="0"/>
+    <w:lsdException w:name="Light List Accent 4" w:semiHidden="0" w:uiPriority="61" w:unhideWhenUsed="0"/>
+    <w:lsdException w:name="Light Grid Accent 4" w:semiHidden="0" w:uiPriority="62" w:unhideWhenUsed="0"/>
+    <w:lsdException w:name="Medium Shading 1 Accent 4" w:semiHidden="0" w:uiPriority="63" w:unhideWhenUsed="0"/>
+    <w:lsdException w:name="Medium Shading 2 Accent 4" w:semiHidden="0" w:uiPriority="64" w:unhideWhenUsed="0"/>
+    <w:lsdException w:name="Medium List 1 Accent 4" w:semiHidden="0" w:uiPriority="65" w:unhideWhenUsed="0"/>
+    <w:lsdException w:name="Medium List 2 Accent 4" w:semiHidden="0" w:uiPriority="66" w:unhideWhenUsed="0"/>
+    <w:lsdException w:name="Medium Grid 1 Accent 4" w:semiHidden="0" w:uiPriority="67" w:unhideWhenUsed="0"/>
+    <w:lsdException w:name="Medium Grid 2 Accent 4" w:semiHidden="0" w:uiPriority="68" w:unhideWhenUsed="0"/>
+    <w:lsdException w:name="Medium Grid 3 Accent 4" w:semiHidden="0" w:uiPriority="69" w:unhideWhenUsed="0"/>
+    <w:lsdException w:name="Dark List Accent 4" w:semiHidden="0" w:uiPriority="70" w:unhideWhenUsed="0"/>
+    <w:lsdException w:name="Colorful Shading Accent 4" w:semiHidden="0" w:uiPriority="71" w:unhideWhenUsed="0"/>
+    <w:lsdException w:name="Colorful List Accent 4" w:semiHidden="0" w:uiPriority="72" w:unhideWhenUsed="0"/>
+    <w:lsdException w:name="Colorful Grid Accent 4" w:semiHidden="0" w:uiPriority="73" w:unhideWhenUsed="0"/>
+    <w:lsdException w:name="Light Shading Accent 5" w:semiHidden="0" w:uiPriority="60" w:unhideWhenUsed="0"/>
+    <w:lsdException w:name="Light List Accent 5" w:semiHidden="0" w:uiPriority="61" w:unhideWhenUsed="0"/>
+    <w:lsdException w:name="Light Grid Accent 5" w:semiHidden="0" w:uiPriority="62" w:unhideWhenUsed="0"/>
+    <w:lsdException w:name="Medium Shading 1 Accent 5" w:semiHidden="0" w:uiPriority="63" w:unhideWhenUsed="0"/>
+    <w:lsdException w:name="Medium Shading 2 Accent 5" w:semiHidden="0" w:uiPriority="64" w:unhideWhenUsed="0"/>
+    <w:lsdException w:name="Medium List 1 Accent 5" w:semiHidden="0" w:uiPriority="65" w:unhideWhenUsed="0"/>
+    <w:lsdException w:name="Medium List 2 Accent 5" w:semiHidden="0" w:uiPriority="66" w:unhideWhenUsed="0"/>
+    <w:lsdException w:name="Medium Grid 1 Accent 5" w:semiHidden="0" w:uiPriority="67" w:unhideWhenUsed="0"/>
+    <w:lsdException w:name="Medium Grid 2 Accent 5" w:semiHidden="0" w:uiPriority="68" w:unhideWhenUsed="0"/>
+    <w:lsdException w:name="Medium Grid 3 Accent 5" w:semiHidden="0" w:uiPriority="69" w:unhideWhenUsed="0"/>
+    <w:lsdException w:name="Dark List Accent 5" w:semiHidden="0" w:uiPriority="70" w:unhideWhenUsed="0"/>
+    <w:lsdException w:name="Colorful Shading Accent 5" w:semiHidden="0" w:uiPriority="71" w:unhideWhenUsed="0"/>
+    <w:lsdException w:name="Colorful List Accent 5" w:semiHidden="0" w:uiPriority="72" w:unhideWhenUsed="0"/>
+    <w:lsdException w:name="Colorful Grid Accent 5" w:semiHidden="0" w:uiPriority="73" w:unhideWhenUsed="0"/>
+    <w:lsdException w:name="Light Shading Accent 6" w:semiHidden="0" w:uiPriority="60" w:unhideWhenUsed="0"/>
+    <w:lsdException w:name="Light List Accent 6" w:semiHidden="0" w:uiPriority="61" w:unhideWhenUsed="0"/>
+    <w:lsdException w:name="Light Grid Accent 6" w:semiHidden="0" w:uiPriority="62" w:unhideWhenUsed="0"/>
+    <w:lsdException w:name="Medium Shading 1 Accent 6" w:semiHidden="0" w:uiPriority="63" w:unhideWhenUsed="0"/>
+    <w:lsdException w:name="Medium Shading 2 Accent 6" w:semiHidden="0" w:uiPriority="64" w:unhideWhenUsed="0"/>
+    <w:lsdException w:name="Medium List 1 Accent 6" w:semiHidden="0" w:uiPriority="65" w:unhideWhenUsed="0"/>
+    <w:lsdException w:name="Medium List 2 Accent 6" w:semiHidden="0" w:uiPriority="66" w:unhideWhenUsed="0"/>
+    <w:lsdException w:name="Medium Grid 1 Accent 6" w:semiHidden="0" w:uiPriority="67" w:unhideWhenUsed="0"/>
+    <w:lsdException w:name="Medium Grid 2 Accent 6" w:semiHidden="0" w:uiPriority="68" w:unhideWhenUsed="0"/>
+    <w:lsdException w:name="Medium Grid 3 Accent 6" w:semiHidden="0" w:uiPriority="69" w:unhideWhenUsed="0"/>
+    <w:lsdException w:name="Dark List Accent 6" w:semiHidden="0" w:uiPriority="70" w:unhideWhenUsed="0"/>
+    <w:lsdException w:name="Colorful Shading Accent 6" w:semiHidden="0" w:uiPriority="71" w:unhideWhenUsed="0"/>
+    <w:lsdException w:name="Colorful List Accent 6" w:semiHidden="0" w:uiPriority="72" w:unhideWhenUsed="0"/>
+    <w:lsdException w:name="Colorful Grid Accent 6" w:semiHidden="0" w:uiPriority="73" w:unhideWhenUsed="0"/>
+    <w:lsdException w:name="Subtle Emphasis" w:semiHidden="0" w:uiPriority="19" w:unhideWhenUsed="0" w:qFormat="1"/>
+    <w:lsdException w:name="Intense Emphasis" w:semiHidden="0" w:uiPriority="21" w:unhideWhenUsed="0" w:qFormat="1"/>
+    <w:lsdException w:name="Subtle Reference" w:semiHidden="0" w:uiPriority="31" w:unhideWhenUsed="0" w:qFormat="1"/>
+    <w:lsdException w:name="Intense Reference" w:semiHidden="0" w:uiPriority="32" w:unhideWhenUsed="0" w:qFormat="1"/>
+    <w:lsdException w:name="Book Title" w:semiHidden="0" w:uiPriority="33" w:unhideWhenUsed="0" w:qFormat="1"/>
+    <w:lsdException w:name="Bibliography" w:uiPriority="37"/>
+    <w:lsdException w:name="TOC Heading" w:uiPriority="39" w:qFormat="1"/>
+  </w:latentStyles>
+  <w:style w:type="paragraph" w:default="1" w:styleId="Normal">
+    <w:name w:val="Normal"/>
+    <w:qFormat/>
+  </w:style>
+  <w:style w:type="character" w:default="1" w:styleId="Fuentedeprrafopredeter">
+    <w:name w:val="Default Paragraph Font"/>
+    <w:uiPriority w:val="1"/>
+    <w:semiHidden/>
+    <w:unhideWhenUsed/>
+  </w:style>
+  <w:style w:type="table" w:default="1" w:styleId="Tablanormal">
+    <w:name w:val="Normal Table"/>
+    <w:uiPriority w:val="99"/>
+    <w:semiHidden/>
+    <w:unhideWhenUsed/>
+    <w:tblPr>
+      <w:tblInd w:w="0" w:type="dxa"/>
+      <w:tblCellMar>
+        <w:top w:w="0" w:type="dxa"/>
+        <w:left w:w="108" w:type="dxa"/>
+        <w:bottom w:w="0" w:type="dxa"/>
+        <w:right w:w="108" w:type="dxa"/>
+      </w:tblCellMar>
+    </w:tblPr>
+  </w:style>
+  <w:style w:type="numbering" w:default="1" w:styleId="Sinlista">
+    <w:name w:val="No List"/>
+    <w:uiPriority w:val="99"/>
+    <w:semiHidden/>
+    <w:unhideWhenUsed/>
+  </w:style>
+</w:styles>
+</file>
+
 <file path=word/theme/theme1.xml><?xml version="1.0" encoding="utf-8"?>
 <a:theme xmlns:a="http://schemas.openxmlformats.org/drawingml/2006/main" name="Tema de Office">
   <a:themeElements>
@@ -5546,7 +5787,7 @@
     </a:clrScheme>
     <a:fontScheme name="Office">
       <a:majorFont>
-        <a:latin typeface="Calibri Light" panose="020F0302020204030204"/>
+        <a:latin typeface="Calibri Light"/>
         <a:ea typeface=""/>
         <a:cs typeface=""/>
         <a:font script="Jpan" typeface="ＭＳ ゴシック"/>
@@ -5581,7 +5822,7 @@
         <a:font script="Geor" typeface="Sylfaen"/>
       </a:majorFont>
       <a:minorFont>
-        <a:latin typeface="Calibri" panose="020F0502020204030204"/>
+        <a:latin typeface="Calibri"/>
         <a:ea typeface=""/>
         <a:cs typeface=""/>
         <a:font script="Jpan" typeface="ＭＳ 明朝"/>
@@ -5758,7 +5999,7 @@
   <a:extraClrSchemeLst/>
   <a:extLst>
     <a:ext uri="{05A4C25C-085E-4340-85A3-A5531E510DB2}">
-      <thm15:themeFamily xmlns:thm15="http://schemas.microsoft.com/office/thememl/2012/main" name="Office Theme" id="{62F939B6-93AF-4DB8-9C6B-D6C7DFDC589F}" vid="{4A3C46E8-61CC-4603-A589-7422A47A8E4A}"/>
+      <thm15:themeFamily xmlns:thm15="http://schemas.microsoft.com/office/thememl/2012/main" xmlns="" name="Office Theme" id="{62F939B6-93AF-4DB8-9C6B-D6C7DFDC589F}" vid="{4A3C46E8-61CC-4603-A589-7422A47A8E4A}"/>
     </a:ext>
   </a:extLst>
 </a:theme>
@@ -5769,7 +6010,7 @@
 </file>
 
 <file path=customXml/itemProps1.xml><?xml version="1.0" encoding="utf-8"?>
-<ds:datastoreItem xmlns:ds="http://schemas.openxmlformats.org/officeDocument/2006/customXml" ds:itemID="{08F330D9-1687-4F71-AAB3-E98C09854F84}">
+<ds:datastoreItem xmlns:ds="http://schemas.openxmlformats.org/officeDocument/2006/customXml" ds:itemID="{31703148-C11B-472E-8E1D-BD47ECD69DAE}">
   <ds:schemaRefs>
     <ds:schemaRef ds:uri="http://schemas.openxmlformats.org/officeDocument/2006/bibliography"/>
   </ds:schemaRefs>

</xml_diff>

<commit_message>
correcciones documento especificaciones El Vozarrón
</commit_message>
<xml_diff>
--- a/Mockups.docx
+++ b/Mockups.docx
@@ -296,6 +296,8 @@
         </w:rPr>
         <w:t>2016</w:t>
       </w:r>
+      <w:bookmarkStart w:id="0" w:name="_GoBack"/>
+      <w:bookmarkEnd w:id="0"/>
     </w:p>
     <w:p>
       <w:pPr>
@@ -620,7 +622,6 @@
           </w:rPr>
           <w:tab/>
         </w:r>
-        <w:bookmarkStart w:id="0" w:name="_GoBack"/>
         <w:r>
           <w:rPr>
             <w:noProof/>
@@ -662,7 +663,6 @@
           </w:rPr>
           <w:fldChar w:fldCharType="end"/>
         </w:r>
-        <w:bookmarkEnd w:id="0"/>
       </w:hyperlink>
     </w:p>
     <w:p>
@@ -2329,7 +2329,15 @@
       </w:pPr>
       <w:bookmarkStart w:id="4" w:name="_Toc462095400"/>
       <w:r>
-        <w:t>Descripción General</w:t>
+        <w:t>Descripción Genera</w:t>
+      </w:r>
+    </w:p>
+    <w:p>
+      <w:pPr>
+        <w:pStyle w:val="Ttulo1"/>
+      </w:pPr>
+      <w:r>
+        <w:t>l</w:t>
       </w:r>
       <w:bookmarkEnd w:id="4"/>
     </w:p>
@@ -2338,7 +2346,13 @@
         <w:jc w:val="both"/>
       </w:pPr>
       <w:r>
-        <w:t>En esta sección se evidencia el objetivo de cada uno de los mockups diseñados para la aplicación El Vozarrón.</w:t>
+        <w:t>En esta sección se evidencia el objetivo de cada uno de los mockups diseñados para la aplicación El Vozarrón</w:t>
+      </w:r>
+      <w:r>
+        <w:t xml:space="preserve"> Uniquindio</w:t>
+      </w:r>
+      <w:r>
+        <w:t>.</w:t>
       </w:r>
     </w:p>
     <w:p>
@@ -2482,7 +2496,11 @@
         <w:jc w:val="both"/>
       </w:pPr>
       <w:r>
-        <w:t xml:space="preserve">Esta vista consta de un menú principal superior, el primer ítem “Grupos” despliega las tres opciones de los grupos de la aplicación, el segundo ítem “Participantes” dirige hacia el listado de los participantes del concurso, y el tercer ítem “Entrenadores” despliega los entrenadores para dirigirse hacia la vista que muestra la información detallada de cada entrenador. Además consta de un icono que redirecciona hacia la vista de registro, para los usuarios que se quieran registrar para participar. En la parte inferior se puede observar un botón que redirecciona a la vista para votar por un participante. Este diseño se puede ver en la </w:t>
+        <w:t xml:space="preserve">Esta vista consta de un menú principal superior, el primer ítem “Grupos” despliega las tres opciones de los grupos de la aplicación, el segundo ítem “Participantes” dirige hacia el listado de los participantes del concurso, y el tercer ítem “Entrenadores” despliega los entrenadores para dirigirse hacia la vista que muestra la información detallada de cada entrenador. Además consta de un icono que redirecciona hacia la vista de registro, para los usuarios que se quieran registrar para participar. En la parte inferior se puede observar un botón que redirecciona a la </w:t>
+      </w:r>
+      <w:r>
+        <w:lastRenderedPageBreak/>
+        <w:t xml:space="preserve">vista para votar por un participante. Este diseño se puede ver en la </w:t>
       </w:r>
       <w:r>
         <w:rPr>
@@ -2500,12 +2518,12 @@
         <w:rPr>
           <w:b/>
         </w:rPr>
-      </w:r>
-      <w:r>
-        <w:rPr>
-          <w:b/>
-        </w:rPr>
         <w:instrText xml:space="preserve"> \* MERGEFORMAT </w:instrText>
+      </w:r>
+      <w:r>
+        <w:rPr>
+          <w:b/>
+        </w:rPr>
       </w:r>
       <w:r>
         <w:rPr>
@@ -2572,7 +2590,7 @@
             <v:path o:extrusionok="f" gradientshapeok="t" o:connecttype="rect"/>
             <o:lock v:ext="edit" aspectratio="t"/>
           </v:shapetype>
-          <v:shape id="_x0000_i1025" type="#_x0000_t75" style="width:218.5pt;height:416.95pt">
+          <v:shape id="_x0000_i1025" type="#_x0000_t75" style="width:219.15pt;height:416.95pt">
             <v:imagedata r:id="rId8" o:title="1"/>
           </v:shape>
         </w:pict>
@@ -2606,7 +2624,7 @@
       <w:r>
         <w:lastRenderedPageBreak/>
         <w:pict>
-          <v:shape id="_x0000_i1026" type="#_x0000_t75" style="width:396pt;height:218.5pt">
+          <v:shape id="_x0000_i1026" type="#_x0000_t75" style="width:395.7pt;height:219.15pt">
             <v:imagedata r:id="rId9" o:title="2"/>
           </v:shape>
         </w:pict>
@@ -2734,7 +2752,7 @@
       <w:r>
         <w:lastRenderedPageBreak/>
         <w:pict>
-          <v:shape id="_x0000_i1027" type="#_x0000_t75" style="width:205.95pt;height:392.65pt">
+          <v:shape id="_x0000_i1027" type="#_x0000_t75" style="width:205.35pt;height:393.2pt">
             <v:imagedata r:id="rId10" o:title="3"/>
           </v:shape>
         </w:pict>
@@ -2850,7 +2868,7 @@
       <w:r>
         <w:lastRenderedPageBreak/>
         <w:pict>
-          <v:shape id="_x0000_i1028" type="#_x0000_t75" style="width:212.65pt;height:402.7pt">
+          <v:shape id="_x0000_i1028" type="#_x0000_t75" style="width:212.85pt;height:401.95pt">
             <v:imagedata r:id="rId11" o:title="4"/>
           </v:shape>
         </w:pict>
@@ -2972,7 +2990,7 @@
       <w:r>
         <w:lastRenderedPageBreak/>
         <w:pict>
-          <v:shape id="_x0000_i1029" type="#_x0000_t75" style="width:196.75pt;height:377.6pt">
+          <v:shape id="_x0000_i1029" type="#_x0000_t75" style="width:196.6pt;height:378.15pt">
             <v:imagedata r:id="rId12" o:title="5"/>
           </v:shape>
         </w:pict>
@@ -3105,7 +3123,13 @@
         <w:fldChar w:fldCharType="end"/>
       </w:r>
       <w:r>
-        <w:t>, allí se puede observar que cuenta con un checkbox, donde se encuentra el listado de los participantes en concurso y posterior a su selección, esta vista mostrara la foto del participante, en la parte inferior se evidencia la opción para el usuario votar por el participante seleccionado.</w:t>
+        <w:t xml:space="preserve">, allí se puede </w:t>
+      </w:r>
+      <w:r>
+        <w:t>observar que cuenta con un combo</w:t>
+      </w:r>
+      <w:r>
+        <w:t>box, donde se encuentra el listado de los participantes en concurso y posterior a su selección, esta vista mostrara la foto del participante, en la parte inferior se evidencia la opción para el usuario votar por el participante seleccionado.</w:t>
       </w:r>
     </w:p>
     <w:p>
@@ -3116,7 +3140,7 @@
       <w:r>
         <w:lastRenderedPageBreak/>
         <w:pict>
-          <v:shape id="_x0000_i1030" type="#_x0000_t75" style="width:195.05pt;height:376.75pt">
+          <v:shape id="_x0000_i1030" type="#_x0000_t75" style="width:195.35pt;height:376.3pt">
             <v:imagedata r:id="rId13" o:title="6"/>
           </v:shape>
         </w:pict>
@@ -3220,7 +3244,7 @@
       <w:r>
         <w:lastRenderedPageBreak/>
         <w:pict>
-          <v:shape id="_x0000_i1031" type="#_x0000_t75" style="width:199.25pt;height:379.25pt">
+          <v:shape id="_x0000_i1031" type="#_x0000_t75" style="width:199.7pt;height:379.4pt">
             <v:imagedata r:id="rId14" o:title="7"/>
           </v:shape>
         </w:pict>
@@ -3280,12 +3304,12 @@
         <w:rPr>
           <w:b/>
         </w:rPr>
-      </w:r>
-      <w:r>
-        <w:rPr>
-          <w:b/>
-        </w:rPr>
         <w:instrText xml:space="preserve"> \* MERGEFORMAT </w:instrText>
+      </w:r>
+      <w:r>
+        <w:rPr>
+          <w:b/>
+        </w:rPr>
       </w:r>
       <w:r>
         <w:rPr>
@@ -3333,7 +3357,7 @@
         </w:rPr>
         <w:lastRenderedPageBreak/>
         <w:pict>
-          <v:shape id="_x0000_i1035" type="#_x0000_t75" style="width:202.6pt;height:381.75pt;visibility:visible;mso-wrap-style:square">
+          <v:shape id="_x0000_i1032" type="#_x0000_t75" style="width:202.25pt;height:382.55pt;visibility:visible;mso-wrap-style:square">
             <v:imagedata r:id="rId15" o:title=""/>
           </v:shape>
         </w:pict>
@@ -3454,7 +3478,7 @@
       <w:r>
         <w:lastRenderedPageBreak/>
         <w:pict>
-          <v:shape id="_x0000_i1032" type="#_x0000_t75" style="width:196.75pt;height:379.25pt">
+          <v:shape id="_x0000_i1033" type="#_x0000_t75" style="width:196.6pt;height:379.4pt">
             <v:imagedata r:id="rId16" o:title="9"/>
           </v:shape>
         </w:pict>
@@ -3499,37 +3523,86 @@
         </w:rPr>
       </w:pPr>
       <w:r>
-        <w:t xml:space="preserve">EL objetivo principal de la vista participante es mostrar detalladamente los datos de un participante del Vozarrón como se muestra en la </w:t>
-      </w:r>
-      <w:r>
+        <w:t>EL objetivo principal de la vista participante es mostrar detalladamente los datos de un participante del Vozarrón como se muestra en la</w:t>
+      </w:r>
+      <w:r>
+        <w:rPr>
+          <w:b/>
+        </w:rPr>
+        <w:t xml:space="preserve"> </w:t>
+      </w:r>
+      <w:r>
+        <w:rPr>
+          <w:b/>
+        </w:rPr>
         <w:fldChar w:fldCharType="begin"/>
       </w:r>
       <w:r>
+        <w:rPr>
+          <w:b/>
+        </w:rPr>
         <w:instrText xml:space="preserve"> REF _Ref462083503 \h </w:instrText>
       </w:r>
       <w:r>
+        <w:rPr>
+          <w:b/>
+        </w:rPr>
         <w:instrText xml:space="preserve"> \* MERGEFORMAT </w:instrText>
       </w:r>
       <w:r>
+        <w:rPr>
+          <w:b/>
+        </w:rPr>
+      </w:r>
+      <w:r>
+        <w:rPr>
+          <w:b/>
+        </w:rPr>
         <w:fldChar w:fldCharType="separate"/>
       </w:r>
       <w:r>
+        <w:rPr>
+          <w:b/>
+        </w:rPr>
         <w:t xml:space="preserve">Ilustración </w:t>
       </w:r>
       <w:r>
         <w:rPr>
+          <w:b/>
           <w:noProof/>
         </w:rPr>
         <w:t>10</w:t>
       </w:r>
       <w:r>
+        <w:rPr>
+          <w:b/>
+        </w:rPr>
         <w:t xml:space="preserve"> Participante</w:t>
       </w:r>
       <w:r>
+        <w:rPr>
+          <w:b/>
+        </w:rPr>
         <w:fldChar w:fldCharType="end"/>
       </w:r>
       <w:r>
-        <w:t>, este cuenta con sus datos personales y una URL que redireciona al portal de internet YOUTUBE, con el fin de visualizar su video.</w:t>
+        <w:t>, este cuenta con sus datos personales y una URL que redire</w:t>
+      </w:r>
+      <w:r>
+        <w:t>c</w:t>
+      </w:r>
+      <w:r>
+        <w:t>ciona al portal de internet YOUTUBE, con el fin de visualizar su video.</w:t>
+      </w:r>
+    </w:p>
+    <w:p>
+      <w:pPr>
+        <w:tabs>
+          <w:tab w:val="left" w:pos="4984"/>
+        </w:tabs>
+      </w:pPr>
+      <w:r>
+        <w:tab/>
       </w:r>
     </w:p>
     <w:p>
@@ -3539,7 +3612,7 @@
       <w:r>
         <w:lastRenderedPageBreak/>
         <w:pict>
-          <v:shape id="_x0000_i1033" type="#_x0000_t75" style="width:196.75pt;height:378.4pt">
+          <v:shape id="_x0000_i1034" type="#_x0000_t75" style="width:196.6pt;height:378.15pt">
             <v:imagedata r:id="rId17" o:title="10"/>
           </v:shape>
         </w:pict>
@@ -3587,7 +3660,13 @@
         <w:t>las funcionalidades de la aplicación</w:t>
       </w:r>
       <w:r>
-        <w:t xml:space="preserve"> El Vozarrón, con el fin de especificar cada proceso que debe llevar a cabo el usuario de a aplicación.</w:t>
+        <w:t xml:space="preserve"> El Vozarrón, con el fin de especificar cada proceso que debe llevar a cabo el usuario de </w:t>
+      </w:r>
+      <w:r>
+        <w:t>l</w:t>
+      </w:r>
+      <w:r>
+        <w:t>a aplicación.</w:t>
       </w:r>
     </w:p>
     <w:p>
@@ -3623,12 +3702,12 @@
         <w:rPr>
           <w:b/>
         </w:rPr>
-      </w:r>
-      <w:r>
-        <w:rPr>
-          <w:b/>
-        </w:rPr>
         <w:instrText xml:space="preserve"> \* MERGEFORMAT </w:instrText>
+      </w:r>
+      <w:r>
+        <w:rPr>
+          <w:b/>
+        </w:rPr>
       </w:r>
       <w:r>
         <w:rPr>
@@ -3677,7 +3756,7 @@
         </w:rPr>
         <w:lastRenderedPageBreak/>
         <w:pict>
-          <v:shape id="Imagen 1" o:spid="_x0000_i1034" type="#_x0000_t75" style="width:56.1pt;height:54.4pt;visibility:visible">
+          <v:shape id="Imagen 1" o:spid="_x0000_i1035" type="#_x0000_t75" style="width:55.7pt;height:53.85pt;visibility:visible">
             <v:imagedata r:id="rId18" o:title=""/>
           </v:shape>
         </w:pict>
@@ -3743,17 +3822,17 @@
         <w:rPr>
           <w:b/>
         </w:rPr>
-      </w:r>
-      <w:r>
-        <w:rPr>
-          <w:b/>
-        </w:rPr>
         <w:instrText xml:space="preserve"> \* MERGEFORMAT </w:instrText>
       </w:r>
       <w:r>
         <w:rPr>
           <w:b/>
         </w:rPr>
+      </w:r>
+      <w:r>
+        <w:rPr>
+          <w:b/>
+        </w:rPr>
         <w:fldChar w:fldCharType="separate"/>
       </w:r>
       <w:r>
@@ -3788,7 +3867,13 @@
         <w:t xml:space="preserve">, </w:t>
       </w:r>
       <w:r>
-        <w:t>este lo dirigirá hasta la vista para elegir por medio de un checkbox el participante por el cual desea votar, posteriormente aparecerá la foto del participante seleccionado y por ultimo debe seleccionar el botón “Votar” de esta vista.</w:t>
+        <w:t>este lo dirigirá hasta la vista p</w:t>
+      </w:r>
+      <w:r>
+        <w:t>ara elegir por medio de un combo</w:t>
+      </w:r>
+      <w:r>
+        <w:t>box el participante por el cual desea votar, posteriormente aparecerá la foto del participante seleccionado y por ultimo debe seleccionar el botón “Votar” de esta vista.</w:t>
       </w:r>
       <w:r>
         <w:t xml:space="preserve"> Al momento de seleccionar este botón, la aplicación mostrará un mensaje indicando el resultado del proceso de votación que acaba de realizar.</w:t>
@@ -3845,17 +3930,17 @@
         <w:rPr>
           <w:b/>
         </w:rPr>
-      </w:r>
-      <w:r>
-        <w:rPr>
-          <w:b/>
-        </w:rPr>
         <w:instrText xml:space="preserve"> \* MERGEFORMAT </w:instrText>
       </w:r>
       <w:r>
         <w:rPr>
           <w:b/>
         </w:rPr>
+      </w:r>
+      <w:r>
+        <w:rPr>
+          <w:b/>
+        </w:rPr>
         <w:fldChar w:fldCharType="separate"/>
       </w:r>
       <w:r>
@@ -3926,17 +4011,17 @@
         <w:rPr>
           <w:b/>
         </w:rPr>
-      </w:r>
-      <w:r>
-        <w:rPr>
-          <w:b/>
-        </w:rPr>
         <w:instrText xml:space="preserve"> \* MERGEFORMAT </w:instrText>
       </w:r>
       <w:r>
         <w:rPr>
           <w:b/>
         </w:rPr>
+      </w:r>
+      <w:r>
+        <w:rPr>
+          <w:b/>
+        </w:rPr>
         <w:fldChar w:fldCharType="separate"/>
       </w:r>
       <w:r>
@@ -3986,7 +4071,13 @@
         <w:jc w:val="both"/>
       </w:pPr>
       <w:r>
-        <w:t>El usuario de la aplicación el Vozarrón puede observar la información detallada de un participante seleccionando en el menú superior de la pantalla principal la opción participantes, este directamente redirecionará hacia el listado de todos los participantes del concurso y luego seleccionar al participante que desea observar su información detallada.</w:t>
+        <w:t>El usuario de la aplicación el Vozarrón puede observar la información detallada de un participante seleccionando en el menú superior de la pantalla principal la opción participantes, este directamente redire</w:t>
+      </w:r>
+      <w:r>
+        <w:t>c</w:t>
+      </w:r>
+      <w:r>
+        <w:t>cionará hacia el listado de todos los participantes del concurso y luego seleccionar al participante que desea observar su información detallada.</w:t>
       </w:r>
     </w:p>
     <w:p>
@@ -4004,7 +4095,13 @@
         <w:jc w:val="both"/>
       </w:pPr>
       <w:r>
-        <w:t>El usuario de la aplicación el Vozarrón puede observar la información detallada de un participante seleccionando en el menú superior de la pantalla principal la opción participantes, este directamente redirecionará hacia el listado de todos los participantes del concurso, allí mostrará opacos los participantes ya eliminados del concurso.</w:t>
+        <w:t>El usuario de la aplicación el Vozarrón puede observar la información detallada de un participante seleccionando en el menú superior de la pantalla principal la opción participantes, este directamente redire</w:t>
+      </w:r>
+      <w:r>
+        <w:t>c</w:t>
+      </w:r>
+      <w:r>
+        <w:t>cionará hacia el listado de todos los participantes del concurso, allí mostrará opacos los participantes ya eliminados del concurso.</w:t>
       </w:r>
     </w:p>
     <w:p>
@@ -4044,12 +4141,12 @@
         <w:rPr>
           <w:b/>
         </w:rPr>
-      </w:r>
-      <w:r>
-        <w:rPr>
-          <w:b/>
-        </w:rPr>
         <w:instrText xml:space="preserve"> \* MERGEFORMAT </w:instrText>
+      </w:r>
+      <w:r>
+        <w:rPr>
+          <w:b/>
+        </w:rPr>
       </w:r>
       <w:r>
         <w:rPr>
@@ -4230,7 +4327,7 @@
                 <v:path o:extrusionok="f" gradientshapeok="t" o:connecttype="rect"/>
                 <o:lock v:ext="edit" aspectratio="t"/>
               </v:shapetype>
-              <v:shape id="_x0000_i1036" type="#_x0000_t75" style="width:43.55pt;height:41pt">
+              <v:shape id="_x0000_i1036" type="#_x0000_t75" style="width:43.2pt;height:40.7pt">
                 <v:imagedata r:id="rId1" o:title="unive-quindio"/>
               </v:shape>
             </w:pict>
@@ -4248,7 +4345,10 @@
             <w:jc w:val="right"/>
           </w:pPr>
           <w:r>
-            <w:t>El Vozarrón Uniquindio</w:t>
+            <w:t>El Vozarrón Uniquindí</w:t>
+          </w:r>
+          <w:r>
+            <w:t>o</w:t>
           </w:r>
         </w:p>
       </w:tc>
@@ -5246,6 +5346,7 @@
   <w:style w:type="character" w:default="1" w:styleId="Fuentedeprrafopredeter">
     <w:name w:val="Default Paragraph Font"/>
     <w:uiPriority w:val="1"/>
+    <w:semiHidden/>
     <w:unhideWhenUsed/>
   </w:style>
   <w:style w:type="table" w:default="1" w:styleId="Tablanormal">
@@ -5769,7 +5870,7 @@
 </file>
 
 <file path=customXml/itemProps1.xml><?xml version="1.0" encoding="utf-8"?>
-<ds:datastoreItem xmlns:ds="http://schemas.openxmlformats.org/officeDocument/2006/customXml" ds:itemID="{08F330D9-1687-4F71-AAB3-E98C09854F84}">
+<ds:datastoreItem xmlns:ds="http://schemas.openxmlformats.org/officeDocument/2006/customXml" ds:itemID="{42A2FC9B-2277-44FA-B8AB-774A610C9636}">
   <ds:schemaRefs>
     <ds:schemaRef ds:uri="http://schemas.openxmlformats.org/officeDocument/2006/bibliography"/>
   </ds:schemaRefs>

</xml_diff>